<commit_message>
add doc and fix bugs
</commit_message>
<xml_diff>
--- a/doc/开发文档.docx
+++ b/doc/开发文档.docx
@@ -891,43 +891,25 @@
         </w:rPr>
         <w:t>使用的流为</w:t>
       </w:r>
-      <w:proofErr w:type="spellStart"/>
       <w:r>
         <w:t>BufferedReader</w:t>
       </w:r>
-      <w:proofErr w:type="spellEnd"/>
       <w:r>
         <w:rPr>
           <w:rFonts w:hint="eastAsia"/>
         </w:rPr>
         <w:t>与</w:t>
       </w:r>
-      <w:proofErr w:type="spellStart"/>
       <w:r>
         <w:t>BufferedWriter</w:t>
       </w:r>
-      <w:proofErr w:type="spellEnd"/>
-    </w:p>
-    <w:p>
-      <w:r>
-        <w:rPr>
-          <w:rFonts w:hint="eastAsia"/>
-        </w:rPr>
-        <w:t>数据传输按照</w:t>
-      </w:r>
-      <w:proofErr w:type="spellStart"/>
-      <w:r>
-        <w:rPr>
-          <w:rFonts w:hint="eastAsia"/>
-        </w:rPr>
-        <w:t>JSONArray</w:t>
-      </w:r>
-      <w:proofErr w:type="spellEnd"/>
-      <w:r>
-        <w:rPr>
-          <w:rFonts w:hint="eastAsia"/>
-        </w:rPr>
-        <w:t>的数据结构进行传输</w:t>
+    </w:p>
+    <w:p>
+      <w:r>
+        <w:rPr>
+          <w:rFonts w:hint="eastAsia"/>
+        </w:rPr>
+        <w:t>数据传输按照JSONArray的数据结构进行传输</w:t>
       </w:r>
     </w:p>
     <w:p/>
@@ -997,8 +979,6 @@
         <w:adjustRightInd w:val="0"/>
         <w:jc w:val="left"/>
       </w:pPr>
-      <w:proofErr w:type="spellStart"/>
-      <w:proofErr w:type="gramStart"/>
       <w:r>
         <w:t>n</w:t>
       </w:r>
@@ -1006,15 +986,7 @@
         <w:rPr>
           <w:rFonts w:hint="eastAsia"/>
         </w:rPr>
-        <w:t>et.sf.json</w:t>
-      </w:r>
-      <w:proofErr w:type="spellEnd"/>
-      <w:proofErr w:type="gramEnd"/>
-      <w:r>
-        <w:rPr>
-          <w:rFonts w:hint="eastAsia"/>
-        </w:rPr>
-        <w:t>.</w:t>
+        <w:t>et.sf.json.</w:t>
       </w:r>
       <w:r>
         <w:t>*</w:t>
@@ -1023,27 +995,13 @@
         <w:rPr>
           <w:rFonts w:hint="eastAsia"/>
         </w:rPr>
-        <w:t>和</w:t>
-      </w:r>
-      <w:proofErr w:type="spellStart"/>
-      <w:r>
-        <w:rPr>
-          <w:rFonts w:hint="eastAsia"/>
-        </w:rPr>
-        <w:t>j</w:t>
-      </w:r>
-      <w:r>
-        <w:rPr>
-          <w:rFonts w:hint="eastAsia"/>
-        </w:rPr>
-        <w:t>ava.sql</w:t>
-      </w:r>
-      <w:proofErr w:type="spellEnd"/>
-      <w:r>
-        <w:rPr>
-          <w:rFonts w:hint="eastAsia"/>
-        </w:rPr>
-        <w:t>.</w:t>
+        <w:t>和j</w:t>
+      </w:r>
+      <w:r>
+        <w:rPr>
+          <w:rFonts w:hint="eastAsia"/>
+        </w:rPr>
+        <w:t>ava.sql.</w:t>
       </w:r>
       <w:r>
         <w:t>*</w:t>
@@ -1069,9 +1027,6 @@
         <w:autoSpaceDN w:val="0"/>
         <w:adjustRightInd w:val="0"/>
         <w:jc w:val="left"/>
-        <w:rPr>
-          <w:rFonts w:hint="eastAsia"/>
-        </w:rPr>
       </w:pPr>
       <w:r>
         <w:rPr>
@@ -1374,7 +1329,6 @@
     <w:p>
       <w:pPr>
         <w:rPr>
-          <w:rFonts w:hint="eastAsia"/>
           <w:b/>
           <w:bCs/>
           <w:sz w:val="28"/>
@@ -1393,11 +1347,6 @@
       </w:r>
     </w:p>
     <w:p>
-      <w:pPr>
-        <w:rPr>
-          <w:rFonts w:hint="eastAsia"/>
-        </w:rPr>
-      </w:pPr>
       <w:r>
         <w:rPr>
           <w:rFonts w:hint="eastAsia"/>
@@ -1407,6 +1356,9 @@
     </w:p>
     <w:p>
       <w:r>
+        <w:rPr>
+          <w:noProof/>
+        </w:rPr>
         <w:lastRenderedPageBreak/>
         <w:drawing>
           <wp:inline distT="0" distB="0" distL="0" distR="0" wp14:anchorId="6C3D92A2" wp14:editId="27FC47B3">
@@ -1525,6 +1477,7 @@
       <w:r>
         <w:rPr>
           <w:rFonts w:eastAsiaTheme="minorHAnsi" w:cs="Monaco"/>
+          <w:noProof/>
           <w:kern w:val="0"/>
           <w:szCs w:val="21"/>
         </w:rPr>
@@ -1620,58 +1573,18 @@
         <w:autoSpaceDN w:val="0"/>
         <w:adjustRightInd w:val="0"/>
         <w:rPr>
+          <w:rFonts w:eastAsiaTheme="minorHAnsi" w:cs="Monaco"/>
+          <w:kern w:val="0"/>
+          <w:szCs w:val="21"/>
+        </w:rPr>
+      </w:pPr>
+      <w:r>
+        <w:rPr>
           <w:rFonts w:eastAsiaTheme="minorHAnsi" w:cs="Monaco" w:hint="eastAsia"/>
-          <w:b/>
-          <w:bCs/>
-          <w:kern w:val="0"/>
-          <w:sz w:val="28"/>
-          <w:szCs w:val="28"/>
-        </w:rPr>
-      </w:pPr>
-      <w:r>
-        <w:rPr>
-          <w:rFonts w:eastAsiaTheme="minorHAnsi" w:cs="Monaco" w:hint="eastAsia"/>
-          <w:b/>
-          <w:bCs/>
-          <w:kern w:val="0"/>
-          <w:sz w:val="28"/>
-          <w:szCs w:val="28"/>
-        </w:rPr>
-        <w:t>客户端</w:t>
-      </w:r>
-    </w:p>
-    <w:p>
-      <w:pPr>
-        <w:tabs>
-          <w:tab w:val="left" w:pos="560"/>
-          <w:tab w:val="left" w:pos="1120"/>
-          <w:tab w:val="left" w:pos="1680"/>
-          <w:tab w:val="left" w:pos="2240"/>
-          <w:tab w:val="left" w:pos="2800"/>
-          <w:tab w:val="left" w:pos="3360"/>
-          <w:tab w:val="left" w:pos="3920"/>
-          <w:tab w:val="left" w:pos="4480"/>
-          <w:tab w:val="left" w:pos="5040"/>
-          <w:tab w:val="left" w:pos="5600"/>
-          <w:tab w:val="left" w:pos="6160"/>
-          <w:tab w:val="left" w:pos="6720"/>
-        </w:tabs>
-        <w:autoSpaceDE w:val="0"/>
-        <w:autoSpaceDN w:val="0"/>
-        <w:adjustRightInd w:val="0"/>
-        <w:rPr>
-          <w:rFonts w:eastAsiaTheme="minorHAnsi" w:cs="Monaco" w:hint="eastAsia"/>
-          <w:kern w:val="0"/>
-          <w:szCs w:val="21"/>
-        </w:rPr>
-      </w:pPr>
-      <w:r>
-        <w:rPr>
-          <w:rFonts w:eastAsiaTheme="minorHAnsi" w:cs="Monaco" w:hint="eastAsia"/>
-          <w:kern w:val="0"/>
-          <w:szCs w:val="21"/>
-        </w:rPr>
-        <w:t>启动客户端</w:t>
+          <w:kern w:val="0"/>
+          <w:szCs w:val="21"/>
+        </w:rPr>
+        <w:t>若要关闭服务器，则点击停止</w:t>
       </w:r>
     </w:p>
     <w:p>
@@ -1708,10 +1621,10 @@
         </w:rPr>
         <w:lastRenderedPageBreak/>
         <w:drawing>
-          <wp:inline distT="0" distB="0" distL="0" distR="0" wp14:anchorId="4E7D49B1" wp14:editId="3780EA50">
-            <wp:extent cx="3810000" cy="1905000"/>
+          <wp:inline distT="0" distB="0" distL="0" distR="0" wp14:anchorId="0E69FD87" wp14:editId="04020913">
+            <wp:extent cx="5274310" cy="3507105"/>
             <wp:effectExtent l="0" t="0" r="0" b="0"/>
-            <wp:docPr id="6" name="图片 6"/>
+            <wp:docPr id="26" name="图片 26"/>
             <wp:cNvGraphicFramePr>
               <a:graphicFrameLocks xmlns:a="http://schemas.openxmlformats.org/drawingml/2006/main" noChangeAspect="1"/>
             </wp:cNvGraphicFramePr>
@@ -1731,7 +1644,7 @@
                   <pic:spPr>
                     <a:xfrm>
                       <a:off x="0" y="0"/>
-                      <a:ext cx="3810000" cy="1905000"/>
+                      <a:ext cx="5274310" cy="3507105"/>
                     </a:xfrm>
                     <a:prstGeom prst="rect">
                       <a:avLst/>
@@ -1765,39 +1678,51 @@
         <w:adjustRightInd w:val="0"/>
         <w:jc w:val="center"/>
         <w:rPr>
-          <w:rFonts w:eastAsiaTheme="minorHAnsi" w:cs="Monaco"/>
-          <w:kern w:val="0"/>
-          <w:szCs w:val="21"/>
-        </w:rPr>
-      </w:pPr>
-      <w:r>
-        <w:rPr>
           <w:rFonts w:eastAsiaTheme="minorHAnsi" w:cs="Monaco" w:hint="eastAsia"/>
           <w:kern w:val="0"/>
           <w:szCs w:val="21"/>
         </w:rPr>
-        <w:t>启动客户端</w:t>
-      </w:r>
-    </w:p>
-    <w:p>
-      <w:pPr>
-        <w:tabs>
-          <w:tab w:val="left" w:pos="560"/>
-          <w:tab w:val="left" w:pos="1120"/>
-          <w:tab w:val="left" w:pos="1680"/>
-          <w:tab w:val="left" w:pos="2240"/>
-          <w:tab w:val="left" w:pos="2800"/>
-          <w:tab w:val="left" w:pos="3360"/>
-          <w:tab w:val="left" w:pos="3920"/>
-          <w:tab w:val="left" w:pos="4480"/>
-          <w:tab w:val="left" w:pos="5040"/>
-          <w:tab w:val="left" w:pos="5600"/>
-          <w:tab w:val="left" w:pos="6160"/>
-          <w:tab w:val="left" w:pos="6720"/>
-        </w:tabs>
-        <w:autoSpaceDE w:val="0"/>
-        <w:autoSpaceDN w:val="0"/>
-        <w:adjustRightInd w:val="0"/>
+      </w:pPr>
+      <w:r>
+        <w:rPr>
+          <w:rFonts w:eastAsiaTheme="minorHAnsi" w:cs="Monaco" w:hint="eastAsia"/>
+          <w:kern w:val="0"/>
+          <w:szCs w:val="21"/>
+        </w:rPr>
+        <w:t>显示服务器停止</w:t>
+      </w:r>
+      <w:bookmarkStart w:id="0" w:name="_GoBack"/>
+      <w:bookmarkEnd w:id="0"/>
+    </w:p>
+    <w:p>
+      <w:pPr>
+        <w:tabs>
+          <w:tab w:val="left" w:pos="560"/>
+          <w:tab w:val="left" w:pos="1120"/>
+          <w:tab w:val="left" w:pos="1680"/>
+          <w:tab w:val="left" w:pos="2240"/>
+          <w:tab w:val="left" w:pos="2800"/>
+          <w:tab w:val="left" w:pos="3360"/>
+          <w:tab w:val="left" w:pos="3920"/>
+          <w:tab w:val="left" w:pos="4480"/>
+          <w:tab w:val="left" w:pos="5040"/>
+          <w:tab w:val="left" w:pos="5600"/>
+          <w:tab w:val="left" w:pos="6160"/>
+          <w:tab w:val="left" w:pos="6720"/>
+        </w:tabs>
+        <w:autoSpaceDE w:val="0"/>
+        <w:autoSpaceDN w:val="0"/>
+        <w:adjustRightInd w:val="0"/>
+        <w:rPr>
+          <w:rFonts w:eastAsiaTheme="minorHAnsi" w:cs="Monaco"/>
+          <w:b/>
+          <w:bCs/>
+          <w:kern w:val="0"/>
+          <w:sz w:val="28"/>
+          <w:szCs w:val="28"/>
+        </w:rPr>
+      </w:pPr>
+      <w:r>
         <w:rPr>
           <w:rFonts w:eastAsiaTheme="minorHAnsi" w:cs="Monaco" w:hint="eastAsia"/>
           <w:b/>
@@ -1806,93 +1731,41 @@
           <w:sz w:val="28"/>
           <w:szCs w:val="28"/>
         </w:rPr>
+        <w:t>客户端</w:t>
+      </w:r>
+    </w:p>
+    <w:p>
+      <w:pPr>
+        <w:tabs>
+          <w:tab w:val="left" w:pos="560"/>
+          <w:tab w:val="left" w:pos="1120"/>
+          <w:tab w:val="left" w:pos="1680"/>
+          <w:tab w:val="left" w:pos="2240"/>
+          <w:tab w:val="left" w:pos="2800"/>
+          <w:tab w:val="left" w:pos="3360"/>
+          <w:tab w:val="left" w:pos="3920"/>
+          <w:tab w:val="left" w:pos="4480"/>
+          <w:tab w:val="left" w:pos="5040"/>
+          <w:tab w:val="left" w:pos="5600"/>
+          <w:tab w:val="left" w:pos="6160"/>
+          <w:tab w:val="left" w:pos="6720"/>
+        </w:tabs>
+        <w:autoSpaceDE w:val="0"/>
+        <w:autoSpaceDN w:val="0"/>
+        <w:adjustRightInd w:val="0"/>
+        <w:rPr>
+          <w:rFonts w:eastAsiaTheme="minorHAnsi" w:cs="Monaco"/>
+          <w:kern w:val="0"/>
+          <w:szCs w:val="21"/>
+        </w:rPr>
       </w:pPr>
       <w:r>
         <w:rPr>
           <w:rFonts w:eastAsiaTheme="minorHAnsi" w:cs="Monaco" w:hint="eastAsia"/>
-          <w:b/>
-          <w:bCs/>
-          <w:kern w:val="0"/>
-          <w:sz w:val="28"/>
-          <w:szCs w:val="28"/>
-        </w:rPr>
-        <w:t>注册</w:t>
-      </w:r>
-    </w:p>
-    <w:p>
-      <w:pPr>
-        <w:tabs>
-          <w:tab w:val="left" w:pos="560"/>
-          <w:tab w:val="left" w:pos="1120"/>
-          <w:tab w:val="left" w:pos="1680"/>
-          <w:tab w:val="left" w:pos="2240"/>
-          <w:tab w:val="left" w:pos="2800"/>
-          <w:tab w:val="left" w:pos="3360"/>
-          <w:tab w:val="left" w:pos="3920"/>
-          <w:tab w:val="left" w:pos="4480"/>
-          <w:tab w:val="left" w:pos="5040"/>
-          <w:tab w:val="left" w:pos="5600"/>
-          <w:tab w:val="left" w:pos="6160"/>
-          <w:tab w:val="left" w:pos="6720"/>
-        </w:tabs>
-        <w:autoSpaceDE w:val="0"/>
-        <w:autoSpaceDN w:val="0"/>
-        <w:adjustRightInd w:val="0"/>
-        <w:rPr>
-          <w:rFonts w:eastAsiaTheme="minorHAnsi" w:cs="Monaco"/>
-          <w:kern w:val="0"/>
-          <w:szCs w:val="21"/>
-        </w:rPr>
-      </w:pPr>
-      <w:r>
-        <w:rPr>
-          <w:rFonts w:eastAsiaTheme="minorHAnsi" w:cs="Monaco" w:hint="eastAsia"/>
-          <w:kern w:val="0"/>
-          <w:szCs w:val="21"/>
-        </w:rPr>
-        <w:t>输入用户名和密码，点击</w:t>
-      </w:r>
-      <w:r>
-        <w:rPr>
-          <w:rFonts w:eastAsiaTheme="minorHAnsi" w:cs="Monaco" w:hint="eastAsia"/>
-          <w:kern w:val="0"/>
-          <w:szCs w:val="21"/>
-        </w:rPr>
-        <w:t>注册</w:t>
-      </w:r>
-    </w:p>
-    <w:p>
-      <w:pPr>
-        <w:tabs>
-          <w:tab w:val="left" w:pos="560"/>
-          <w:tab w:val="left" w:pos="1120"/>
-          <w:tab w:val="left" w:pos="1680"/>
-          <w:tab w:val="left" w:pos="2240"/>
-          <w:tab w:val="left" w:pos="2800"/>
-          <w:tab w:val="left" w:pos="3360"/>
-          <w:tab w:val="left" w:pos="3920"/>
-          <w:tab w:val="left" w:pos="4480"/>
-          <w:tab w:val="left" w:pos="5040"/>
-          <w:tab w:val="left" w:pos="5600"/>
-          <w:tab w:val="left" w:pos="6160"/>
-          <w:tab w:val="left" w:pos="6720"/>
-        </w:tabs>
-        <w:autoSpaceDE w:val="0"/>
-        <w:autoSpaceDN w:val="0"/>
-        <w:adjustRightInd w:val="0"/>
-        <w:rPr>
-          <w:rFonts w:eastAsiaTheme="minorHAnsi" w:cs="Monaco"/>
-          <w:kern w:val="0"/>
-          <w:szCs w:val="21"/>
-        </w:rPr>
-      </w:pPr>
-      <w:r>
-        <w:rPr>
-          <w:rFonts w:eastAsiaTheme="minorHAnsi" w:cs="Monaco" w:hint="eastAsia"/>
-          <w:kern w:val="0"/>
-          <w:szCs w:val="21"/>
-        </w:rPr>
-        <w:t>如果用户名已经存在，则跳出用户名已经存在的消息</w:t>
+          <w:kern w:val="0"/>
+          <w:szCs w:val="21"/>
+        </w:rPr>
+        <w:t>启动客户端</w:t>
       </w:r>
     </w:p>
     <w:p>
@@ -1928,10 +1801,10 @@
           <w:szCs w:val="21"/>
         </w:rPr>
         <w:drawing>
-          <wp:inline distT="0" distB="0" distL="0" distR="0" wp14:anchorId="5482E35C" wp14:editId="3C5932B0">
-            <wp:extent cx="3873500" cy="2120900"/>
+          <wp:inline distT="0" distB="0" distL="0" distR="0" wp14:anchorId="302A7927" wp14:editId="687691A6">
+            <wp:extent cx="4343400" cy="2171700"/>
             <wp:effectExtent l="0" t="0" r="0" b="0"/>
-            <wp:docPr id="11" name="图片 11"/>
+            <wp:docPr id="3" name="图片 3"/>
             <wp:cNvGraphicFramePr>
               <a:graphicFrameLocks xmlns:a="http://schemas.openxmlformats.org/drawingml/2006/main" noChangeAspect="1"/>
             </wp:cNvGraphicFramePr>
@@ -1951,7 +1824,7 @@
                   <pic:spPr>
                     <a:xfrm>
                       <a:off x="0" y="0"/>
-                      <a:ext cx="3873500" cy="2120900"/>
+                      <a:ext cx="4343400" cy="2171700"/>
                     </a:xfrm>
                     <a:prstGeom prst="rect">
                       <a:avLst/>
@@ -1985,26 +1858,92 @@
         <w:adjustRightInd w:val="0"/>
         <w:jc w:val="center"/>
         <w:rPr>
+          <w:rFonts w:eastAsiaTheme="minorHAnsi" w:cs="Monaco"/>
+          <w:kern w:val="0"/>
+          <w:szCs w:val="21"/>
+        </w:rPr>
+      </w:pPr>
+      <w:r>
+        <w:rPr>
           <w:rFonts w:eastAsiaTheme="minorHAnsi" w:cs="Monaco" w:hint="eastAsia"/>
           <w:kern w:val="0"/>
           <w:szCs w:val="21"/>
         </w:rPr>
+        <w:t>启动客户端</w:t>
+      </w:r>
+    </w:p>
+    <w:p>
+      <w:pPr>
+        <w:tabs>
+          <w:tab w:val="left" w:pos="560"/>
+          <w:tab w:val="left" w:pos="1120"/>
+          <w:tab w:val="left" w:pos="1680"/>
+          <w:tab w:val="left" w:pos="2240"/>
+          <w:tab w:val="left" w:pos="2800"/>
+          <w:tab w:val="left" w:pos="3360"/>
+          <w:tab w:val="left" w:pos="3920"/>
+          <w:tab w:val="left" w:pos="4480"/>
+          <w:tab w:val="left" w:pos="5040"/>
+          <w:tab w:val="left" w:pos="5600"/>
+          <w:tab w:val="left" w:pos="6160"/>
+          <w:tab w:val="left" w:pos="6720"/>
+        </w:tabs>
+        <w:autoSpaceDE w:val="0"/>
+        <w:autoSpaceDN w:val="0"/>
+        <w:adjustRightInd w:val="0"/>
+        <w:rPr>
+          <w:rFonts w:eastAsiaTheme="minorHAnsi" w:cs="Monaco"/>
+          <w:b/>
+          <w:bCs/>
+          <w:kern w:val="0"/>
+          <w:sz w:val="28"/>
+          <w:szCs w:val="28"/>
+        </w:rPr>
       </w:pPr>
       <w:r>
         <w:rPr>
           <w:rFonts w:eastAsiaTheme="minorHAnsi" w:cs="Monaco" w:hint="eastAsia"/>
-          <w:kern w:val="0"/>
-          <w:szCs w:val="21"/>
-        </w:rPr>
-        <w:t>提示</w:t>
-      </w:r>
+          <w:b/>
+          <w:bCs/>
+          <w:kern w:val="0"/>
+          <w:sz w:val="28"/>
+          <w:szCs w:val="28"/>
+        </w:rPr>
+        <w:t>注册</w:t>
+      </w:r>
+    </w:p>
+    <w:p>
+      <w:pPr>
+        <w:tabs>
+          <w:tab w:val="left" w:pos="560"/>
+          <w:tab w:val="left" w:pos="1120"/>
+          <w:tab w:val="left" w:pos="1680"/>
+          <w:tab w:val="left" w:pos="2240"/>
+          <w:tab w:val="left" w:pos="2800"/>
+          <w:tab w:val="left" w:pos="3360"/>
+          <w:tab w:val="left" w:pos="3920"/>
+          <w:tab w:val="left" w:pos="4480"/>
+          <w:tab w:val="left" w:pos="5040"/>
+          <w:tab w:val="left" w:pos="5600"/>
+          <w:tab w:val="left" w:pos="6160"/>
+          <w:tab w:val="left" w:pos="6720"/>
+        </w:tabs>
+        <w:autoSpaceDE w:val="0"/>
+        <w:autoSpaceDN w:val="0"/>
+        <w:adjustRightInd w:val="0"/>
+        <w:rPr>
+          <w:rFonts w:eastAsiaTheme="minorHAnsi" w:cs="Monaco"/>
+          <w:kern w:val="0"/>
+          <w:szCs w:val="21"/>
+        </w:rPr>
+      </w:pPr>
       <w:r>
         <w:rPr>
           <w:rFonts w:eastAsiaTheme="minorHAnsi" w:cs="Monaco" w:hint="eastAsia"/>
           <w:kern w:val="0"/>
           <w:szCs w:val="21"/>
         </w:rPr>
-        <w:t>用户名已经存在</w:t>
+        <w:t>输入用户名和密码，点击注册</w:t>
       </w:r>
     </w:p>
     <w:p>
@@ -2038,7 +1977,7 @@
           <w:kern w:val="0"/>
           <w:szCs w:val="21"/>
         </w:rPr>
-        <w:t>如果用户名不存在，则注册成功，并直接跳转到聊天界面</w:t>
+        <w:t>如果用户名已经存在，则跳出用户名已经存在的消息</w:t>
       </w:r>
     </w:p>
     <w:p>
@@ -2070,15 +2009,16 @@
       <w:r>
         <w:rPr>
           <w:rFonts w:eastAsiaTheme="minorHAnsi" w:cs="Monaco"/>
+          <w:noProof/>
           <w:kern w:val="0"/>
           <w:szCs w:val="21"/>
         </w:rPr>
         <w:lastRenderedPageBreak/>
         <w:drawing>
-          <wp:inline distT="0" distB="0" distL="0" distR="0" wp14:anchorId="3A41D626" wp14:editId="24DAC6D4">
-            <wp:extent cx="5274310" cy="3515995"/>
-            <wp:effectExtent l="0" t="0" r="0" b="1905"/>
-            <wp:docPr id="12" name="图片 12"/>
+          <wp:inline distT="0" distB="0" distL="0" distR="0" wp14:anchorId="5482E35C" wp14:editId="3C5932B0">
+            <wp:extent cx="3873500" cy="2120900"/>
+            <wp:effectExtent l="0" t="0" r="0" b="0"/>
+            <wp:docPr id="11" name="图片 11"/>
             <wp:cNvGraphicFramePr>
               <a:graphicFrameLocks xmlns:a="http://schemas.openxmlformats.org/drawingml/2006/main" noChangeAspect="1"/>
             </wp:cNvGraphicFramePr>
@@ -2098,7 +2038,7 @@
                   <pic:spPr>
                     <a:xfrm>
                       <a:off x="0" y="0"/>
-                      <a:ext cx="5274310" cy="3515995"/>
+                      <a:ext cx="3873500" cy="2120900"/>
                     </a:xfrm>
                     <a:prstGeom prst="rect">
                       <a:avLst/>
@@ -2132,121 +2072,82 @@
         <w:adjustRightInd w:val="0"/>
         <w:jc w:val="center"/>
         <w:rPr>
-          <w:rFonts w:eastAsiaTheme="minorHAnsi" w:cs="Monaco"/>
-          <w:kern w:val="0"/>
-          <w:szCs w:val="21"/>
-        </w:rPr>
-      </w:pPr>
-      <w:r>
-        <w:rPr>
           <w:rFonts w:eastAsiaTheme="minorHAnsi" w:cs="Monaco" w:hint="eastAsia"/>
           <w:kern w:val="0"/>
           <w:szCs w:val="21"/>
         </w:rPr>
-        <w:t>进入聊天</w:t>
-      </w:r>
+      </w:pPr>
       <w:r>
         <w:rPr>
           <w:rFonts w:eastAsiaTheme="minorHAnsi" w:cs="Monaco" w:hint="eastAsia"/>
           <w:kern w:val="0"/>
           <w:szCs w:val="21"/>
         </w:rPr>
-        <w:t>界面</w:t>
-      </w:r>
-    </w:p>
-    <w:p>
-      <w:pPr>
-        <w:tabs>
-          <w:tab w:val="left" w:pos="560"/>
-          <w:tab w:val="left" w:pos="1120"/>
-          <w:tab w:val="left" w:pos="1680"/>
-          <w:tab w:val="left" w:pos="2240"/>
-          <w:tab w:val="left" w:pos="2800"/>
-          <w:tab w:val="left" w:pos="3360"/>
-          <w:tab w:val="left" w:pos="3920"/>
-          <w:tab w:val="left" w:pos="4480"/>
-          <w:tab w:val="left" w:pos="5040"/>
-          <w:tab w:val="left" w:pos="5600"/>
-          <w:tab w:val="left" w:pos="6160"/>
-          <w:tab w:val="left" w:pos="6720"/>
-        </w:tabs>
-        <w:autoSpaceDE w:val="0"/>
-        <w:autoSpaceDN w:val="0"/>
-        <w:adjustRightInd w:val="0"/>
+        <w:t>提示</w:t>
+      </w:r>
+      <w:r>
         <w:rPr>
           <w:rFonts w:eastAsiaTheme="minorHAnsi" w:cs="Monaco" w:hint="eastAsia"/>
-          <w:b/>
-          <w:bCs/>
-          <w:kern w:val="0"/>
-          <w:sz w:val="28"/>
-          <w:szCs w:val="28"/>
+          <w:kern w:val="0"/>
+          <w:szCs w:val="21"/>
+        </w:rPr>
+        <w:t>用户名已经存在</w:t>
+      </w:r>
+    </w:p>
+    <w:p>
+      <w:pPr>
+        <w:tabs>
+          <w:tab w:val="left" w:pos="560"/>
+          <w:tab w:val="left" w:pos="1120"/>
+          <w:tab w:val="left" w:pos="1680"/>
+          <w:tab w:val="left" w:pos="2240"/>
+          <w:tab w:val="left" w:pos="2800"/>
+          <w:tab w:val="left" w:pos="3360"/>
+          <w:tab w:val="left" w:pos="3920"/>
+          <w:tab w:val="left" w:pos="4480"/>
+          <w:tab w:val="left" w:pos="5040"/>
+          <w:tab w:val="left" w:pos="5600"/>
+          <w:tab w:val="left" w:pos="6160"/>
+          <w:tab w:val="left" w:pos="6720"/>
+        </w:tabs>
+        <w:autoSpaceDE w:val="0"/>
+        <w:autoSpaceDN w:val="0"/>
+        <w:adjustRightInd w:val="0"/>
+        <w:rPr>
+          <w:rFonts w:eastAsiaTheme="minorHAnsi" w:cs="Monaco"/>
+          <w:kern w:val="0"/>
+          <w:szCs w:val="21"/>
         </w:rPr>
       </w:pPr>
       <w:r>
         <w:rPr>
           <w:rFonts w:eastAsiaTheme="minorHAnsi" w:cs="Monaco" w:hint="eastAsia"/>
-          <w:b/>
-          <w:bCs/>
-          <w:kern w:val="0"/>
-          <w:sz w:val="28"/>
-          <w:szCs w:val="28"/>
-        </w:rPr>
-        <w:t>聊天界面</w:t>
-      </w:r>
-    </w:p>
-    <w:p>
-      <w:pPr>
-        <w:tabs>
-          <w:tab w:val="left" w:pos="560"/>
-          <w:tab w:val="left" w:pos="1120"/>
-          <w:tab w:val="left" w:pos="1680"/>
-          <w:tab w:val="left" w:pos="2240"/>
-          <w:tab w:val="left" w:pos="2800"/>
-          <w:tab w:val="left" w:pos="3360"/>
-          <w:tab w:val="left" w:pos="3920"/>
-          <w:tab w:val="left" w:pos="4480"/>
-          <w:tab w:val="left" w:pos="5040"/>
-          <w:tab w:val="left" w:pos="5600"/>
-          <w:tab w:val="left" w:pos="6160"/>
-          <w:tab w:val="left" w:pos="6720"/>
-        </w:tabs>
-        <w:autoSpaceDE w:val="0"/>
-        <w:autoSpaceDN w:val="0"/>
-        <w:adjustRightInd w:val="0"/>
-        <w:rPr>
-          <w:rFonts w:eastAsiaTheme="minorHAnsi" w:cs="Monaco"/>
-          <w:kern w:val="0"/>
-          <w:szCs w:val="21"/>
-        </w:rPr>
-      </w:pPr>
-      <w:r>
-        <w:rPr>
-          <w:rFonts w:eastAsiaTheme="minorHAnsi" w:cs="Monaco" w:hint="eastAsia"/>
-          <w:kern w:val="0"/>
-          <w:szCs w:val="21"/>
-        </w:rPr>
-        <w:t>输入对应的端口和服务器IP，显示连接成功，服务器端收到消息</w:t>
-      </w:r>
-    </w:p>
-    <w:p>
-      <w:pPr>
-        <w:tabs>
-          <w:tab w:val="left" w:pos="560"/>
-          <w:tab w:val="left" w:pos="1120"/>
-          <w:tab w:val="left" w:pos="1680"/>
-          <w:tab w:val="left" w:pos="2240"/>
-          <w:tab w:val="left" w:pos="2800"/>
-          <w:tab w:val="left" w:pos="3360"/>
-          <w:tab w:val="left" w:pos="3920"/>
-          <w:tab w:val="left" w:pos="4480"/>
-          <w:tab w:val="left" w:pos="5040"/>
-          <w:tab w:val="left" w:pos="5600"/>
-          <w:tab w:val="left" w:pos="6160"/>
-          <w:tab w:val="left" w:pos="6720"/>
-        </w:tabs>
-        <w:autoSpaceDE w:val="0"/>
-        <w:autoSpaceDN w:val="0"/>
-        <w:adjustRightInd w:val="0"/>
+          <w:kern w:val="0"/>
+          <w:szCs w:val="21"/>
+        </w:rPr>
+        <w:t>如果用户名不存在，则注册成功，并直接跳转到聊天界面</w:t>
+      </w:r>
+    </w:p>
+    <w:p>
+      <w:pPr>
+        <w:tabs>
+          <w:tab w:val="left" w:pos="560"/>
+          <w:tab w:val="left" w:pos="1120"/>
+          <w:tab w:val="left" w:pos="1680"/>
+          <w:tab w:val="left" w:pos="2240"/>
+          <w:tab w:val="left" w:pos="2800"/>
+          <w:tab w:val="left" w:pos="3360"/>
+          <w:tab w:val="left" w:pos="3920"/>
+          <w:tab w:val="left" w:pos="4480"/>
+          <w:tab w:val="left" w:pos="5040"/>
+          <w:tab w:val="left" w:pos="5600"/>
+          <w:tab w:val="left" w:pos="6160"/>
+          <w:tab w:val="left" w:pos="6720"/>
+        </w:tabs>
+        <w:autoSpaceDE w:val="0"/>
+        <w:autoSpaceDN w:val="0"/>
+        <w:adjustRightInd w:val="0"/>
+        <w:jc w:val="center"/>
         <w:rPr>
           <w:rFonts w:eastAsiaTheme="minorHAnsi" w:cs="Monaco"/>
           <w:kern w:val="0"/>
@@ -2260,10 +2161,10 @@
           <w:szCs w:val="21"/>
         </w:rPr>
         <w:drawing>
-          <wp:inline distT="0" distB="0" distL="0" distR="0" wp14:anchorId="640D6F25" wp14:editId="189F1CB7">
-            <wp:extent cx="5274310" cy="1753870"/>
-            <wp:effectExtent l="0" t="0" r="0" b="0"/>
-            <wp:docPr id="13" name="图片 13"/>
+          <wp:inline distT="0" distB="0" distL="0" distR="0" wp14:anchorId="7D0C8CE8" wp14:editId="77E40FBA">
+            <wp:extent cx="5274310" cy="3299460"/>
+            <wp:effectExtent l="0" t="0" r="0" b="2540"/>
+            <wp:docPr id="9" name="图片 9"/>
             <wp:cNvGraphicFramePr>
               <a:graphicFrameLocks xmlns:a="http://schemas.openxmlformats.org/drawingml/2006/main" noChangeAspect="1"/>
             </wp:cNvGraphicFramePr>
@@ -2283,7 +2184,7 @@
                   <pic:spPr>
                     <a:xfrm>
                       <a:off x="0" y="0"/>
-                      <a:ext cx="5274310" cy="1753870"/>
+                      <a:ext cx="5274310" cy="3299460"/>
                     </a:xfrm>
                     <a:prstGeom prst="rect">
                       <a:avLst/>
@@ -2328,41 +2229,123 @@
           <w:kern w:val="0"/>
           <w:szCs w:val="21"/>
         </w:rPr>
-        <w:t>连接成功</w:t>
-      </w:r>
-    </w:p>
-    <w:p>
-      <w:pPr>
-        <w:tabs>
-          <w:tab w:val="left" w:pos="560"/>
-          <w:tab w:val="left" w:pos="1120"/>
-          <w:tab w:val="left" w:pos="1680"/>
-          <w:tab w:val="left" w:pos="2240"/>
-          <w:tab w:val="left" w:pos="2800"/>
-          <w:tab w:val="left" w:pos="3360"/>
-          <w:tab w:val="left" w:pos="3920"/>
-          <w:tab w:val="left" w:pos="4480"/>
-          <w:tab w:val="left" w:pos="5040"/>
-          <w:tab w:val="left" w:pos="5600"/>
-          <w:tab w:val="left" w:pos="6160"/>
-          <w:tab w:val="left" w:pos="6720"/>
-        </w:tabs>
-        <w:autoSpaceDE w:val="0"/>
-        <w:autoSpaceDN w:val="0"/>
-        <w:adjustRightInd w:val="0"/>
-        <w:rPr>
-          <w:rFonts w:eastAsiaTheme="minorHAnsi" w:cs="Monaco"/>
-          <w:kern w:val="0"/>
-          <w:szCs w:val="21"/>
-        </w:rPr>
-      </w:pPr>
+        <w:t>进入聊天</w:t>
+      </w:r>
       <w:r>
         <w:rPr>
           <w:rFonts w:eastAsiaTheme="minorHAnsi" w:cs="Monaco" w:hint="eastAsia"/>
           <w:kern w:val="0"/>
           <w:szCs w:val="21"/>
         </w:rPr>
-        <w:t>如果填写了错误的端口或者主机IP，则显示连接失败</w:t>
+        <w:t>界面</w:t>
+      </w:r>
+    </w:p>
+    <w:p>
+      <w:pPr>
+        <w:tabs>
+          <w:tab w:val="left" w:pos="560"/>
+          <w:tab w:val="left" w:pos="1120"/>
+          <w:tab w:val="left" w:pos="1680"/>
+          <w:tab w:val="left" w:pos="2240"/>
+          <w:tab w:val="left" w:pos="2800"/>
+          <w:tab w:val="left" w:pos="3360"/>
+          <w:tab w:val="left" w:pos="3920"/>
+          <w:tab w:val="left" w:pos="4480"/>
+          <w:tab w:val="left" w:pos="5040"/>
+          <w:tab w:val="left" w:pos="5600"/>
+          <w:tab w:val="left" w:pos="6160"/>
+          <w:tab w:val="left" w:pos="6720"/>
+        </w:tabs>
+        <w:autoSpaceDE w:val="0"/>
+        <w:autoSpaceDN w:val="0"/>
+        <w:adjustRightInd w:val="0"/>
+        <w:rPr>
+          <w:rFonts w:eastAsiaTheme="minorHAnsi" w:cs="Monaco"/>
+          <w:b/>
+          <w:bCs/>
+          <w:kern w:val="0"/>
+          <w:sz w:val="28"/>
+          <w:szCs w:val="28"/>
+        </w:rPr>
+      </w:pPr>
+      <w:r>
+        <w:rPr>
+          <w:rFonts w:eastAsiaTheme="minorHAnsi" w:cs="Monaco" w:hint="eastAsia"/>
+          <w:b/>
+          <w:bCs/>
+          <w:kern w:val="0"/>
+          <w:sz w:val="28"/>
+          <w:szCs w:val="28"/>
+        </w:rPr>
+        <w:t>聊天界面</w:t>
+      </w:r>
+    </w:p>
+    <w:p>
+      <w:pPr>
+        <w:tabs>
+          <w:tab w:val="left" w:pos="560"/>
+          <w:tab w:val="left" w:pos="1120"/>
+          <w:tab w:val="left" w:pos="1680"/>
+          <w:tab w:val="left" w:pos="2240"/>
+          <w:tab w:val="left" w:pos="2800"/>
+          <w:tab w:val="left" w:pos="3360"/>
+          <w:tab w:val="left" w:pos="3920"/>
+          <w:tab w:val="left" w:pos="4480"/>
+          <w:tab w:val="left" w:pos="5040"/>
+          <w:tab w:val="left" w:pos="5600"/>
+          <w:tab w:val="left" w:pos="6160"/>
+          <w:tab w:val="left" w:pos="6720"/>
+        </w:tabs>
+        <w:autoSpaceDE w:val="0"/>
+        <w:autoSpaceDN w:val="0"/>
+        <w:adjustRightInd w:val="0"/>
+        <w:rPr>
+          <w:rFonts w:eastAsiaTheme="minorHAnsi" w:cs="Monaco"/>
+          <w:kern w:val="0"/>
+          <w:szCs w:val="21"/>
+        </w:rPr>
+      </w:pPr>
+      <w:r>
+        <w:rPr>
+          <w:rFonts w:eastAsiaTheme="minorHAnsi" w:cs="Monaco" w:hint="eastAsia"/>
+          <w:kern w:val="0"/>
+          <w:szCs w:val="21"/>
+        </w:rPr>
+        <w:t>输入你想要聊天的对象的用户名</w:t>
+      </w:r>
+    </w:p>
+    <w:p>
+      <w:pPr>
+        <w:tabs>
+          <w:tab w:val="left" w:pos="560"/>
+          <w:tab w:val="left" w:pos="1120"/>
+          <w:tab w:val="left" w:pos="1680"/>
+          <w:tab w:val="left" w:pos="2240"/>
+          <w:tab w:val="left" w:pos="2800"/>
+          <w:tab w:val="left" w:pos="3360"/>
+          <w:tab w:val="left" w:pos="3920"/>
+          <w:tab w:val="left" w:pos="4480"/>
+          <w:tab w:val="left" w:pos="5040"/>
+          <w:tab w:val="left" w:pos="5600"/>
+          <w:tab w:val="left" w:pos="6160"/>
+          <w:tab w:val="left" w:pos="6720"/>
+        </w:tabs>
+        <w:autoSpaceDE w:val="0"/>
+        <w:autoSpaceDN w:val="0"/>
+        <w:adjustRightInd w:val="0"/>
+        <w:rPr>
+          <w:rFonts w:eastAsiaTheme="minorHAnsi" w:cs="Monaco" w:hint="eastAsia"/>
+          <w:kern w:val="0"/>
+          <w:szCs w:val="21"/>
+        </w:rPr>
+      </w:pPr>
+      <w:r>
+        <w:rPr>
+          <w:rFonts w:eastAsiaTheme="minorHAnsi" w:cs="Monaco" w:hint="eastAsia"/>
+          <w:kern w:val="0"/>
+          <w:szCs w:val="21"/>
+        </w:rPr>
+        <w:t>如果该对象存在，就可以打开聊天界面，并自动获取以往的聊天记录</w:t>
       </w:r>
     </w:p>
     <w:p>
@@ -2398,10 +2381,10 @@
         </w:rPr>
         <w:lastRenderedPageBreak/>
         <w:drawing>
-          <wp:inline distT="0" distB="0" distL="0" distR="0" wp14:anchorId="5C643E93" wp14:editId="1CCD7652">
-            <wp:extent cx="5274310" cy="3531235"/>
-            <wp:effectExtent l="0" t="0" r="0" b="0"/>
-            <wp:docPr id="15" name="图片 15"/>
+          <wp:inline distT="0" distB="0" distL="0" distR="0" wp14:anchorId="0E2928E2" wp14:editId="19DB6FCA">
+            <wp:extent cx="5274310" cy="3299460"/>
+            <wp:effectExtent l="0" t="0" r="0" b="2540"/>
+            <wp:docPr id="20" name="图片 20"/>
             <wp:cNvGraphicFramePr>
               <a:graphicFrameLocks xmlns:a="http://schemas.openxmlformats.org/drawingml/2006/main" noChangeAspect="1"/>
             </wp:cNvGraphicFramePr>
@@ -2421,7 +2404,7 @@
                   <pic:spPr>
                     <a:xfrm>
                       <a:off x="0" y="0"/>
-                      <a:ext cx="5274310" cy="3531235"/>
+                      <a:ext cx="5274310" cy="3299460"/>
                     </a:xfrm>
                     <a:prstGeom prst="rect">
                       <a:avLst/>
@@ -2455,10 +2438,44 @@
         <w:adjustRightInd w:val="0"/>
         <w:jc w:val="center"/>
         <w:rPr>
+          <w:rFonts w:eastAsiaTheme="minorHAnsi" w:cs="Monaco"/>
+          <w:kern w:val="0"/>
+          <w:szCs w:val="21"/>
+        </w:rPr>
+      </w:pPr>
+      <w:r>
+        <w:rPr>
           <w:rFonts w:eastAsiaTheme="minorHAnsi" w:cs="Monaco" w:hint="eastAsia"/>
           <w:kern w:val="0"/>
           <w:szCs w:val="21"/>
         </w:rPr>
+        <w:t>打开聊天窗口并自动获取聊天记录</w:t>
+      </w:r>
+    </w:p>
+    <w:p>
+      <w:pPr>
+        <w:tabs>
+          <w:tab w:val="left" w:pos="560"/>
+          <w:tab w:val="left" w:pos="1120"/>
+          <w:tab w:val="left" w:pos="1680"/>
+          <w:tab w:val="left" w:pos="2240"/>
+          <w:tab w:val="left" w:pos="2800"/>
+          <w:tab w:val="left" w:pos="3360"/>
+          <w:tab w:val="left" w:pos="3920"/>
+          <w:tab w:val="left" w:pos="4480"/>
+          <w:tab w:val="left" w:pos="5040"/>
+          <w:tab w:val="left" w:pos="5600"/>
+          <w:tab w:val="left" w:pos="6160"/>
+          <w:tab w:val="left" w:pos="6720"/>
+        </w:tabs>
+        <w:autoSpaceDE w:val="0"/>
+        <w:autoSpaceDN w:val="0"/>
+        <w:adjustRightInd w:val="0"/>
+        <w:rPr>
+          <w:rFonts w:eastAsiaTheme="minorHAnsi" w:cs="Monaco"/>
+          <w:kern w:val="0"/>
+          <w:szCs w:val="21"/>
+        </w:rPr>
       </w:pPr>
       <w:r>
         <w:rPr>
@@ -2466,41 +2483,7 @@
           <w:kern w:val="0"/>
           <w:szCs w:val="21"/>
         </w:rPr>
-        <w:t>提示连接失败</w:t>
-      </w:r>
-    </w:p>
-    <w:p>
-      <w:pPr>
-        <w:tabs>
-          <w:tab w:val="left" w:pos="560"/>
-          <w:tab w:val="left" w:pos="1120"/>
-          <w:tab w:val="left" w:pos="1680"/>
-          <w:tab w:val="left" w:pos="2240"/>
-          <w:tab w:val="left" w:pos="2800"/>
-          <w:tab w:val="left" w:pos="3360"/>
-          <w:tab w:val="left" w:pos="3920"/>
-          <w:tab w:val="left" w:pos="4480"/>
-          <w:tab w:val="left" w:pos="5040"/>
-          <w:tab w:val="left" w:pos="5600"/>
-          <w:tab w:val="left" w:pos="6160"/>
-          <w:tab w:val="left" w:pos="6720"/>
-        </w:tabs>
-        <w:autoSpaceDE w:val="0"/>
-        <w:autoSpaceDN w:val="0"/>
-        <w:adjustRightInd w:val="0"/>
-        <w:rPr>
-          <w:rFonts w:eastAsiaTheme="minorHAnsi" w:cs="Monaco"/>
-          <w:kern w:val="0"/>
-          <w:szCs w:val="21"/>
-        </w:rPr>
-      </w:pPr>
-      <w:r>
-        <w:rPr>
-          <w:rFonts w:eastAsiaTheme="minorHAnsi" w:cs="Monaco" w:hint="eastAsia"/>
-          <w:kern w:val="0"/>
-          <w:szCs w:val="21"/>
-        </w:rPr>
-        <w:t>点击断开，显示成功断开，服务器端收到消息</w:t>
+        <w:t>如果该对象不存在，则跳出对象不存在的提示</w:t>
       </w:r>
     </w:p>
     <w:p>
@@ -2535,10 +2518,10 @@
           <w:szCs w:val="21"/>
         </w:rPr>
         <w:drawing>
-          <wp:inline distT="0" distB="0" distL="0" distR="0" wp14:anchorId="08E368B6" wp14:editId="6F9A46D9">
-            <wp:extent cx="5274310" cy="1760855"/>
-            <wp:effectExtent l="0" t="0" r="0" b="4445"/>
-            <wp:docPr id="14" name="图片 14"/>
+          <wp:inline distT="0" distB="0" distL="0" distR="0" wp14:anchorId="0A1677A8" wp14:editId="1745CB5F">
+            <wp:extent cx="5274310" cy="3303905"/>
+            <wp:effectExtent l="0" t="0" r="0" b="0"/>
+            <wp:docPr id="21" name="图片 21"/>
             <wp:cNvGraphicFramePr>
               <a:graphicFrameLocks xmlns:a="http://schemas.openxmlformats.org/drawingml/2006/main" noChangeAspect="1"/>
             </wp:cNvGraphicFramePr>
@@ -2558,7 +2541,7 @@
                   <pic:spPr>
                     <a:xfrm>
                       <a:off x="0" y="0"/>
-                      <a:ext cx="5274310" cy="1760855"/>
+                      <a:ext cx="5274310" cy="3303905"/>
                     </a:xfrm>
                     <a:prstGeom prst="rect">
                       <a:avLst/>
@@ -2592,44 +2575,10 @@
         <w:adjustRightInd w:val="0"/>
         <w:jc w:val="center"/>
         <w:rPr>
-          <w:rFonts w:eastAsiaTheme="minorHAnsi" w:cs="Monaco"/>
-          <w:kern w:val="0"/>
-          <w:szCs w:val="21"/>
-        </w:rPr>
-      </w:pPr>
-      <w:r>
-        <w:rPr>
           <w:rFonts w:eastAsiaTheme="minorHAnsi" w:cs="Monaco" w:hint="eastAsia"/>
           <w:kern w:val="0"/>
           <w:szCs w:val="21"/>
         </w:rPr>
-        <w:t>连接断开成功</w:t>
-      </w:r>
-    </w:p>
-    <w:p>
-      <w:pPr>
-        <w:tabs>
-          <w:tab w:val="left" w:pos="560"/>
-          <w:tab w:val="left" w:pos="1120"/>
-          <w:tab w:val="left" w:pos="1680"/>
-          <w:tab w:val="left" w:pos="2240"/>
-          <w:tab w:val="left" w:pos="2800"/>
-          <w:tab w:val="left" w:pos="3360"/>
-          <w:tab w:val="left" w:pos="3920"/>
-          <w:tab w:val="left" w:pos="4480"/>
-          <w:tab w:val="left" w:pos="5040"/>
-          <w:tab w:val="left" w:pos="5600"/>
-          <w:tab w:val="left" w:pos="6160"/>
-          <w:tab w:val="left" w:pos="6720"/>
-        </w:tabs>
-        <w:autoSpaceDE w:val="0"/>
-        <w:autoSpaceDN w:val="0"/>
-        <w:adjustRightInd w:val="0"/>
-        <w:rPr>
-          <w:rFonts w:eastAsiaTheme="minorHAnsi" w:cs="Monaco"/>
-          <w:kern w:val="0"/>
-          <w:szCs w:val="21"/>
-        </w:rPr>
       </w:pPr>
       <w:r>
         <w:rPr>
@@ -2637,29 +2586,70 @@
           <w:kern w:val="0"/>
           <w:szCs w:val="21"/>
         </w:rPr>
-        <w:t>已经断开的情况下点击断开，会提示已经断开</w:t>
-      </w:r>
-    </w:p>
-    <w:p>
-      <w:pPr>
-        <w:tabs>
-          <w:tab w:val="left" w:pos="560"/>
-          <w:tab w:val="left" w:pos="1120"/>
-          <w:tab w:val="left" w:pos="1680"/>
-          <w:tab w:val="left" w:pos="2240"/>
-          <w:tab w:val="left" w:pos="2800"/>
-          <w:tab w:val="left" w:pos="3360"/>
-          <w:tab w:val="left" w:pos="3920"/>
-          <w:tab w:val="left" w:pos="4480"/>
-          <w:tab w:val="left" w:pos="5040"/>
-          <w:tab w:val="left" w:pos="5600"/>
-          <w:tab w:val="left" w:pos="6160"/>
-          <w:tab w:val="left" w:pos="6720"/>
-        </w:tabs>
-        <w:autoSpaceDE w:val="0"/>
-        <w:autoSpaceDN w:val="0"/>
-        <w:adjustRightInd w:val="0"/>
-        <w:jc w:val="center"/>
+        <w:t>跳出对象用户不存在的提示</w:t>
+      </w:r>
+    </w:p>
+    <w:p>
+      <w:pPr>
+        <w:tabs>
+          <w:tab w:val="left" w:pos="560"/>
+          <w:tab w:val="left" w:pos="1120"/>
+          <w:tab w:val="left" w:pos="1680"/>
+          <w:tab w:val="left" w:pos="2240"/>
+          <w:tab w:val="left" w:pos="2800"/>
+          <w:tab w:val="left" w:pos="3360"/>
+          <w:tab w:val="left" w:pos="3920"/>
+          <w:tab w:val="left" w:pos="4480"/>
+          <w:tab w:val="left" w:pos="5040"/>
+          <w:tab w:val="left" w:pos="5600"/>
+          <w:tab w:val="left" w:pos="6160"/>
+          <w:tab w:val="left" w:pos="6720"/>
+        </w:tabs>
+        <w:autoSpaceDE w:val="0"/>
+        <w:autoSpaceDN w:val="0"/>
+        <w:adjustRightInd w:val="0"/>
+        <w:rPr>
+          <w:rFonts w:eastAsiaTheme="minorHAnsi" w:cs="Monaco"/>
+          <w:kern w:val="0"/>
+          <w:szCs w:val="21"/>
+        </w:rPr>
+      </w:pPr>
+      <w:r>
+        <w:rPr>
+          <w:rFonts w:eastAsiaTheme="minorHAnsi" w:cs="Monaco" w:hint="eastAsia"/>
+          <w:kern w:val="0"/>
+          <w:szCs w:val="21"/>
+        </w:rPr>
+        <w:t>点击</w:t>
+      </w:r>
+      <w:r>
+        <w:rPr>
+          <w:rFonts w:eastAsiaTheme="minorHAnsi" w:cs="Monaco" w:hint="eastAsia"/>
+          <w:kern w:val="0"/>
+          <w:szCs w:val="21"/>
+        </w:rPr>
+        <w:t>关闭按钮，自动断开连接，服务器端收到消息</w:t>
+      </w:r>
+    </w:p>
+    <w:p>
+      <w:pPr>
+        <w:tabs>
+          <w:tab w:val="left" w:pos="560"/>
+          <w:tab w:val="left" w:pos="1120"/>
+          <w:tab w:val="left" w:pos="1680"/>
+          <w:tab w:val="left" w:pos="2240"/>
+          <w:tab w:val="left" w:pos="2800"/>
+          <w:tab w:val="left" w:pos="3360"/>
+          <w:tab w:val="left" w:pos="3920"/>
+          <w:tab w:val="left" w:pos="4480"/>
+          <w:tab w:val="left" w:pos="5040"/>
+          <w:tab w:val="left" w:pos="5600"/>
+          <w:tab w:val="left" w:pos="6160"/>
+          <w:tab w:val="left" w:pos="6720"/>
+        </w:tabs>
+        <w:autoSpaceDE w:val="0"/>
+        <w:autoSpaceDN w:val="0"/>
+        <w:adjustRightInd w:val="0"/>
         <w:rPr>
           <w:rFonts w:eastAsiaTheme="minorHAnsi" w:cs="Monaco"/>
           <w:kern w:val="0"/>
@@ -2674,10 +2664,10 @@
         </w:rPr>
         <w:lastRenderedPageBreak/>
         <w:drawing>
-          <wp:inline distT="0" distB="0" distL="0" distR="0" wp14:anchorId="49EA0D96" wp14:editId="3215BF68">
-            <wp:extent cx="5274310" cy="3498850"/>
-            <wp:effectExtent l="0" t="0" r="0" b="6350"/>
-            <wp:docPr id="16" name="图片 16"/>
+          <wp:inline distT="0" distB="0" distL="0" distR="0" wp14:anchorId="15274309" wp14:editId="50369F11">
+            <wp:extent cx="5274310" cy="3515995"/>
+            <wp:effectExtent l="0" t="0" r="0" b="1905"/>
+            <wp:docPr id="22" name="图片 22"/>
             <wp:cNvGraphicFramePr>
               <a:graphicFrameLocks xmlns:a="http://schemas.openxmlformats.org/drawingml/2006/main" noChangeAspect="1"/>
             </wp:cNvGraphicFramePr>
@@ -2697,7 +2687,7 @@
                   <pic:spPr>
                     <a:xfrm>
                       <a:off x="0" y="0"/>
-                      <a:ext cx="5274310" cy="3498850"/>
+                      <a:ext cx="5274310" cy="3515995"/>
                     </a:xfrm>
                     <a:prstGeom prst="rect">
                       <a:avLst/>
@@ -2742,7 +2732,7 @@
           <w:kern w:val="0"/>
           <w:szCs w:val="21"/>
         </w:rPr>
-        <w:t>提示已经断开</w:t>
+        <w:t>连接断开成功</w:t>
       </w:r>
     </w:p>
     <w:p>
@@ -2778,10 +2768,10 @@
           <w:szCs w:val="21"/>
         </w:rPr>
         <w:drawing>
-          <wp:inline distT="0" distB="0" distL="0" distR="0" wp14:anchorId="54B270C5" wp14:editId="0C2F7A17">
-            <wp:extent cx="5274310" cy="1765300"/>
-            <wp:effectExtent l="0" t="0" r="0" b="0"/>
-            <wp:docPr id="19" name="图片 19"/>
+          <wp:inline distT="0" distB="0" distL="0" distR="0" wp14:anchorId="3AAFF460" wp14:editId="575B75E7">
+            <wp:extent cx="5274310" cy="3360420"/>
+            <wp:effectExtent l="0" t="0" r="0" b="5080"/>
+            <wp:docPr id="24" name="图片 24"/>
             <wp:cNvGraphicFramePr>
               <a:graphicFrameLocks xmlns:a="http://schemas.openxmlformats.org/drawingml/2006/main" noChangeAspect="1"/>
             </wp:cNvGraphicFramePr>
@@ -2801,7 +2791,7 @@
                   <pic:spPr>
                     <a:xfrm>
                       <a:off x="0" y="0"/>
-                      <a:ext cx="5274310" cy="1765300"/>
+                      <a:ext cx="5274310" cy="3360420"/>
                     </a:xfrm>
                     <a:prstGeom prst="rect">
                       <a:avLst/>
@@ -2835,17 +2825,17 @@
         <w:adjustRightInd w:val="0"/>
         <w:jc w:val="center"/>
         <w:rPr>
+          <w:rFonts w:eastAsiaTheme="minorHAnsi" w:cs="Monaco"/>
+          <w:kern w:val="0"/>
+          <w:szCs w:val="21"/>
+        </w:rPr>
+      </w:pPr>
+      <w:r>
+        <w:rPr>
           <w:rFonts w:eastAsiaTheme="minorHAnsi" w:cs="Monaco" w:hint="eastAsia"/>
           <w:kern w:val="0"/>
           <w:szCs w:val="21"/>
         </w:rPr>
-      </w:pPr>
-      <w:r>
-        <w:rPr>
-          <w:rFonts w:eastAsiaTheme="minorHAnsi" w:cs="Monaco" w:hint="eastAsia"/>
-          <w:kern w:val="0"/>
-          <w:szCs w:val="21"/>
-        </w:rPr>
         <w:t>进行了聊天交互</w:t>
       </w:r>
     </w:p>
@@ -2868,6 +2858,16 @@
         <w:autoSpaceDE w:val="0"/>
         <w:autoSpaceDN w:val="0"/>
         <w:adjustRightInd w:val="0"/>
+        <w:rPr>
+          <w:rFonts w:eastAsiaTheme="minorHAnsi" w:cs="Monaco"/>
+          <w:b/>
+          <w:bCs/>
+          <w:kern w:val="0"/>
+          <w:sz w:val="28"/>
+          <w:szCs w:val="28"/>
+        </w:rPr>
+      </w:pPr>
+      <w:r>
         <w:rPr>
           <w:rFonts w:eastAsiaTheme="minorHAnsi" w:cs="Monaco" w:hint="eastAsia"/>
           <w:b/>
@@ -2876,92 +2876,82 @@
           <w:sz w:val="28"/>
           <w:szCs w:val="28"/>
         </w:rPr>
+        <w:t>登录</w:t>
+      </w:r>
+    </w:p>
+    <w:p>
+      <w:pPr>
+        <w:tabs>
+          <w:tab w:val="left" w:pos="560"/>
+          <w:tab w:val="left" w:pos="1120"/>
+          <w:tab w:val="left" w:pos="1680"/>
+          <w:tab w:val="left" w:pos="2240"/>
+          <w:tab w:val="left" w:pos="2800"/>
+          <w:tab w:val="left" w:pos="3360"/>
+          <w:tab w:val="left" w:pos="3920"/>
+          <w:tab w:val="left" w:pos="4480"/>
+          <w:tab w:val="left" w:pos="5040"/>
+          <w:tab w:val="left" w:pos="5600"/>
+          <w:tab w:val="left" w:pos="6160"/>
+          <w:tab w:val="left" w:pos="6720"/>
+        </w:tabs>
+        <w:autoSpaceDE w:val="0"/>
+        <w:autoSpaceDN w:val="0"/>
+        <w:adjustRightInd w:val="0"/>
+        <w:rPr>
+          <w:rFonts w:eastAsiaTheme="minorHAnsi" w:cs="Monaco"/>
+          <w:kern w:val="0"/>
+          <w:szCs w:val="21"/>
+        </w:rPr>
       </w:pPr>
       <w:r>
         <w:rPr>
           <w:rFonts w:eastAsiaTheme="minorHAnsi" w:cs="Monaco" w:hint="eastAsia"/>
-          <w:b/>
-          <w:bCs/>
-          <w:kern w:val="0"/>
-          <w:sz w:val="28"/>
-          <w:szCs w:val="28"/>
-        </w:rPr>
-        <w:t>登录</w:t>
-      </w:r>
-    </w:p>
-    <w:p>
-      <w:pPr>
-        <w:tabs>
-          <w:tab w:val="left" w:pos="560"/>
-          <w:tab w:val="left" w:pos="1120"/>
-          <w:tab w:val="left" w:pos="1680"/>
-          <w:tab w:val="left" w:pos="2240"/>
-          <w:tab w:val="left" w:pos="2800"/>
-          <w:tab w:val="left" w:pos="3360"/>
-          <w:tab w:val="left" w:pos="3920"/>
-          <w:tab w:val="left" w:pos="4480"/>
-          <w:tab w:val="left" w:pos="5040"/>
-          <w:tab w:val="left" w:pos="5600"/>
-          <w:tab w:val="left" w:pos="6160"/>
-          <w:tab w:val="left" w:pos="6720"/>
-        </w:tabs>
-        <w:autoSpaceDE w:val="0"/>
-        <w:autoSpaceDN w:val="0"/>
-        <w:adjustRightInd w:val="0"/>
-        <w:rPr>
-          <w:rFonts w:eastAsiaTheme="minorHAnsi" w:cs="Monaco"/>
-          <w:kern w:val="0"/>
-          <w:szCs w:val="21"/>
-        </w:rPr>
-      </w:pPr>
+          <w:kern w:val="0"/>
+          <w:szCs w:val="21"/>
+        </w:rPr>
+        <w:t>输入用户名和密码</w:t>
+      </w:r>
       <w:r>
         <w:rPr>
           <w:rFonts w:eastAsiaTheme="minorHAnsi" w:cs="Monaco" w:hint="eastAsia"/>
           <w:kern w:val="0"/>
           <w:szCs w:val="21"/>
         </w:rPr>
-        <w:t>输入用户名和密码</w:t>
-      </w:r>
+        <w:t>，点击登录</w:t>
+      </w:r>
+    </w:p>
+    <w:p>
+      <w:pPr>
+        <w:tabs>
+          <w:tab w:val="left" w:pos="560"/>
+          <w:tab w:val="left" w:pos="1120"/>
+          <w:tab w:val="left" w:pos="1680"/>
+          <w:tab w:val="left" w:pos="2240"/>
+          <w:tab w:val="left" w:pos="2800"/>
+          <w:tab w:val="left" w:pos="3360"/>
+          <w:tab w:val="left" w:pos="3920"/>
+          <w:tab w:val="left" w:pos="4480"/>
+          <w:tab w:val="left" w:pos="5040"/>
+          <w:tab w:val="left" w:pos="5600"/>
+          <w:tab w:val="left" w:pos="6160"/>
+          <w:tab w:val="left" w:pos="6720"/>
+        </w:tabs>
+        <w:autoSpaceDE w:val="0"/>
+        <w:autoSpaceDN w:val="0"/>
+        <w:adjustRightInd w:val="0"/>
+        <w:rPr>
+          <w:rFonts w:eastAsiaTheme="minorHAnsi" w:cs="Monaco"/>
+          <w:kern w:val="0"/>
+          <w:szCs w:val="21"/>
+        </w:rPr>
+      </w:pPr>
       <w:r>
         <w:rPr>
           <w:rFonts w:eastAsiaTheme="minorHAnsi" w:cs="Monaco" w:hint="eastAsia"/>
           <w:kern w:val="0"/>
           <w:szCs w:val="21"/>
         </w:rPr>
-        <w:t>，点击登录</w:t>
-      </w:r>
-    </w:p>
-    <w:p>
-      <w:pPr>
-        <w:tabs>
-          <w:tab w:val="left" w:pos="560"/>
-          <w:tab w:val="left" w:pos="1120"/>
-          <w:tab w:val="left" w:pos="1680"/>
-          <w:tab w:val="left" w:pos="2240"/>
-          <w:tab w:val="left" w:pos="2800"/>
-          <w:tab w:val="left" w:pos="3360"/>
-          <w:tab w:val="left" w:pos="3920"/>
-          <w:tab w:val="left" w:pos="4480"/>
-          <w:tab w:val="left" w:pos="5040"/>
-          <w:tab w:val="left" w:pos="5600"/>
-          <w:tab w:val="left" w:pos="6160"/>
-          <w:tab w:val="left" w:pos="6720"/>
-        </w:tabs>
-        <w:autoSpaceDE w:val="0"/>
-        <w:autoSpaceDN w:val="0"/>
-        <w:adjustRightInd w:val="0"/>
-        <w:rPr>
-          <w:rFonts w:eastAsiaTheme="minorHAnsi" w:cs="Monaco"/>
-          <w:kern w:val="0"/>
-          <w:szCs w:val="21"/>
-        </w:rPr>
-      </w:pPr>
-      <w:r>
-        <w:rPr>
-          <w:rFonts w:eastAsiaTheme="minorHAnsi" w:cs="Monaco" w:hint="eastAsia"/>
-          <w:kern w:val="0"/>
-          <w:szCs w:val="21"/>
-        </w:rPr>
         <w:t>如果用户不存在，则跳出用户不存在的提示</w:t>
       </w:r>
     </w:p>
@@ -2994,9 +2984,11 @@
       <w:r>
         <w:rPr>
           <w:rFonts w:eastAsiaTheme="minorHAnsi" w:cs="Monaco"/>
-          <w:kern w:val="0"/>
-          <w:szCs w:val="21"/>
-        </w:rPr>
+          <w:noProof/>
+          <w:kern w:val="0"/>
+          <w:szCs w:val="21"/>
+        </w:rPr>
+        <w:lastRenderedPageBreak/>
         <w:drawing>
           <wp:inline distT="0" distB="0" distL="0" distR="0" wp14:anchorId="4BD15491" wp14:editId="38A62866">
             <wp:extent cx="3810000" cy="2120900"/>
@@ -3066,7 +3058,6 @@
           <w:kern w:val="0"/>
           <w:szCs w:val="21"/>
         </w:rPr>
-        <w:lastRenderedPageBreak/>
         <w:t>提示用户不存在</w:t>
       </w:r>
     </w:p>
@@ -3133,6 +3124,7 @@
       <w:r>
         <w:rPr>
           <w:rFonts w:eastAsiaTheme="minorHAnsi" w:cs="Monaco"/>
+          <w:noProof/>
           <w:kern w:val="0"/>
           <w:szCs w:val="21"/>
         </w:rPr>
@@ -3277,7 +3269,6 @@
         <w:autoSpaceDE w:val="0"/>
         <w:autoSpaceDN w:val="0"/>
         <w:adjustRightInd w:val="0"/>
-        <w:jc w:val="center"/>
         <w:rPr>
           <w:rFonts w:eastAsiaTheme="minorHAnsi" w:cs="Monaco"/>
           <w:kern w:val="0"/>
@@ -3291,10 +3282,10 @@
           <w:szCs w:val="21"/>
         </w:rPr>
         <w:drawing>
-          <wp:inline distT="0" distB="0" distL="0" distR="0" wp14:anchorId="00B6BCEF" wp14:editId="7D7ACC53">
-            <wp:extent cx="3810000" cy="1905000"/>
-            <wp:effectExtent l="0" t="0" r="0" b="0"/>
-            <wp:docPr id="18" name="图片 18"/>
+          <wp:inline distT="0" distB="0" distL="0" distR="0" wp14:anchorId="66FC6EAC" wp14:editId="38805E8A">
+            <wp:extent cx="5274310" cy="3299460"/>
+            <wp:effectExtent l="0" t="0" r="0" b="2540"/>
+            <wp:docPr id="25" name="图片 25"/>
             <wp:cNvGraphicFramePr>
               <a:graphicFrameLocks xmlns:a="http://schemas.openxmlformats.org/drawingml/2006/main" noChangeAspect="1"/>
             </wp:cNvGraphicFramePr>
@@ -3314,7 +3305,7 @@
                   <pic:spPr>
                     <a:xfrm>
                       <a:off x="0" y="0"/>
-                      <a:ext cx="3810000" cy="1905000"/>
+                      <a:ext cx="5274310" cy="3299460"/>
                     </a:xfrm>
                     <a:prstGeom prst="rect">
                       <a:avLst/>
@@ -3348,141 +3339,19 @@
         <w:adjustRightInd w:val="0"/>
         <w:jc w:val="center"/>
         <w:rPr>
+          <w:rFonts w:eastAsiaTheme="minorHAnsi" w:cs="Monaco"/>
+          <w:kern w:val="0"/>
+          <w:szCs w:val="21"/>
+        </w:rPr>
+      </w:pPr>
+      <w:r>
+        <w:rPr>
           <w:rFonts w:eastAsiaTheme="minorHAnsi" w:cs="Monaco" w:hint="eastAsia"/>
           <w:kern w:val="0"/>
           <w:szCs w:val="21"/>
         </w:rPr>
-      </w:pPr>
-      <w:r>
-        <w:rPr>
-          <w:rFonts w:eastAsiaTheme="minorHAnsi" w:cs="Monaco" w:hint="eastAsia"/>
-          <w:kern w:val="0"/>
-          <w:szCs w:val="21"/>
-        </w:rPr>
-        <w:t>输入</w:t>
-      </w:r>
-      <w:r>
-        <w:rPr>
-          <w:rFonts w:eastAsiaTheme="minorHAnsi" w:cs="Monaco" w:hint="eastAsia"/>
-          <w:kern w:val="0"/>
-          <w:szCs w:val="21"/>
-        </w:rPr>
-        <w:t>用户名、</w:t>
-      </w:r>
-      <w:r>
-        <w:rPr>
-          <w:rFonts w:eastAsiaTheme="minorHAnsi" w:cs="Monaco" w:hint="eastAsia"/>
-          <w:kern w:val="0"/>
-          <w:szCs w:val="21"/>
-        </w:rPr>
-        <w:t>密码</w:t>
-      </w:r>
-    </w:p>
-    <w:p>
-      <w:pPr>
-        <w:tabs>
-          <w:tab w:val="left" w:pos="560"/>
-          <w:tab w:val="left" w:pos="1120"/>
-          <w:tab w:val="left" w:pos="1680"/>
-          <w:tab w:val="left" w:pos="2240"/>
-          <w:tab w:val="left" w:pos="2800"/>
-          <w:tab w:val="left" w:pos="3360"/>
-          <w:tab w:val="left" w:pos="3920"/>
-          <w:tab w:val="left" w:pos="4480"/>
-          <w:tab w:val="left" w:pos="5040"/>
-          <w:tab w:val="left" w:pos="5600"/>
-          <w:tab w:val="left" w:pos="6160"/>
-          <w:tab w:val="left" w:pos="6720"/>
-        </w:tabs>
-        <w:autoSpaceDE w:val="0"/>
-        <w:autoSpaceDN w:val="0"/>
-        <w:adjustRightInd w:val="0"/>
-        <w:rPr>
-          <w:rFonts w:eastAsiaTheme="minorHAnsi" w:cs="Monaco"/>
-          <w:kern w:val="0"/>
-          <w:szCs w:val="21"/>
-        </w:rPr>
-      </w:pPr>
-      <w:r>
-        <w:rPr>
-          <w:rFonts w:eastAsiaTheme="minorHAnsi" w:cs="Monaco"/>
-          <w:kern w:val="0"/>
-          <w:szCs w:val="21"/>
-        </w:rPr>
-        <w:drawing>
-          <wp:inline distT="0" distB="0" distL="0" distR="0" wp14:anchorId="69685F11" wp14:editId="4900D3B4">
-            <wp:extent cx="5274310" cy="3515995"/>
-            <wp:effectExtent l="0" t="0" r="0" b="1905"/>
-            <wp:docPr id="17" name="图片 17"/>
-            <wp:cNvGraphicFramePr>
-              <a:graphicFrameLocks xmlns:a="http://schemas.openxmlformats.org/drawingml/2006/main" noChangeAspect="1"/>
-            </wp:cNvGraphicFramePr>
-            <a:graphic xmlns:a="http://schemas.openxmlformats.org/drawingml/2006/main">
-              <a:graphicData uri="http://schemas.openxmlformats.org/drawingml/2006/picture">
-                <pic:pic xmlns:pic="http://schemas.openxmlformats.org/drawingml/2006/picture">
-                  <pic:nvPicPr>
-                    <pic:cNvPr id="1" name=""/>
-                    <pic:cNvPicPr/>
-                  </pic:nvPicPr>
-                  <pic:blipFill>
-                    <a:blip r:embed="rId19"/>
-                    <a:stretch>
-                      <a:fillRect/>
-                    </a:stretch>
-                  </pic:blipFill>
-                  <pic:spPr>
-                    <a:xfrm>
-                      <a:off x="0" y="0"/>
-                      <a:ext cx="5274310" cy="3515995"/>
-                    </a:xfrm>
-                    <a:prstGeom prst="rect">
-                      <a:avLst/>
-                    </a:prstGeom>
-                  </pic:spPr>
-                </pic:pic>
-              </a:graphicData>
-            </a:graphic>
-          </wp:inline>
-        </w:drawing>
-      </w:r>
-    </w:p>
-    <w:p>
-      <w:pPr>
-        <w:tabs>
-          <w:tab w:val="left" w:pos="560"/>
-          <w:tab w:val="left" w:pos="1120"/>
-          <w:tab w:val="left" w:pos="1680"/>
-          <w:tab w:val="left" w:pos="2240"/>
-          <w:tab w:val="left" w:pos="2800"/>
-          <w:tab w:val="left" w:pos="3360"/>
-          <w:tab w:val="left" w:pos="3920"/>
-          <w:tab w:val="left" w:pos="4480"/>
-          <w:tab w:val="left" w:pos="5040"/>
-          <w:tab w:val="left" w:pos="5600"/>
-          <w:tab w:val="left" w:pos="6160"/>
-          <w:tab w:val="left" w:pos="6720"/>
-        </w:tabs>
-        <w:autoSpaceDE w:val="0"/>
-        <w:autoSpaceDN w:val="0"/>
-        <w:adjustRightInd w:val="0"/>
-        <w:jc w:val="center"/>
-        <w:rPr>
-          <w:rFonts w:eastAsiaTheme="minorHAnsi" w:cs="Monaco" w:hint="eastAsia"/>
-          <w:kern w:val="0"/>
-          <w:szCs w:val="21"/>
-        </w:rPr>
-      </w:pPr>
-      <w:r>
-        <w:rPr>
-          <w:rFonts w:eastAsiaTheme="minorHAnsi" w:cs="Monaco" w:hint="eastAsia"/>
-          <w:kern w:val="0"/>
-          <w:szCs w:val="21"/>
-        </w:rPr>
-        <w:lastRenderedPageBreak/>
         <w:t>登录成功</w:t>
       </w:r>
-      <w:bookmarkStart w:id="0" w:name="_GoBack"/>
-      <w:bookmarkEnd w:id="0"/>
     </w:p>
     <w:sectPr>
       <w:pgSz w:w="11906" w:h="16838"/>

</xml_diff>

<commit_message>
Show broadcast message from Server
</commit_message>
<xml_diff>
--- a/doc/开发文档.docx
+++ b/doc/开发文档.docx
@@ -4,7 +4,7 @@
   <w:body>
     <w:p>
       <w:pPr>
-        <w:pStyle w:val="3"/>
+        <w:pStyle w:val="Heading3"/>
       </w:pPr>
       <w:r>
         <w:rPr>
@@ -54,7 +54,7 @@
     </w:p>
     <w:p>
       <w:pPr>
-        <w:pStyle w:val="3"/>
+        <w:pStyle w:val="Heading3"/>
       </w:pPr>
       <w:r>
         <w:rPr>
@@ -65,7 +65,7 @@
     </w:p>
     <w:tbl>
       <w:tblPr>
-        <w:tblStyle w:val="a4"/>
+        <w:tblStyle w:val="TableGrid"/>
         <w:tblW w:w="0" w:type="auto"/>
         <w:tblLook w:val="04A0" w:firstRow="1" w:lastRow="0" w:firstColumn="1" w:lastColumn="0" w:noHBand="0" w:noVBand="1"/>
       </w:tblPr>
@@ -218,6 +218,22 @@
               <w:t>总结</w:t>
             </w:r>
           </w:p>
+          <w:p>
+            <w:pPr>
+              <w:rPr>
+                <w:rFonts w:hint="eastAsia"/>
+              </w:rPr>
+            </w:pPr>
+            <w:r>
+              <w:rPr>
+                <w:rFonts w:hint="eastAsia"/>
+              </w:rPr>
+              <w:t>展示用P</w:t>
+            </w:r>
+            <w:r>
+              <w:t>PT</w:t>
+            </w:r>
+          </w:p>
         </w:tc>
       </w:tr>
       <w:tr>
@@ -282,7 +298,6 @@
               </w:rPr>
               <w:t>使用</w:t>
             </w:r>
-            <w:proofErr w:type="gramStart"/>
             <w:r>
               <w:rPr>
                 <w:rFonts w:hint="eastAsia"/>
@@ -295,7 +310,6 @@
               </w:rPr>
               <w:t>的</w:t>
             </w:r>
-            <w:proofErr w:type="gramEnd"/>
             <w:r>
               <w:rPr>
                 <w:rFonts w:hint="eastAsia"/>
@@ -362,6 +376,11 @@
             <w:tcW w:w="2766" w:type="dxa"/>
           </w:tcPr>
           <w:p>
+            <w:pPr>
+              <w:rPr>
+                <w:rFonts w:hint="eastAsia"/>
+              </w:rPr>
+            </w:pPr>
             <w:r>
               <w:rPr>
                 <w:rFonts w:hint="eastAsia"/>
@@ -403,7 +422,7 @@
     </w:tbl>
     <w:p>
       <w:pPr>
-        <w:pStyle w:val="3"/>
+        <w:pStyle w:val="Heading3"/>
       </w:pPr>
       <w:r>
         <w:rPr>
@@ -431,7 +450,7 @@
     </w:p>
     <w:p>
       <w:pPr>
-        <w:pStyle w:val="a3"/>
+        <w:pStyle w:val="ListParagraph"/>
         <w:numPr>
           <w:ilvl w:val="0"/>
           <w:numId w:val="2"/>
@@ -447,7 +466,7 @@
     </w:p>
     <w:p>
       <w:pPr>
-        <w:pStyle w:val="a3"/>
+        <w:pStyle w:val="ListParagraph"/>
         <w:numPr>
           <w:ilvl w:val="1"/>
           <w:numId w:val="2"/>
@@ -463,7 +482,7 @@
     </w:p>
     <w:p>
       <w:pPr>
-        <w:pStyle w:val="a3"/>
+        <w:pStyle w:val="ListParagraph"/>
         <w:numPr>
           <w:ilvl w:val="1"/>
           <w:numId w:val="2"/>
@@ -474,12 +493,20 @@
         <w:rPr>
           <w:rFonts w:hint="eastAsia"/>
         </w:rPr>
-        <w:t>群发消息</w:t>
-      </w:r>
-    </w:p>
-    <w:p>
-      <w:pPr>
-        <w:pStyle w:val="a3"/>
+        <w:t>服务器</w:t>
+      </w:r>
+      <w:r>
+        <w:rPr>
+          <w:rFonts w:hint="eastAsia"/>
+        </w:rPr>
+        <w:t>广播</w:t>
+      </w:r>
+      <w:bookmarkStart w:id="0" w:name="_GoBack"/>
+      <w:bookmarkEnd w:id="0"/>
+    </w:p>
+    <w:p>
+      <w:pPr>
+        <w:pStyle w:val="ListParagraph"/>
         <w:numPr>
           <w:ilvl w:val="0"/>
           <w:numId w:val="2"/>
@@ -495,7 +522,7 @@
     </w:p>
     <w:p>
       <w:pPr>
-        <w:pStyle w:val="a3"/>
+        <w:pStyle w:val="ListParagraph"/>
         <w:numPr>
           <w:ilvl w:val="1"/>
           <w:numId w:val="2"/>
@@ -517,7 +544,7 @@
     </w:p>
     <w:p>
       <w:pPr>
-        <w:pStyle w:val="a3"/>
+        <w:pStyle w:val="ListParagraph"/>
         <w:numPr>
           <w:ilvl w:val="1"/>
           <w:numId w:val="2"/>
@@ -533,7 +560,7 @@
     </w:p>
     <w:p>
       <w:pPr>
-        <w:pStyle w:val="a3"/>
+        <w:pStyle w:val="ListParagraph"/>
         <w:numPr>
           <w:ilvl w:val="1"/>
           <w:numId w:val="2"/>
@@ -549,7 +576,7 @@
     </w:p>
     <w:p>
       <w:pPr>
-        <w:pStyle w:val="3"/>
+        <w:pStyle w:val="Heading3"/>
       </w:pPr>
       <w:r>
         <w:rPr>
@@ -560,7 +587,7 @@
     </w:p>
     <w:p>
       <w:pPr>
-        <w:pStyle w:val="a3"/>
+        <w:pStyle w:val="ListParagraph"/>
         <w:numPr>
           <w:ilvl w:val="0"/>
           <w:numId w:val="3"/>
@@ -576,7 +603,7 @@
     </w:p>
     <w:p>
       <w:pPr>
-        <w:pStyle w:val="a3"/>
+        <w:pStyle w:val="ListParagraph"/>
         <w:numPr>
           <w:ilvl w:val="1"/>
           <w:numId w:val="3"/>
@@ -589,7 +616,7 @@
     </w:p>
     <w:p>
       <w:pPr>
-        <w:pStyle w:val="a3"/>
+        <w:pStyle w:val="ListParagraph"/>
         <w:numPr>
           <w:ilvl w:val="1"/>
           <w:numId w:val="3"/>
@@ -602,7 +629,7 @@
     </w:p>
     <w:p>
       <w:pPr>
-        <w:pStyle w:val="a3"/>
+        <w:pStyle w:val="ListParagraph"/>
         <w:numPr>
           <w:ilvl w:val="0"/>
           <w:numId w:val="3"/>
@@ -636,7 +663,7 @@
     </w:p>
     <w:p>
       <w:pPr>
-        <w:pStyle w:val="3"/>
+        <w:pStyle w:val="Heading3"/>
       </w:pPr>
       <w:r>
         <w:rPr>
@@ -669,8 +696,8 @@
           <w:noProof/>
         </w:rPr>
         <w:drawing>
-          <wp:inline distT="0" distB="0" distL="0" distR="0" wp14:anchorId="41F23C2D" wp14:editId="4DD5CF78">
-            <wp:extent cx="5274310" cy="5372735"/>
+          <wp:inline distT="0" distB="0" distL="0" distR="0" wp14:anchorId="477CC132" wp14:editId="611E7859">
+            <wp:extent cx="5274310" cy="5397500"/>
             <wp:effectExtent l="0" t="0" r="2540" b="0"/>
             <wp:docPr id="1" name="Picture 1"/>
             <wp:cNvGraphicFramePr>
@@ -701,7 +728,7 @@
                   <pic:spPr bwMode="auto">
                     <a:xfrm>
                       <a:off x="0" y="0"/>
-                      <a:ext cx="5274310" cy="5372735"/>
+                      <a:ext cx="5274310" cy="5397500"/>
                     </a:xfrm>
                     <a:prstGeom prst="rect">
                       <a:avLst/>
@@ -720,7 +747,7 @@
     </w:p>
     <w:p>
       <w:pPr>
-        <w:pStyle w:val="3"/>
+        <w:pStyle w:val="Heading3"/>
       </w:pPr>
       <w:r>
         <w:rPr>
@@ -731,7 +758,7 @@
     </w:p>
     <w:p>
       <w:pPr>
-        <w:pStyle w:val="4"/>
+        <w:pStyle w:val="Heading4"/>
       </w:pPr>
       <w:r>
         <w:rPr>
@@ -757,7 +784,7 @@
         <w:rPr>
           <w:rFonts w:hint="eastAsia"/>
         </w:rPr>
-        <w:t>设计，通过使用大量贴图进行美化</w:t>
+        <w:t>设计，通过使用贴图进行美化</w:t>
       </w:r>
       <w:r>
         <w:rPr>
@@ -768,7 +795,7 @@
     </w:p>
     <w:p>
       <w:pPr>
-        <w:pStyle w:val="4"/>
+        <w:pStyle w:val="Heading4"/>
       </w:pPr>
       <w:r>
         <w:rPr>
@@ -794,7 +821,7 @@
     </w:p>
     <w:p>
       <w:pPr>
-        <w:pStyle w:val="4"/>
+        <w:pStyle w:val="Heading4"/>
       </w:pPr>
       <w:r>
         <w:rPr>
@@ -808,596 +835,603 @@
         <w:rPr>
           <w:rFonts w:hint="eastAsia"/>
         </w:rPr>
-        <w:t>数据库的远程调用使用JDBC，并且数据库的操作与用户操作相关联，减少远程调用次数，提高</w:t>
-      </w:r>
-      <w:proofErr w:type="gramStart"/>
+        <w:t>数据库的远程调用使用JDBC，并且数据库的操作与用户操作相关联，减少远程调用次数，提高本地处理速度。</w:t>
+      </w:r>
+    </w:p>
+    <w:p>
+      <w:pPr>
+        <w:pStyle w:val="Heading4"/>
+      </w:pPr>
       <w:r>
         <w:rPr>
           <w:rFonts w:hint="eastAsia"/>
         </w:rPr>
-        <w:t>本地处理</w:t>
-      </w:r>
-      <w:proofErr w:type="gramEnd"/>
+        <w:t>模块化设计</w:t>
+      </w:r>
+    </w:p>
+    <w:p>
       <w:r>
         <w:rPr>
           <w:rFonts w:hint="eastAsia"/>
         </w:rPr>
-        <w:t>速度。</w:t>
-      </w:r>
-    </w:p>
-    <w:p>
-      <w:pPr>
-        <w:pStyle w:val="4"/>
-      </w:pPr>
+        <w:t>通过将所有与数据库操作相关的方法封装在API类中，我们能够在不影响程序大部分代码的情况下更换不同的第三方数据库</w:t>
+      </w:r>
       <w:r>
         <w:rPr>
           <w:rFonts w:hint="eastAsia"/>
         </w:rPr>
-        <w:t>模块化设计</w:t>
-      </w:r>
-    </w:p>
-    <w:p>
+        <w:t>处理</w:t>
+      </w:r>
       <w:r>
         <w:rPr>
           <w:rFonts w:hint="eastAsia"/>
         </w:rPr>
-        <w:t>通过将所有与数据库操作相关的方法封装在API类中，我们能够在不影响程序大部分代码的情况下更换不同的第三方数据库</w:t>
-      </w:r>
+        <w:t>类库。</w:t>
+      </w:r>
+    </w:p>
+    <w:p/>
+    <w:p>
+      <w:pPr>
+        <w:pStyle w:val="Heading3"/>
+      </w:pPr>
       <w:r>
         <w:rPr>
           <w:rFonts w:hint="eastAsia"/>
         </w:rPr>
-        <w:t>处理</w:t>
-      </w:r>
+        <w:t>网络请求协议与规则</w:t>
+      </w:r>
+    </w:p>
+    <w:p>
       <w:r>
         <w:rPr>
           <w:rFonts w:hint="eastAsia"/>
         </w:rPr>
-        <w:t>类库。</w:t>
-      </w:r>
-    </w:p>
-    <w:p/>
-    <w:p>
-      <w:pPr>
-        <w:pStyle w:val="3"/>
-      </w:pPr>
+        <w:t>使用的网络协议是</w:t>
+      </w:r>
       <w:r>
         <w:rPr>
           <w:rFonts w:hint="eastAsia"/>
         </w:rPr>
-        <w:t>网络请求协议与规则</w:t>
-      </w:r>
-    </w:p>
-    <w:p>
+        <w:t>TCP（Transmission</w:t>
+      </w:r>
+      <w:r>
+        <w:t xml:space="preserve"> </w:t>
+      </w:r>
       <w:r>
         <w:rPr>
           <w:rFonts w:hint="eastAsia"/>
         </w:rPr>
-        <w:t>使用的网络协议是</w:t>
+        <w:t>Control</w:t>
+      </w:r>
+      <w:r>
+        <w:t xml:space="preserve"> </w:t>
       </w:r>
       <w:r>
         <w:rPr>
           <w:rFonts w:hint="eastAsia"/>
         </w:rPr>
-        <w:t>TCP（Transmission</w:t>
+        <w:t>Protocol，传输控制协议）</w:t>
+      </w:r>
+    </w:p>
+    <w:p>
+      <w:r>
+        <w:rPr>
+          <w:rFonts w:hint="eastAsia"/>
+        </w:rPr>
+        <w:t>使用的流为</w:t>
+      </w:r>
+      <w:r>
+        <w:t>BufferedReader</w:t>
+      </w:r>
+      <w:r>
+        <w:rPr>
+          <w:rFonts w:hint="eastAsia"/>
+        </w:rPr>
+        <w:t>与</w:t>
+      </w:r>
+      <w:r>
+        <w:t>BufferedWriter</w:t>
+      </w:r>
+    </w:p>
+    <w:p>
+      <w:pPr>
+        <w:rPr>
+          <w:rFonts w:hint="eastAsia"/>
+        </w:rPr>
+      </w:pPr>
+      <w:r>
+        <w:rPr>
+          <w:rFonts w:hint="eastAsia"/>
+        </w:rPr>
+        <w:t>数据传输按照JSONArray的数据结构进行传输</w:t>
+      </w:r>
+    </w:p>
+    <w:p>
+      <w:pPr>
+        <w:pStyle w:val="Heading3"/>
+      </w:pPr>
+      <w:r>
+        <w:rPr>
+          <w:rFonts w:hint="eastAsia"/>
+        </w:rPr>
+        <w:t>使用第三方库的说明</w:t>
+      </w:r>
+    </w:p>
+    <w:p>
+      <w:pPr>
+        <w:pStyle w:val="ListParagraph"/>
+        <w:numPr>
+          <w:ilvl w:val="0"/>
+          <w:numId w:val="8"/>
+        </w:numPr>
+        <w:tabs>
+          <w:tab w:val="left" w:pos="560"/>
+          <w:tab w:val="left" w:pos="1120"/>
+          <w:tab w:val="left" w:pos="1680"/>
+          <w:tab w:val="left" w:pos="2240"/>
+          <w:tab w:val="left" w:pos="2800"/>
+          <w:tab w:val="left" w:pos="3360"/>
+          <w:tab w:val="left" w:pos="3920"/>
+          <w:tab w:val="left" w:pos="4480"/>
+          <w:tab w:val="left" w:pos="5040"/>
+          <w:tab w:val="left" w:pos="5600"/>
+          <w:tab w:val="left" w:pos="6160"/>
+          <w:tab w:val="left" w:pos="6720"/>
+        </w:tabs>
+        <w:autoSpaceDE w:val="0"/>
+        <w:autoSpaceDN w:val="0"/>
+        <w:adjustRightInd w:val="0"/>
+        <w:ind w:firstLineChars="0"/>
+        <w:jc w:val="left"/>
+      </w:pPr>
+      <w:r>
+        <w:rPr>
+          <w:rFonts w:hint="eastAsia"/>
+        </w:rPr>
+        <w:t>使用到的第三方库有</w:t>
+      </w:r>
+      <w:r>
+        <w:rPr>
+          <w:rFonts w:hint="eastAsia"/>
+        </w:rPr>
+        <w:t>：</w:t>
       </w:r>
       <w:r>
         <w:t xml:space="preserve"> </w:t>
       </w:r>
       <w:r>
+        <w:t>n</w:t>
+      </w:r>
+      <w:r>
         <w:rPr>
           <w:rFonts w:hint="eastAsia"/>
         </w:rPr>
-        <w:t>Control</w:t>
-      </w:r>
-      <w:r>
-        <w:t xml:space="preserve"> </w:t>
+        <w:t>et.sf.json.</w:t>
+      </w:r>
+      <w:r>
+        <w:t>*</w:t>
       </w:r>
       <w:r>
         <w:rPr>
           <w:rFonts w:hint="eastAsia"/>
         </w:rPr>
-        <w:t>Protocol，传输控制协议）</w:t>
-      </w:r>
-    </w:p>
-    <w:p>
+        <w:t>和j</w:t>
+      </w:r>
       <w:r>
         <w:rPr>
           <w:rFonts w:hint="eastAsia"/>
         </w:rPr>
-        <w:t>使用的流为</w:t>
-      </w:r>
-      <w:proofErr w:type="spellStart"/>
-      <w:r>
-        <w:t>BufferedReader</w:t>
-      </w:r>
-      <w:proofErr w:type="spellEnd"/>
+        <w:t>ava.sql.</w:t>
+      </w:r>
+      <w:r>
+        <w:t>*</w:t>
+      </w:r>
+    </w:p>
+    <w:p>
+      <w:pPr>
+        <w:pStyle w:val="ListParagraph"/>
+        <w:numPr>
+          <w:ilvl w:val="0"/>
+          <w:numId w:val="8"/>
+        </w:numPr>
+        <w:tabs>
+          <w:tab w:val="left" w:pos="560"/>
+          <w:tab w:val="left" w:pos="1120"/>
+          <w:tab w:val="left" w:pos="1680"/>
+          <w:tab w:val="left" w:pos="2240"/>
+          <w:tab w:val="left" w:pos="2800"/>
+          <w:tab w:val="left" w:pos="3360"/>
+          <w:tab w:val="left" w:pos="3920"/>
+          <w:tab w:val="left" w:pos="4480"/>
+          <w:tab w:val="left" w:pos="5040"/>
+          <w:tab w:val="left" w:pos="5600"/>
+          <w:tab w:val="left" w:pos="6160"/>
+          <w:tab w:val="left" w:pos="6720"/>
+        </w:tabs>
+        <w:autoSpaceDE w:val="0"/>
+        <w:autoSpaceDN w:val="0"/>
+        <w:adjustRightInd w:val="0"/>
+        <w:ind w:firstLineChars="0"/>
+        <w:jc w:val="left"/>
+      </w:pPr>
       <w:r>
         <w:rPr>
           <w:rFonts w:hint="eastAsia"/>
         </w:rPr>
-        <w:t>与</w:t>
-      </w:r>
-      <w:proofErr w:type="spellStart"/>
-      <w:r>
-        <w:t>BufferedWriter</w:t>
-      </w:r>
-      <w:proofErr w:type="spellEnd"/>
-    </w:p>
-    <w:p>
-      <w:r>
-        <w:rPr>
-          <w:rFonts w:hint="eastAsia"/>
-        </w:rPr>
-        <w:t>数据传输按照</w:t>
-      </w:r>
-      <w:proofErr w:type="spellStart"/>
-      <w:r>
-        <w:rPr>
-          <w:rFonts w:hint="eastAsia"/>
-        </w:rPr>
-        <w:t>JSONArray</w:t>
-      </w:r>
-      <w:proofErr w:type="spellEnd"/>
-      <w:r>
-        <w:rPr>
-          <w:rFonts w:hint="eastAsia"/>
-        </w:rPr>
-        <w:t>的数据结构进行传输</w:t>
-      </w:r>
-    </w:p>
-    <w:p/>
-    <w:p>
-      <w:pPr>
-        <w:pStyle w:val="3"/>
-      </w:pPr>
-      <w:r>
-        <w:rPr>
-          <w:rFonts w:hint="eastAsia"/>
-        </w:rPr>
-        <w:t>使用</w:t>
-      </w:r>
-      <w:proofErr w:type="gramStart"/>
-      <w:r>
-        <w:rPr>
-          <w:rFonts w:hint="eastAsia"/>
-        </w:rPr>
-        <w:t>第三方库的</w:t>
-      </w:r>
-      <w:proofErr w:type="gramEnd"/>
-      <w:r>
-        <w:rPr>
-          <w:rFonts w:hint="eastAsia"/>
-        </w:rPr>
-        <w:t>说明</w:t>
-      </w:r>
-    </w:p>
-    <w:p>
-      <w:pPr>
-        <w:tabs>
-          <w:tab w:val="left" w:pos="560"/>
-          <w:tab w:val="left" w:pos="1120"/>
-          <w:tab w:val="left" w:pos="1680"/>
-          <w:tab w:val="left" w:pos="2240"/>
-          <w:tab w:val="left" w:pos="2800"/>
-          <w:tab w:val="left" w:pos="3360"/>
-          <w:tab w:val="left" w:pos="3920"/>
-          <w:tab w:val="left" w:pos="4480"/>
-          <w:tab w:val="left" w:pos="5040"/>
-          <w:tab w:val="left" w:pos="5600"/>
-          <w:tab w:val="left" w:pos="6160"/>
-          <w:tab w:val="left" w:pos="6720"/>
-        </w:tabs>
-        <w:autoSpaceDE w:val="0"/>
-        <w:autoSpaceDN w:val="0"/>
-        <w:adjustRightInd w:val="0"/>
+        <w:t>jar包名称如下：</w:t>
+      </w:r>
+    </w:p>
+    <w:p>
+      <w:pPr>
+        <w:pStyle w:val="ListParagraph"/>
+        <w:numPr>
+          <w:ilvl w:val="1"/>
+          <w:numId w:val="8"/>
+        </w:numPr>
+        <w:tabs>
+          <w:tab w:val="left" w:pos="560"/>
+          <w:tab w:val="left" w:pos="1120"/>
+          <w:tab w:val="left" w:pos="1680"/>
+          <w:tab w:val="left" w:pos="2240"/>
+          <w:tab w:val="left" w:pos="2800"/>
+          <w:tab w:val="left" w:pos="3360"/>
+          <w:tab w:val="left" w:pos="3920"/>
+          <w:tab w:val="left" w:pos="4480"/>
+          <w:tab w:val="left" w:pos="5040"/>
+          <w:tab w:val="left" w:pos="5600"/>
+          <w:tab w:val="left" w:pos="6160"/>
+          <w:tab w:val="left" w:pos="6720"/>
+        </w:tabs>
+        <w:autoSpaceDE w:val="0"/>
+        <w:autoSpaceDN w:val="0"/>
+        <w:adjustRightInd w:val="0"/>
+        <w:ind w:firstLineChars="0"/>
         <w:jc w:val="left"/>
       </w:pPr>
       <w:r>
         <w:rPr>
-          <w:rFonts w:hint="eastAsia"/>
-        </w:rPr>
-        <w:t>使用到的</w:t>
-      </w:r>
-      <w:proofErr w:type="gramStart"/>
-      <w:r>
-        <w:rPr>
-          <w:rFonts w:hint="eastAsia"/>
-        </w:rPr>
-        <w:t>第三方库有</w:t>
-      </w:r>
-      <w:proofErr w:type="gramEnd"/>
-      <w:r>
-        <w:rPr>
-          <w:rFonts w:hint="eastAsia"/>
-        </w:rPr>
-        <w:t>：</w:t>
-      </w:r>
-    </w:p>
-    <w:p>
-      <w:pPr>
-        <w:tabs>
-          <w:tab w:val="left" w:pos="560"/>
-          <w:tab w:val="left" w:pos="1120"/>
-          <w:tab w:val="left" w:pos="1680"/>
-          <w:tab w:val="left" w:pos="2240"/>
-          <w:tab w:val="left" w:pos="2800"/>
-          <w:tab w:val="left" w:pos="3360"/>
-          <w:tab w:val="left" w:pos="3920"/>
-          <w:tab w:val="left" w:pos="4480"/>
-          <w:tab w:val="left" w:pos="5040"/>
-          <w:tab w:val="left" w:pos="5600"/>
-          <w:tab w:val="left" w:pos="6160"/>
-          <w:tab w:val="left" w:pos="6720"/>
-        </w:tabs>
-        <w:autoSpaceDE w:val="0"/>
-        <w:autoSpaceDN w:val="0"/>
-        <w:adjustRightInd w:val="0"/>
+          <w:rFonts w:eastAsiaTheme="minorHAnsi" w:cs="Monaco"/>
+          <w:kern w:val="0"/>
+          <w:szCs w:val="21"/>
+        </w:rPr>
+        <w:t>commons-beanutils-1.7.0.ja</w:t>
+      </w:r>
+      <w:r>
+        <w:rPr>
+          <w:rFonts w:eastAsiaTheme="minorHAnsi" w:cs="Monaco" w:hint="eastAsia"/>
+          <w:kern w:val="0"/>
+          <w:szCs w:val="21"/>
+        </w:rPr>
+        <w:t>r</w:t>
+      </w:r>
+    </w:p>
+    <w:p>
+      <w:pPr>
+        <w:pStyle w:val="ListParagraph"/>
+        <w:numPr>
+          <w:ilvl w:val="1"/>
+          <w:numId w:val="8"/>
+        </w:numPr>
+        <w:tabs>
+          <w:tab w:val="left" w:pos="560"/>
+          <w:tab w:val="left" w:pos="1120"/>
+          <w:tab w:val="left" w:pos="1680"/>
+          <w:tab w:val="left" w:pos="2240"/>
+          <w:tab w:val="left" w:pos="2800"/>
+          <w:tab w:val="left" w:pos="3360"/>
+          <w:tab w:val="left" w:pos="3920"/>
+          <w:tab w:val="left" w:pos="4480"/>
+          <w:tab w:val="left" w:pos="5040"/>
+          <w:tab w:val="left" w:pos="5600"/>
+          <w:tab w:val="left" w:pos="6160"/>
+          <w:tab w:val="left" w:pos="6720"/>
+        </w:tabs>
+        <w:autoSpaceDE w:val="0"/>
+        <w:autoSpaceDN w:val="0"/>
+        <w:adjustRightInd w:val="0"/>
+        <w:ind w:firstLineChars="0"/>
         <w:jc w:val="left"/>
       </w:pPr>
-      <w:proofErr w:type="spellStart"/>
-      <w:proofErr w:type="gramStart"/>
-      <w:r>
-        <w:t>n</w:t>
-      </w:r>
-      <w:r>
-        <w:rPr>
-          <w:rFonts w:hint="eastAsia"/>
+      <w:r>
+        <w:rPr>
+          <w:rFonts w:eastAsiaTheme="minorHAnsi" w:cs="Monaco"/>
+          <w:kern w:val="0"/>
+          <w:szCs w:val="21"/>
+        </w:rPr>
+        <w:t>commons-lang-2.5.jar</w:t>
+      </w:r>
+    </w:p>
+    <w:p>
+      <w:pPr>
+        <w:pStyle w:val="ListParagraph"/>
+        <w:numPr>
+          <w:ilvl w:val="1"/>
+          <w:numId w:val="8"/>
+        </w:numPr>
+        <w:tabs>
+          <w:tab w:val="left" w:pos="560"/>
+          <w:tab w:val="left" w:pos="1120"/>
+          <w:tab w:val="left" w:pos="1680"/>
+          <w:tab w:val="left" w:pos="2240"/>
+          <w:tab w:val="left" w:pos="2800"/>
+          <w:tab w:val="left" w:pos="3360"/>
+          <w:tab w:val="left" w:pos="3920"/>
+          <w:tab w:val="left" w:pos="4480"/>
+          <w:tab w:val="left" w:pos="5040"/>
+          <w:tab w:val="left" w:pos="5600"/>
+          <w:tab w:val="left" w:pos="6160"/>
+          <w:tab w:val="left" w:pos="6720"/>
+        </w:tabs>
+        <w:autoSpaceDE w:val="0"/>
+        <w:autoSpaceDN w:val="0"/>
+        <w:adjustRightInd w:val="0"/>
+        <w:ind w:firstLineChars="0"/>
+        <w:jc w:val="left"/>
+      </w:pPr>
+      <w:r>
+        <w:rPr>
+          <w:rFonts w:eastAsiaTheme="minorHAnsi" w:cs="Monaco"/>
+          <w:kern w:val="0"/>
+          <w:szCs w:val="21"/>
+        </w:rPr>
+        <w:t>ezmorph-1.0.3.jar</w:t>
+      </w:r>
+    </w:p>
+    <w:p>
+      <w:pPr>
+        <w:pStyle w:val="ListParagraph"/>
+        <w:numPr>
+          <w:ilvl w:val="1"/>
+          <w:numId w:val="8"/>
+        </w:numPr>
+        <w:tabs>
+          <w:tab w:val="left" w:pos="560"/>
+          <w:tab w:val="left" w:pos="1120"/>
+          <w:tab w:val="left" w:pos="1680"/>
+          <w:tab w:val="left" w:pos="2240"/>
+          <w:tab w:val="left" w:pos="2800"/>
+          <w:tab w:val="left" w:pos="3360"/>
+          <w:tab w:val="left" w:pos="3920"/>
+          <w:tab w:val="left" w:pos="4480"/>
+          <w:tab w:val="left" w:pos="5040"/>
+          <w:tab w:val="left" w:pos="5600"/>
+          <w:tab w:val="left" w:pos="6160"/>
+          <w:tab w:val="left" w:pos="6720"/>
+        </w:tabs>
+        <w:autoSpaceDE w:val="0"/>
+        <w:autoSpaceDN w:val="0"/>
+        <w:adjustRightInd w:val="0"/>
+        <w:ind w:firstLineChars="0"/>
+        <w:jc w:val="left"/>
+      </w:pPr>
+      <w:r>
+        <w:rPr>
+          <w:rFonts w:eastAsiaTheme="minorHAnsi" w:cs="Monaco"/>
+          <w:kern w:val="0"/>
+          <w:szCs w:val="21"/>
+        </w:rPr>
+        <w:t>mysql-connector-java-5.1.39-bin.jar</w:t>
+      </w:r>
+    </w:p>
+    <w:p>
+      <w:pPr>
+        <w:pStyle w:val="ListParagraph"/>
+        <w:numPr>
+          <w:ilvl w:val="1"/>
+          <w:numId w:val="8"/>
+        </w:numPr>
+        <w:tabs>
+          <w:tab w:val="left" w:pos="560"/>
+          <w:tab w:val="left" w:pos="1120"/>
+          <w:tab w:val="left" w:pos="1680"/>
+          <w:tab w:val="left" w:pos="2240"/>
+          <w:tab w:val="left" w:pos="2800"/>
+          <w:tab w:val="left" w:pos="3360"/>
+          <w:tab w:val="left" w:pos="3920"/>
+          <w:tab w:val="left" w:pos="4480"/>
+          <w:tab w:val="left" w:pos="5040"/>
+          <w:tab w:val="left" w:pos="5600"/>
+          <w:tab w:val="left" w:pos="6160"/>
+          <w:tab w:val="left" w:pos="6720"/>
+        </w:tabs>
+        <w:autoSpaceDE w:val="0"/>
+        <w:autoSpaceDN w:val="0"/>
+        <w:adjustRightInd w:val="0"/>
+        <w:ind w:firstLineChars="0"/>
+        <w:jc w:val="left"/>
+      </w:pPr>
+      <w:r>
+        <w:rPr>
+          <w:rFonts w:eastAsiaTheme="minorHAnsi" w:cs="Monaco"/>
+          <w:kern w:val="0"/>
+          <w:szCs w:val="21"/>
+        </w:rPr>
+        <w:t>commons-collections-3.1.jar</w:t>
+      </w:r>
+    </w:p>
+    <w:p>
+      <w:pPr>
+        <w:pStyle w:val="ListParagraph"/>
+        <w:numPr>
+          <w:ilvl w:val="1"/>
+          <w:numId w:val="8"/>
+        </w:numPr>
+        <w:tabs>
+          <w:tab w:val="left" w:pos="560"/>
+          <w:tab w:val="left" w:pos="1120"/>
+          <w:tab w:val="left" w:pos="1680"/>
+          <w:tab w:val="left" w:pos="2240"/>
+          <w:tab w:val="left" w:pos="2800"/>
+          <w:tab w:val="left" w:pos="3360"/>
+          <w:tab w:val="left" w:pos="3920"/>
+          <w:tab w:val="left" w:pos="4480"/>
+          <w:tab w:val="left" w:pos="5040"/>
+          <w:tab w:val="left" w:pos="5600"/>
+          <w:tab w:val="left" w:pos="6160"/>
+          <w:tab w:val="left" w:pos="6720"/>
+        </w:tabs>
+        <w:autoSpaceDE w:val="0"/>
+        <w:autoSpaceDN w:val="0"/>
+        <w:adjustRightInd w:val="0"/>
+        <w:ind w:firstLineChars="0"/>
+        <w:jc w:val="left"/>
+      </w:pPr>
+      <w:r>
+        <w:rPr>
+          <w:rFonts w:eastAsiaTheme="minorHAnsi" w:cs="Monaco"/>
+          <w:kern w:val="0"/>
+          <w:szCs w:val="21"/>
+        </w:rPr>
+        <w:t>commons-logging.ja</w:t>
+      </w:r>
+      <w:r>
+        <w:rPr>
+          <w:rFonts w:eastAsiaTheme="minorHAnsi" w:cs="Monaco" w:hint="eastAsia"/>
+          <w:kern w:val="0"/>
+          <w:szCs w:val="21"/>
+        </w:rPr>
+        <w:t>r</w:t>
+      </w:r>
+    </w:p>
+    <w:p>
+      <w:pPr>
+        <w:pStyle w:val="ListParagraph"/>
+        <w:numPr>
+          <w:ilvl w:val="1"/>
+          <w:numId w:val="8"/>
+        </w:numPr>
+        <w:tabs>
+          <w:tab w:val="left" w:pos="560"/>
+          <w:tab w:val="left" w:pos="1120"/>
+          <w:tab w:val="left" w:pos="1680"/>
+          <w:tab w:val="left" w:pos="2240"/>
+          <w:tab w:val="left" w:pos="2800"/>
+          <w:tab w:val="left" w:pos="3360"/>
+          <w:tab w:val="left" w:pos="3920"/>
+          <w:tab w:val="left" w:pos="4480"/>
+          <w:tab w:val="left" w:pos="5040"/>
+          <w:tab w:val="left" w:pos="5600"/>
+          <w:tab w:val="left" w:pos="6160"/>
+          <w:tab w:val="left" w:pos="6720"/>
+        </w:tabs>
+        <w:autoSpaceDE w:val="0"/>
+        <w:autoSpaceDN w:val="0"/>
+        <w:adjustRightInd w:val="0"/>
+        <w:ind w:firstLineChars="0"/>
+        <w:jc w:val="left"/>
+      </w:pPr>
+      <w:r>
+        <w:rPr>
+          <w:rFonts w:eastAsiaTheme="minorHAnsi" w:cs="Monaco"/>
+          <w:kern w:val="0"/>
+          <w:szCs w:val="21"/>
+        </w:rPr>
+        <w:t>json-lib-2.4-jdk15.jar</w:t>
+      </w:r>
+    </w:p>
+    <w:p>
+      <w:pPr>
+        <w:pStyle w:val="ListParagraph"/>
+        <w:numPr>
+          <w:ilvl w:val="0"/>
+          <w:numId w:val="8"/>
+        </w:numPr>
+        <w:tabs>
+          <w:tab w:val="left" w:pos="560"/>
+          <w:tab w:val="left" w:pos="1120"/>
+          <w:tab w:val="left" w:pos="1680"/>
+          <w:tab w:val="left" w:pos="2240"/>
+          <w:tab w:val="left" w:pos="2800"/>
+          <w:tab w:val="left" w:pos="3360"/>
+          <w:tab w:val="left" w:pos="3920"/>
+          <w:tab w:val="left" w:pos="4480"/>
+          <w:tab w:val="left" w:pos="5040"/>
+          <w:tab w:val="left" w:pos="5600"/>
+          <w:tab w:val="left" w:pos="6160"/>
+          <w:tab w:val="left" w:pos="6720"/>
+        </w:tabs>
+        <w:autoSpaceDE w:val="0"/>
+        <w:autoSpaceDN w:val="0"/>
+        <w:adjustRightInd w:val="0"/>
+        <w:ind w:firstLineChars="0"/>
+        <w:jc w:val="left"/>
+      </w:pPr>
+      <w:r>
+        <w:rPr>
+          <w:rFonts w:eastAsiaTheme="minorHAnsi" w:cs="Monaco" w:hint="eastAsia"/>
+          <w:kern w:val="0"/>
+          <w:szCs w:val="21"/>
+        </w:rPr>
+        <w:t>使用原因：在与数据库的通信中，我们应用</w:t>
+      </w:r>
+      <w:r>
+        <w:rPr>
+          <w:rFonts w:eastAsiaTheme="minorHAnsi" w:cs="Monaco"/>
+          <w:kern w:val="0"/>
+          <w:szCs w:val="21"/>
+        </w:rPr>
+        <w:t>java.sql.*</w:t>
+      </w:r>
+      <w:r>
+        <w:rPr>
+          <w:rFonts w:eastAsiaTheme="minorHAnsi" w:cs="Monaco" w:hint="eastAsia"/>
+          <w:kern w:val="0"/>
+          <w:szCs w:val="21"/>
+        </w:rPr>
+        <w:t>库进行数据库指令处理和结果监测。我们使用J</w:t>
+      </w:r>
+      <w:r>
+        <w:rPr>
+          <w:rFonts w:eastAsiaTheme="minorHAnsi" w:cs="Monaco"/>
+          <w:kern w:val="0"/>
+          <w:szCs w:val="21"/>
+        </w:rPr>
+        <w:t>SON</w:t>
+      </w:r>
+      <w:r>
+        <w:rPr>
+          <w:rFonts w:eastAsiaTheme="minorHAnsi" w:cs="Monaco" w:hint="eastAsia"/>
+          <w:kern w:val="0"/>
+          <w:szCs w:val="21"/>
+        </w:rPr>
+        <w:t>格式处理与服务器之间传递的部分数据，所以使用了n</w:t>
+      </w:r>
+      <w:r>
+        <w:rPr>
+          <w:rFonts w:eastAsiaTheme="minorHAnsi" w:cs="Monaco"/>
+          <w:kern w:val="0"/>
+          <w:szCs w:val="21"/>
         </w:rPr>
         <w:t>et.sf.json</w:t>
       </w:r>
-      <w:proofErr w:type="spellEnd"/>
-      <w:proofErr w:type="gramEnd"/>
-      <w:r>
-        <w:rPr>
-          <w:rFonts w:hint="eastAsia"/>
+      <w:r>
+        <w:rPr>
+          <w:rFonts w:eastAsiaTheme="minorHAnsi" w:cs="Monaco" w:hint="eastAsia"/>
+          <w:kern w:val="0"/>
+          <w:szCs w:val="21"/>
         </w:rPr>
         <w:t>.</w:t>
       </w:r>
       <w:r>
+        <w:rPr>
+          <w:rFonts w:eastAsiaTheme="minorHAnsi" w:cs="Monaco"/>
+          <w:kern w:val="0"/>
+          <w:szCs w:val="21"/>
+        </w:rPr>
         <w:t>*</w:t>
       </w:r>
       <w:r>
         <w:rPr>
-          <w:rFonts w:hint="eastAsia"/>
-        </w:rPr>
-        <w:t>和</w:t>
-      </w:r>
-      <w:proofErr w:type="spellStart"/>
-      <w:r>
-        <w:rPr>
-          <w:rFonts w:hint="eastAsia"/>
-        </w:rPr>
-        <w:t>j</w:t>
-      </w:r>
-      <w:r>
-        <w:rPr>
-          <w:rFonts w:hint="eastAsia"/>
-        </w:rPr>
-        <w:t>ava.sql</w:t>
-      </w:r>
-      <w:proofErr w:type="spellEnd"/>
-      <w:r>
-        <w:rPr>
-          <w:rFonts w:hint="eastAsia"/>
-        </w:rPr>
-        <w:t>.</w:t>
-      </w:r>
-      <w:r>
-        <w:t>*</w:t>
-      </w:r>
-    </w:p>
-    <w:p>
-      <w:pPr>
-        <w:tabs>
-          <w:tab w:val="left" w:pos="560"/>
-          <w:tab w:val="left" w:pos="1120"/>
-          <w:tab w:val="left" w:pos="1680"/>
-          <w:tab w:val="left" w:pos="2240"/>
-          <w:tab w:val="left" w:pos="2800"/>
-          <w:tab w:val="left" w:pos="3360"/>
-          <w:tab w:val="left" w:pos="3920"/>
-          <w:tab w:val="left" w:pos="4480"/>
-          <w:tab w:val="left" w:pos="5040"/>
-          <w:tab w:val="left" w:pos="5600"/>
-          <w:tab w:val="left" w:pos="6160"/>
-          <w:tab w:val="left" w:pos="6720"/>
-        </w:tabs>
-        <w:autoSpaceDE w:val="0"/>
-        <w:autoSpaceDN w:val="0"/>
-        <w:adjustRightInd w:val="0"/>
-        <w:jc w:val="left"/>
-      </w:pPr>
-      <w:r>
-        <w:rPr>
-          <w:rFonts w:hint="eastAsia"/>
-        </w:rPr>
-        <w:t>jar包名称如下：</w:t>
-      </w:r>
-    </w:p>
-    <w:p>
-      <w:pPr>
-        <w:tabs>
-          <w:tab w:val="left" w:pos="560"/>
-          <w:tab w:val="left" w:pos="1120"/>
-          <w:tab w:val="left" w:pos="1680"/>
-          <w:tab w:val="left" w:pos="2240"/>
-          <w:tab w:val="left" w:pos="2800"/>
-          <w:tab w:val="left" w:pos="3360"/>
-          <w:tab w:val="left" w:pos="3920"/>
-          <w:tab w:val="left" w:pos="4480"/>
-          <w:tab w:val="left" w:pos="5040"/>
-          <w:tab w:val="left" w:pos="5600"/>
-          <w:tab w:val="left" w:pos="6160"/>
-          <w:tab w:val="left" w:pos="6720"/>
-        </w:tabs>
-        <w:autoSpaceDE w:val="0"/>
-        <w:autoSpaceDN w:val="0"/>
-        <w:adjustRightInd w:val="0"/>
-        <w:jc w:val="left"/>
-        <w:rPr>
-          <w:rFonts w:eastAsiaTheme="minorHAnsi" w:cs="Monaco"/>
-          <w:kern w:val="0"/>
-          <w:szCs w:val="21"/>
-        </w:rPr>
-      </w:pPr>
-      <w:r>
-        <w:rPr>
-          <w:rFonts w:eastAsiaTheme="minorHAnsi" w:cs="Monaco"/>
-          <w:kern w:val="0"/>
-          <w:szCs w:val="21"/>
-        </w:rPr>
-        <w:t>commons-beanutils-1.7.0.jar</w:t>
-      </w:r>
-    </w:p>
-    <w:p>
-      <w:pPr>
-        <w:tabs>
-          <w:tab w:val="left" w:pos="560"/>
-          <w:tab w:val="left" w:pos="1120"/>
-          <w:tab w:val="left" w:pos="1680"/>
-          <w:tab w:val="left" w:pos="2240"/>
-          <w:tab w:val="left" w:pos="2800"/>
-          <w:tab w:val="left" w:pos="3360"/>
-          <w:tab w:val="left" w:pos="3920"/>
-          <w:tab w:val="left" w:pos="4480"/>
-          <w:tab w:val="left" w:pos="5040"/>
-          <w:tab w:val="left" w:pos="5600"/>
-          <w:tab w:val="left" w:pos="6160"/>
-          <w:tab w:val="left" w:pos="6720"/>
-        </w:tabs>
-        <w:autoSpaceDE w:val="0"/>
-        <w:autoSpaceDN w:val="0"/>
-        <w:adjustRightInd w:val="0"/>
-        <w:jc w:val="left"/>
-        <w:rPr>
-          <w:rFonts w:eastAsiaTheme="minorHAnsi" w:cs="Monaco"/>
-          <w:kern w:val="0"/>
-          <w:szCs w:val="21"/>
-        </w:rPr>
-      </w:pPr>
-      <w:r>
-        <w:rPr>
-          <w:rFonts w:eastAsiaTheme="minorHAnsi" w:cs="Monaco"/>
-          <w:kern w:val="0"/>
-          <w:szCs w:val="21"/>
-        </w:rPr>
-        <w:t>commons-lang-2.5.jar</w:t>
-      </w:r>
-    </w:p>
-    <w:p>
-      <w:pPr>
-        <w:tabs>
-          <w:tab w:val="left" w:pos="560"/>
-          <w:tab w:val="left" w:pos="1120"/>
-          <w:tab w:val="left" w:pos="1680"/>
-          <w:tab w:val="left" w:pos="2240"/>
-          <w:tab w:val="left" w:pos="2800"/>
-          <w:tab w:val="left" w:pos="3360"/>
-          <w:tab w:val="left" w:pos="3920"/>
-          <w:tab w:val="left" w:pos="4480"/>
-          <w:tab w:val="left" w:pos="5040"/>
-          <w:tab w:val="left" w:pos="5600"/>
-          <w:tab w:val="left" w:pos="6160"/>
-          <w:tab w:val="left" w:pos="6720"/>
-        </w:tabs>
-        <w:autoSpaceDE w:val="0"/>
-        <w:autoSpaceDN w:val="0"/>
-        <w:adjustRightInd w:val="0"/>
-        <w:jc w:val="left"/>
-        <w:rPr>
-          <w:rFonts w:eastAsiaTheme="minorHAnsi" w:cs="Monaco"/>
-          <w:kern w:val="0"/>
-          <w:szCs w:val="21"/>
-        </w:rPr>
-      </w:pPr>
-      <w:r>
-        <w:rPr>
-          <w:rFonts w:eastAsiaTheme="minorHAnsi" w:cs="Monaco"/>
-          <w:kern w:val="0"/>
-          <w:szCs w:val="21"/>
-        </w:rPr>
-        <w:t>ezmorph-1.0.3.jar</w:t>
-      </w:r>
-    </w:p>
-    <w:p>
-      <w:pPr>
-        <w:tabs>
-          <w:tab w:val="left" w:pos="560"/>
-          <w:tab w:val="left" w:pos="1120"/>
-          <w:tab w:val="left" w:pos="1680"/>
-          <w:tab w:val="left" w:pos="2240"/>
-          <w:tab w:val="left" w:pos="2800"/>
-          <w:tab w:val="left" w:pos="3360"/>
-          <w:tab w:val="left" w:pos="3920"/>
-          <w:tab w:val="left" w:pos="4480"/>
-          <w:tab w:val="left" w:pos="5040"/>
-          <w:tab w:val="left" w:pos="5600"/>
-          <w:tab w:val="left" w:pos="6160"/>
-          <w:tab w:val="left" w:pos="6720"/>
-        </w:tabs>
-        <w:autoSpaceDE w:val="0"/>
-        <w:autoSpaceDN w:val="0"/>
-        <w:adjustRightInd w:val="0"/>
-        <w:jc w:val="left"/>
-        <w:rPr>
-          <w:rFonts w:eastAsiaTheme="minorHAnsi" w:cs="Monaco"/>
-          <w:kern w:val="0"/>
-          <w:szCs w:val="21"/>
-        </w:rPr>
-      </w:pPr>
-      <w:r>
-        <w:rPr>
-          <w:rFonts w:eastAsiaTheme="minorHAnsi" w:cs="Monaco"/>
-          <w:kern w:val="0"/>
-          <w:szCs w:val="21"/>
-        </w:rPr>
-        <w:t>mysql-connector-java-5.1.39-bin.jar</w:t>
-      </w:r>
-    </w:p>
-    <w:p>
-      <w:pPr>
-        <w:tabs>
-          <w:tab w:val="left" w:pos="560"/>
-          <w:tab w:val="left" w:pos="1120"/>
-          <w:tab w:val="left" w:pos="1680"/>
-          <w:tab w:val="left" w:pos="2240"/>
-          <w:tab w:val="left" w:pos="2800"/>
-          <w:tab w:val="left" w:pos="3360"/>
-          <w:tab w:val="left" w:pos="3920"/>
-          <w:tab w:val="left" w:pos="4480"/>
-          <w:tab w:val="left" w:pos="5040"/>
-          <w:tab w:val="left" w:pos="5600"/>
-          <w:tab w:val="left" w:pos="6160"/>
-          <w:tab w:val="left" w:pos="6720"/>
-        </w:tabs>
-        <w:autoSpaceDE w:val="0"/>
-        <w:autoSpaceDN w:val="0"/>
-        <w:adjustRightInd w:val="0"/>
-        <w:jc w:val="left"/>
-        <w:rPr>
-          <w:rFonts w:eastAsiaTheme="minorHAnsi" w:cs="Monaco"/>
-          <w:kern w:val="0"/>
-          <w:szCs w:val="21"/>
-        </w:rPr>
-      </w:pPr>
-      <w:r>
-        <w:rPr>
-          <w:rFonts w:eastAsiaTheme="minorHAnsi" w:cs="Monaco"/>
-          <w:kern w:val="0"/>
-          <w:szCs w:val="21"/>
-        </w:rPr>
-        <w:t>commons-collections-3.1.jar</w:t>
-      </w:r>
-    </w:p>
-    <w:p>
-      <w:pPr>
-        <w:tabs>
-          <w:tab w:val="left" w:pos="560"/>
-          <w:tab w:val="left" w:pos="1120"/>
-          <w:tab w:val="left" w:pos="1680"/>
-          <w:tab w:val="left" w:pos="2240"/>
-          <w:tab w:val="left" w:pos="2800"/>
-          <w:tab w:val="left" w:pos="3360"/>
-          <w:tab w:val="left" w:pos="3920"/>
-          <w:tab w:val="left" w:pos="4480"/>
-          <w:tab w:val="left" w:pos="5040"/>
-          <w:tab w:val="left" w:pos="5600"/>
-          <w:tab w:val="left" w:pos="6160"/>
-          <w:tab w:val="left" w:pos="6720"/>
-        </w:tabs>
-        <w:autoSpaceDE w:val="0"/>
-        <w:autoSpaceDN w:val="0"/>
-        <w:adjustRightInd w:val="0"/>
-        <w:jc w:val="left"/>
-        <w:rPr>
-          <w:rFonts w:eastAsiaTheme="minorHAnsi" w:cs="Monaco"/>
-          <w:kern w:val="0"/>
-          <w:szCs w:val="21"/>
-        </w:rPr>
-      </w:pPr>
-      <w:r>
-        <w:rPr>
-          <w:rFonts w:eastAsiaTheme="minorHAnsi" w:cs="Monaco"/>
-          <w:kern w:val="0"/>
-          <w:szCs w:val="21"/>
-        </w:rPr>
-        <w:t>commons-logging.ja</w:t>
-      </w:r>
-      <w:r>
-        <w:rPr>
-          <w:rFonts w:eastAsiaTheme="minorHAnsi" w:cs="Monaco" w:hint="eastAsia"/>
-          <w:kern w:val="0"/>
-          <w:szCs w:val="21"/>
-        </w:rPr>
-        <w:t>r</w:t>
-      </w:r>
-    </w:p>
-    <w:p>
-      <w:pPr>
-        <w:tabs>
-          <w:tab w:val="left" w:pos="560"/>
-          <w:tab w:val="left" w:pos="1120"/>
-          <w:tab w:val="left" w:pos="1680"/>
-          <w:tab w:val="left" w:pos="2240"/>
-          <w:tab w:val="left" w:pos="2800"/>
-          <w:tab w:val="left" w:pos="3360"/>
-          <w:tab w:val="left" w:pos="3920"/>
-          <w:tab w:val="left" w:pos="4480"/>
-          <w:tab w:val="left" w:pos="5040"/>
-          <w:tab w:val="left" w:pos="5600"/>
-          <w:tab w:val="left" w:pos="6160"/>
-          <w:tab w:val="left" w:pos="6720"/>
-        </w:tabs>
-        <w:autoSpaceDE w:val="0"/>
-        <w:autoSpaceDN w:val="0"/>
-        <w:adjustRightInd w:val="0"/>
-        <w:jc w:val="left"/>
-        <w:rPr>
-          <w:rFonts w:eastAsiaTheme="minorHAnsi" w:cs="Monaco"/>
-          <w:kern w:val="0"/>
-          <w:szCs w:val="21"/>
-        </w:rPr>
-      </w:pPr>
-      <w:r>
-        <w:rPr>
-          <w:rFonts w:eastAsiaTheme="minorHAnsi" w:cs="Monaco"/>
-          <w:kern w:val="0"/>
-          <w:szCs w:val="21"/>
-        </w:rPr>
-        <w:t>json-lib-2.4-jdk15.jar</w:t>
-      </w:r>
-    </w:p>
-    <w:p>
-      <w:pPr>
-        <w:tabs>
-          <w:tab w:val="left" w:pos="560"/>
-          <w:tab w:val="left" w:pos="1120"/>
-          <w:tab w:val="left" w:pos="1680"/>
-          <w:tab w:val="left" w:pos="2240"/>
-          <w:tab w:val="left" w:pos="2800"/>
-          <w:tab w:val="left" w:pos="3360"/>
-          <w:tab w:val="left" w:pos="3920"/>
-          <w:tab w:val="left" w:pos="4480"/>
-          <w:tab w:val="left" w:pos="5040"/>
-          <w:tab w:val="left" w:pos="5600"/>
-          <w:tab w:val="left" w:pos="6160"/>
-          <w:tab w:val="left" w:pos="6720"/>
-        </w:tabs>
-        <w:autoSpaceDE w:val="0"/>
-        <w:autoSpaceDN w:val="0"/>
-        <w:adjustRightInd w:val="0"/>
-        <w:jc w:val="left"/>
-        <w:rPr>
-          <w:rFonts w:eastAsiaTheme="minorHAnsi" w:cs="Monaco"/>
-          <w:kern w:val="0"/>
-          <w:szCs w:val="21"/>
-        </w:rPr>
-      </w:pPr>
-    </w:p>
-    <w:p>
-      <w:pPr>
-        <w:pStyle w:val="3"/>
+          <w:rFonts w:eastAsiaTheme="minorHAnsi" w:cs="Monaco" w:hint="eastAsia"/>
+          <w:kern w:val="0"/>
+          <w:szCs w:val="21"/>
+        </w:rPr>
+        <w:t>库。</w:t>
+      </w:r>
+    </w:p>
+    <w:p>
+      <w:pPr>
+        <w:pStyle w:val="Heading3"/>
       </w:pPr>
       <w:r>
         <w:rPr>
@@ -1846,6 +1880,14 @@
         </w:rPr>
         <w:t>启动客户端</w:t>
       </w:r>
+      <w:r>
+        <w:rPr>
+          <w:rFonts w:eastAsiaTheme="minorHAnsi" w:cs="Monaco" w:hint="eastAsia"/>
+          <w:kern w:val="0"/>
+          <w:szCs w:val="21"/>
+        </w:rPr>
+        <w:t>（客户端需要在服务端启动后再启动）</w:t>
+      </w:r>
     </w:p>
     <w:p>
       <w:pPr>
@@ -2798,7 +2840,7 @@
         <w:adjustRightInd w:val="0"/>
         <w:jc w:val="center"/>
         <w:rPr>
-          <w:rFonts w:eastAsiaTheme="minorHAnsi" w:cs="Monaco"/>
+          <w:rFonts w:eastAsiaTheme="minorHAnsi" w:cs="Monaco" w:hint="eastAsia"/>
           <w:kern w:val="0"/>
           <w:szCs w:val="21"/>
         </w:rPr>
@@ -2840,44 +2882,16 @@
           <w:szCs w:val="28"/>
         </w:rPr>
       </w:pPr>
-    </w:p>
-    <w:p>
-      <w:pPr>
-        <w:tabs>
-          <w:tab w:val="left" w:pos="560"/>
-          <w:tab w:val="left" w:pos="1120"/>
-          <w:tab w:val="left" w:pos="1680"/>
-          <w:tab w:val="left" w:pos="2240"/>
-          <w:tab w:val="left" w:pos="2800"/>
-          <w:tab w:val="left" w:pos="3360"/>
-          <w:tab w:val="left" w:pos="3920"/>
-          <w:tab w:val="left" w:pos="4480"/>
-          <w:tab w:val="left" w:pos="5040"/>
-          <w:tab w:val="left" w:pos="5600"/>
-          <w:tab w:val="left" w:pos="6160"/>
-          <w:tab w:val="left" w:pos="6720"/>
-        </w:tabs>
-        <w:autoSpaceDE w:val="0"/>
-        <w:autoSpaceDN w:val="0"/>
-        <w:adjustRightInd w:val="0"/>
-        <w:rPr>
-          <w:rFonts w:eastAsiaTheme="minorHAnsi" w:cs="Monaco"/>
+      <w:r>
+        <w:rPr>
+          <w:rFonts w:eastAsiaTheme="minorHAnsi" w:cs="Monaco" w:hint="eastAsia"/>
           <w:b/>
           <w:bCs/>
           <w:kern w:val="0"/>
           <w:sz w:val="28"/>
           <w:szCs w:val="28"/>
         </w:rPr>
-      </w:pPr>
-      <w:r>
-        <w:rPr>
-          <w:rFonts w:eastAsiaTheme="minorHAnsi" w:cs="Monaco" w:hint="eastAsia"/>
-          <w:b/>
-          <w:bCs/>
-          <w:kern w:val="0"/>
-          <w:sz w:val="28"/>
-          <w:szCs w:val="28"/>
-        </w:rPr>
+        <w:lastRenderedPageBreak/>
         <w:t>聊天界面</w:t>
       </w:r>
     </w:p>
@@ -3230,25 +3244,7 @@
           <w:kern w:val="0"/>
           <w:szCs w:val="21"/>
         </w:rPr>
-        <w:t>关闭按钮，自动断开连接，服务器</w:t>
-      </w:r>
-      <w:proofErr w:type="gramStart"/>
-      <w:r>
-        <w:rPr>
-          <w:rFonts w:eastAsiaTheme="minorHAnsi" w:cs="Monaco" w:hint="eastAsia"/>
-          <w:kern w:val="0"/>
-          <w:szCs w:val="21"/>
-        </w:rPr>
-        <w:t>端收到</w:t>
-      </w:r>
-      <w:proofErr w:type="gramEnd"/>
-      <w:r>
-        <w:rPr>
-          <w:rFonts w:eastAsiaTheme="minorHAnsi" w:cs="Monaco" w:hint="eastAsia"/>
-          <w:kern w:val="0"/>
-          <w:szCs w:val="21"/>
-        </w:rPr>
-        <w:t>消息</w:t>
+        <w:t>关闭按钮，自动断开连接，服务器端收到消息</w:t>
       </w:r>
     </w:p>
     <w:p>
@@ -3463,34 +3459,11 @@
     </w:p>
     <w:p>
       <w:pPr>
-        <w:tabs>
-          <w:tab w:val="left" w:pos="560"/>
-          <w:tab w:val="left" w:pos="1120"/>
-          <w:tab w:val="left" w:pos="1680"/>
-          <w:tab w:val="left" w:pos="2240"/>
-          <w:tab w:val="left" w:pos="2800"/>
-          <w:tab w:val="left" w:pos="3360"/>
-          <w:tab w:val="left" w:pos="3920"/>
-          <w:tab w:val="left" w:pos="4480"/>
-          <w:tab w:val="left" w:pos="5040"/>
-          <w:tab w:val="left" w:pos="5600"/>
-          <w:tab w:val="left" w:pos="6160"/>
-          <w:tab w:val="left" w:pos="6720"/>
-        </w:tabs>
-        <w:autoSpaceDE w:val="0"/>
-        <w:autoSpaceDN w:val="0"/>
-        <w:adjustRightInd w:val="0"/>
-        <w:rPr>
-          <w:rFonts w:eastAsiaTheme="minorHAnsi" w:cs="Monaco"/>
-          <w:kern w:val="0"/>
-          <w:szCs w:val="21"/>
-        </w:rPr>
-      </w:pPr>
-      <w:r>
-        <w:rPr>
-          <w:rFonts w:eastAsiaTheme="minorHAnsi" w:cs="Monaco" w:hint="eastAsia"/>
-          <w:kern w:val="0"/>
-          <w:szCs w:val="21"/>
+        <w:pStyle w:val="Heading3"/>
+      </w:pPr>
+      <w:r>
+        <w:rPr>
+          <w:rFonts w:hint="eastAsia"/>
         </w:rPr>
         <w:t>使用常见错误与解决方案</w:t>
       </w:r>
@@ -3537,7 +3510,7 @@
     </w:p>
     <w:p>
       <w:pPr>
-        <w:pStyle w:val="a3"/>
+        <w:pStyle w:val="ListParagraph"/>
         <w:numPr>
           <w:ilvl w:val="0"/>
           <w:numId w:val="5"/>
@@ -3593,7 +3566,7 @@
     </w:p>
     <w:p>
       <w:pPr>
-        <w:pStyle w:val="a3"/>
+        <w:pStyle w:val="ListParagraph"/>
         <w:tabs>
           <w:tab w:val="left" w:pos="560"/>
           <w:tab w:val="left" w:pos="1120"/>
@@ -3613,7 +3586,7 @@
         <w:adjustRightInd w:val="0"/>
         <w:ind w:left="360" w:firstLineChars="0" w:firstLine="0"/>
         <w:rPr>
-          <w:rFonts w:eastAsiaTheme="minorHAnsi" w:cs="Monaco" w:hint="eastAsia"/>
+          <w:rFonts w:eastAsiaTheme="minorHAnsi" w:cs="Monaco"/>
           <w:kern w:val="0"/>
           <w:szCs w:val="21"/>
         </w:rPr>
@@ -3665,7 +3638,7 @@
     </w:p>
     <w:p>
       <w:pPr>
-        <w:pStyle w:val="a3"/>
+        <w:pStyle w:val="ListParagraph"/>
         <w:tabs>
           <w:tab w:val="left" w:pos="560"/>
           <w:tab w:val="left" w:pos="1120"/>
@@ -3685,7 +3658,7 @@
         <w:adjustRightInd w:val="0"/>
         <w:ind w:left="360" w:firstLineChars="0" w:firstLine="0"/>
         <w:rPr>
-          <w:rFonts w:eastAsiaTheme="minorHAnsi" w:cs="Monaco" w:hint="eastAsia"/>
+          <w:rFonts w:eastAsiaTheme="minorHAnsi" w:cs="Monaco"/>
           <w:kern w:val="0"/>
           <w:szCs w:val="21"/>
         </w:rPr>
@@ -3757,7 +3730,7 @@
     </w:p>
     <w:p>
       <w:pPr>
-        <w:pStyle w:val="a3"/>
+        <w:pStyle w:val="ListParagraph"/>
         <w:numPr>
           <w:ilvl w:val="0"/>
           <w:numId w:val="6"/>
@@ -3797,7 +3770,7 @@
     </w:p>
     <w:p>
       <w:pPr>
-        <w:pStyle w:val="a3"/>
+        <w:pStyle w:val="ListParagraph"/>
         <w:tabs>
           <w:tab w:val="left" w:pos="560"/>
           <w:tab w:val="left" w:pos="1120"/>
@@ -3868,7 +3841,7 @@
     </w:p>
     <w:p>
       <w:pPr>
-        <w:pStyle w:val="a3"/>
+        <w:pStyle w:val="ListParagraph"/>
         <w:tabs>
           <w:tab w:val="left" w:pos="560"/>
           <w:tab w:val="left" w:pos="1120"/>
@@ -3912,7 +3885,7 @@
     </w:p>
     <w:p>
       <w:pPr>
-        <w:pStyle w:val="a3"/>
+        <w:pStyle w:val="ListParagraph"/>
         <w:numPr>
           <w:ilvl w:val="0"/>
           <w:numId w:val="6"/>
@@ -3952,7 +3925,7 @@
     </w:p>
     <w:p>
       <w:pPr>
-        <w:pStyle w:val="a3"/>
+        <w:pStyle w:val="ListParagraph"/>
         <w:tabs>
           <w:tab w:val="left" w:pos="560"/>
           <w:tab w:val="left" w:pos="1120"/>
@@ -4023,7 +3996,7 @@
     </w:p>
     <w:p>
       <w:pPr>
-        <w:pStyle w:val="a3"/>
+        <w:pStyle w:val="ListParagraph"/>
         <w:tabs>
           <w:tab w:val="left" w:pos="560"/>
           <w:tab w:val="left" w:pos="1120"/>
@@ -4059,7 +4032,7 @@
     </w:p>
     <w:p>
       <w:pPr>
-        <w:pStyle w:val="a3"/>
+        <w:pStyle w:val="ListParagraph"/>
         <w:numPr>
           <w:ilvl w:val="0"/>
           <w:numId w:val="6"/>
@@ -4123,7 +4096,7 @@
     </w:p>
     <w:p>
       <w:pPr>
-        <w:pStyle w:val="a3"/>
+        <w:pStyle w:val="ListParagraph"/>
         <w:tabs>
           <w:tab w:val="left" w:pos="560"/>
           <w:tab w:val="left" w:pos="1120"/>
@@ -4143,7 +4116,7 @@
         <w:adjustRightInd w:val="0"/>
         <w:ind w:left="360" w:firstLineChars="0" w:firstLine="0"/>
         <w:rPr>
-          <w:rFonts w:eastAsiaTheme="minorHAnsi" w:cs="Monaco" w:hint="eastAsia"/>
+          <w:rFonts w:eastAsiaTheme="minorHAnsi" w:cs="Monaco"/>
           <w:kern w:val="0"/>
           <w:szCs w:val="21"/>
         </w:rPr>
@@ -4223,7 +4196,7 @@
     </w:p>
     <w:p>
       <w:pPr>
-        <w:pStyle w:val="a3"/>
+        <w:pStyle w:val="ListParagraph"/>
         <w:numPr>
           <w:ilvl w:val="0"/>
           <w:numId w:val="7"/>
@@ -4259,30 +4232,12 @@
           <w:szCs w:val="21"/>
         </w:rPr>
         <w:lastRenderedPageBreak/>
-        <w:t>消息框及发送按钮</w:t>
-      </w:r>
-      <w:proofErr w:type="gramStart"/>
-      <w:r>
-        <w:rPr>
-          <w:rFonts w:eastAsiaTheme="minorHAnsi" w:cs="Monaco" w:hint="eastAsia"/>
-          <w:kern w:val="0"/>
-          <w:szCs w:val="21"/>
-        </w:rPr>
-        <w:t>不</w:t>
-      </w:r>
-      <w:proofErr w:type="gramEnd"/>
-      <w:r>
-        <w:rPr>
-          <w:rFonts w:eastAsiaTheme="minorHAnsi" w:cs="Monaco" w:hint="eastAsia"/>
-          <w:kern w:val="0"/>
-          <w:szCs w:val="21"/>
-        </w:rPr>
-        <w:t>可用</w:t>
-      </w:r>
-    </w:p>
-    <w:p>
-      <w:pPr>
-        <w:pStyle w:val="a3"/>
+        <w:t>消息框及发送按钮不可用</w:t>
+      </w:r>
+    </w:p>
+    <w:p>
+      <w:pPr>
+        <w:pStyle w:val="ListParagraph"/>
         <w:tabs>
           <w:tab w:val="left" w:pos="560"/>
           <w:tab w:val="left" w:pos="1120"/>
@@ -4311,7 +4266,7 @@
     </w:p>
     <w:p>
       <w:pPr>
-        <w:pStyle w:val="a3"/>
+        <w:pStyle w:val="ListParagraph"/>
         <w:tabs>
           <w:tab w:val="left" w:pos="560"/>
           <w:tab w:val="left" w:pos="1120"/>
@@ -4389,7 +4344,7 @@
     </w:p>
     <w:p>
       <w:pPr>
-        <w:pStyle w:val="a3"/>
+        <w:pStyle w:val="ListParagraph"/>
         <w:tabs>
           <w:tab w:val="left" w:pos="560"/>
           <w:tab w:val="left" w:pos="1120"/>
@@ -4433,7 +4388,7 @@
     </w:p>
     <w:p>
       <w:pPr>
-        <w:pStyle w:val="a3"/>
+        <w:pStyle w:val="ListParagraph"/>
         <w:numPr>
           <w:ilvl w:val="0"/>
           <w:numId w:val="7"/>
@@ -4473,7 +4428,7 @@
     </w:p>
     <w:p>
       <w:pPr>
-        <w:pStyle w:val="a3"/>
+        <w:pStyle w:val="ListParagraph"/>
         <w:tabs>
           <w:tab w:val="left" w:pos="560"/>
           <w:tab w:val="left" w:pos="1120"/>
@@ -4544,7 +4499,7 @@
     </w:p>
     <w:p>
       <w:pPr>
-        <w:pStyle w:val="a3"/>
+        <w:pStyle w:val="ListParagraph"/>
         <w:tabs>
           <w:tab w:val="left" w:pos="560"/>
           <w:tab w:val="left" w:pos="1120"/>
@@ -4588,7 +4543,7 @@
     </w:p>
     <w:p>
       <w:pPr>
-        <w:pStyle w:val="a3"/>
+        <w:pStyle w:val="ListParagraph"/>
         <w:numPr>
           <w:ilvl w:val="0"/>
           <w:numId w:val="7"/>
@@ -4636,7 +4591,7 @@
     </w:p>
     <w:p>
       <w:pPr>
-        <w:pStyle w:val="a3"/>
+        <w:pStyle w:val="ListParagraph"/>
         <w:tabs>
           <w:tab w:val="left" w:pos="560"/>
           <w:tab w:val="left" w:pos="1120"/>
@@ -4667,44 +4622,8 @@
           <w:kern w:val="0"/>
           <w:szCs w:val="21"/>
         </w:rPr>
-        <w:t>解决方案：</w:t>
-      </w:r>
-      <w:bookmarkStart w:id="0" w:name="_GoBack"/>
-      <w:bookmarkEnd w:id="0"/>
-      <w:r>
-        <w:rPr>
-          <w:rFonts w:eastAsiaTheme="minorHAnsi" w:cs="Monaco" w:hint="eastAsia"/>
-          <w:kern w:val="0"/>
-          <w:szCs w:val="21"/>
-        </w:rPr>
-        <w:t>检查服务器状态，重启服务器后重新启动聊天界面</w:t>
-      </w:r>
-    </w:p>
-    <w:p>
-      <w:pPr>
-        <w:tabs>
-          <w:tab w:val="left" w:pos="560"/>
-          <w:tab w:val="left" w:pos="1120"/>
-          <w:tab w:val="left" w:pos="1680"/>
-          <w:tab w:val="left" w:pos="2240"/>
-          <w:tab w:val="left" w:pos="2800"/>
-          <w:tab w:val="left" w:pos="3360"/>
-          <w:tab w:val="left" w:pos="3920"/>
-          <w:tab w:val="left" w:pos="4480"/>
-          <w:tab w:val="left" w:pos="5040"/>
-          <w:tab w:val="left" w:pos="5600"/>
-          <w:tab w:val="left" w:pos="6160"/>
-          <w:tab w:val="left" w:pos="6720"/>
-        </w:tabs>
-        <w:autoSpaceDE w:val="0"/>
-        <w:autoSpaceDN w:val="0"/>
-        <w:adjustRightInd w:val="0"/>
-        <w:rPr>
-          <w:rFonts w:eastAsiaTheme="minorHAnsi" w:cs="Monaco" w:hint="eastAsia"/>
-          <w:kern w:val="0"/>
-          <w:szCs w:val="21"/>
-        </w:rPr>
-      </w:pPr>
+        <w:t>解决方案：检查服务器状态，重启服务器后重新启动聊天界面</w:t>
+      </w:r>
     </w:p>
     <w:sectPr>
       <w:pgSz w:w="11906" w:h="16838"/>
@@ -4848,6 +4767,95 @@
     </w:lvl>
   </w:abstractNum>
   <w:abstractNum w:abstractNumId="1" w15:restartNumberingAfterBreak="0">
+    <w:nsid w:val="11E943E8"/>
+    <w:multiLevelType w:val="hybridMultilevel"/>
+    <w:tmpl w:val="25C43FE8"/>
+    <w:lvl w:ilvl="0" w:tplc="6666C6E4">
+      <w:start w:val="1"/>
+      <w:numFmt w:val="decimal"/>
+      <w:lvlText w:val="%1."/>
+      <w:lvlJc w:val="left"/>
+      <w:pPr>
+        <w:ind w:left="360" w:hanging="360"/>
+      </w:pPr>
+      <w:rPr>
+        <w:rFonts w:hint="default"/>
+      </w:rPr>
+    </w:lvl>
+    <w:lvl w:ilvl="1" w:tplc="04090019">
+      <w:start w:val="1"/>
+      <w:numFmt w:val="lowerLetter"/>
+      <w:lvlText w:val="%2)"/>
+      <w:lvlJc w:val="left"/>
+      <w:pPr>
+        <w:ind w:left="840" w:hanging="420"/>
+      </w:pPr>
+    </w:lvl>
+    <w:lvl w:ilvl="2" w:tplc="0409001B">
+      <w:start w:val="1"/>
+      <w:numFmt w:val="lowerRoman"/>
+      <w:lvlText w:val="%3."/>
+      <w:lvlJc w:val="right"/>
+      <w:pPr>
+        <w:ind w:left="1260" w:hanging="420"/>
+      </w:pPr>
+    </w:lvl>
+    <w:lvl w:ilvl="3" w:tplc="0409000F" w:tentative="1">
+      <w:start w:val="1"/>
+      <w:numFmt w:val="decimal"/>
+      <w:lvlText w:val="%4."/>
+      <w:lvlJc w:val="left"/>
+      <w:pPr>
+        <w:ind w:left="1680" w:hanging="420"/>
+      </w:pPr>
+    </w:lvl>
+    <w:lvl w:ilvl="4" w:tplc="04090019" w:tentative="1">
+      <w:start w:val="1"/>
+      <w:numFmt w:val="lowerLetter"/>
+      <w:lvlText w:val="%5)"/>
+      <w:lvlJc w:val="left"/>
+      <w:pPr>
+        <w:ind w:left="2100" w:hanging="420"/>
+      </w:pPr>
+    </w:lvl>
+    <w:lvl w:ilvl="5" w:tplc="0409001B" w:tentative="1">
+      <w:start w:val="1"/>
+      <w:numFmt w:val="lowerRoman"/>
+      <w:lvlText w:val="%6."/>
+      <w:lvlJc w:val="right"/>
+      <w:pPr>
+        <w:ind w:left="2520" w:hanging="420"/>
+      </w:pPr>
+    </w:lvl>
+    <w:lvl w:ilvl="6" w:tplc="0409000F" w:tentative="1">
+      <w:start w:val="1"/>
+      <w:numFmt w:val="decimal"/>
+      <w:lvlText w:val="%7."/>
+      <w:lvlJc w:val="left"/>
+      <w:pPr>
+        <w:ind w:left="2940" w:hanging="420"/>
+      </w:pPr>
+    </w:lvl>
+    <w:lvl w:ilvl="7" w:tplc="04090019" w:tentative="1">
+      <w:start w:val="1"/>
+      <w:numFmt w:val="lowerLetter"/>
+      <w:lvlText w:val="%8)"/>
+      <w:lvlJc w:val="left"/>
+      <w:pPr>
+        <w:ind w:left="3360" w:hanging="420"/>
+      </w:pPr>
+    </w:lvl>
+    <w:lvl w:ilvl="8" w:tplc="0409001B" w:tentative="1">
+      <w:start w:val="1"/>
+      <w:numFmt w:val="lowerRoman"/>
+      <w:lvlText w:val="%9."/>
+      <w:lvlJc w:val="right"/>
+      <w:pPr>
+        <w:ind w:left="3780" w:hanging="420"/>
+      </w:pPr>
+    </w:lvl>
+  </w:abstractNum>
+  <w:abstractNum w:abstractNumId="2" w15:restartNumberingAfterBreak="0">
     <w:nsid w:val="164F0399"/>
     <w:multiLevelType w:val="hybridMultilevel"/>
     <w:tmpl w:val="489A90F4"/>
@@ -4936,7 +4944,7 @@
       </w:pPr>
     </w:lvl>
   </w:abstractNum>
-  <w:abstractNum w:abstractNumId="2" w15:restartNumberingAfterBreak="0">
+  <w:abstractNum w:abstractNumId="3" w15:restartNumberingAfterBreak="0">
     <w:nsid w:val="30EA2C6A"/>
     <w:multiLevelType w:val="hybridMultilevel"/>
     <w:tmpl w:val="F6A80BA6"/>
@@ -5025,7 +5033,7 @@
       </w:pPr>
     </w:lvl>
   </w:abstractNum>
-  <w:abstractNum w:abstractNumId="3" w15:restartNumberingAfterBreak="0">
+  <w:abstractNum w:abstractNumId="4" w15:restartNumberingAfterBreak="0">
     <w:nsid w:val="4E281B26"/>
     <w:multiLevelType w:val="hybridMultilevel"/>
     <w:tmpl w:val="83D28C8E"/>
@@ -5114,7 +5122,7 @@
       </w:pPr>
     </w:lvl>
   </w:abstractNum>
-  <w:abstractNum w:abstractNumId="4" w15:restartNumberingAfterBreak="0">
+  <w:abstractNum w:abstractNumId="5" w15:restartNumberingAfterBreak="0">
     <w:nsid w:val="625C2A72"/>
     <w:multiLevelType w:val="hybridMultilevel"/>
     <w:tmpl w:val="25CC8400"/>
@@ -5203,7 +5211,7 @@
       </w:pPr>
     </w:lvl>
   </w:abstractNum>
-  <w:abstractNum w:abstractNumId="5" w15:restartNumberingAfterBreak="0">
+  <w:abstractNum w:abstractNumId="6" w15:restartNumberingAfterBreak="0">
     <w:nsid w:val="6D2210F6"/>
     <w:multiLevelType w:val="hybridMultilevel"/>
     <w:tmpl w:val="4C3283AE"/>
@@ -5292,7 +5300,7 @@
       </w:pPr>
     </w:lvl>
   </w:abstractNum>
-  <w:abstractNum w:abstractNumId="6" w15:restartNumberingAfterBreak="0">
+  <w:abstractNum w:abstractNumId="7" w15:restartNumberingAfterBreak="0">
     <w:nsid w:val="7908037B"/>
     <w:multiLevelType w:val="hybridMultilevel"/>
     <w:tmpl w:val="DC6E1494"/>
@@ -5382,25 +5390,28 @@
     </w:lvl>
   </w:abstractNum>
   <w:num w:numId="1">
-    <w:abstractNumId w:val="1"/>
+    <w:abstractNumId w:val="2"/>
   </w:num>
   <w:num w:numId="2">
     <w:abstractNumId w:val="0"/>
   </w:num>
   <w:num w:numId="3">
+    <w:abstractNumId w:val="4"/>
+  </w:num>
+  <w:num w:numId="4">
+    <w:abstractNumId w:val="6"/>
+  </w:num>
+  <w:num w:numId="5">
+    <w:abstractNumId w:val="7"/>
+  </w:num>
+  <w:num w:numId="6">
     <w:abstractNumId w:val="3"/>
   </w:num>
-  <w:num w:numId="4">
+  <w:num w:numId="7">
     <w:abstractNumId w:val="5"/>
   </w:num>
-  <w:num w:numId="5">
-    <w:abstractNumId w:val="6"/>
-  </w:num>
-  <w:num w:numId="6">
-    <w:abstractNumId w:val="2"/>
-  </w:num>
-  <w:num w:numId="7">
-    <w:abstractNumId w:val="4"/>
+  <w:num w:numId="8">
+    <w:abstractNumId w:val="1"/>
   </w:num>
 </w:numbering>
 </file>
@@ -5419,7 +5430,7 @@
     </w:rPrDefault>
     <w:pPrDefault/>
   </w:docDefaults>
-  <w:latentStyles w:defLockedState="0" w:defUIPriority="99" w:defSemiHidden="0" w:defUnhideWhenUsed="0" w:defQFormat="0" w:count="375">
+  <w:latentStyles w:defLockedState="0" w:defUIPriority="99" w:defSemiHidden="0" w:defUnhideWhenUsed="0" w:defQFormat="0" w:count="376">
     <w:lsdException w:name="Normal" w:uiPriority="0" w:qFormat="1"/>
     <w:lsdException w:name="heading 1" w:uiPriority="9" w:qFormat="1"/>
     <w:lsdException w:name="heading 2" w:semiHidden="1" w:uiPriority="9" w:unhideWhenUsed="1" w:qFormat="1"/>
@@ -5795,8 +5806,9 @@
     <w:lsdException w:name="Smart Hyperlink" w:semiHidden="1" w:unhideWhenUsed="1"/>
     <w:lsdException w:name="Hashtag" w:semiHidden="1" w:unhideWhenUsed="1"/>
     <w:lsdException w:name="Unresolved Mention" w:semiHidden="1" w:unhideWhenUsed="1"/>
+    <w:lsdException w:name="Smart Link" w:semiHidden="1" w:unhideWhenUsed="1"/>
   </w:latentStyles>
-  <w:style w:type="paragraph" w:default="1" w:styleId="a">
+  <w:style w:type="paragraph" w:default="1" w:styleId="Normal">
     <w:name w:val="Normal"/>
     <w:qFormat/>
     <w:rsid w:val="00C83692"/>
@@ -5805,11 +5817,11 @@
       <w:jc w:val="both"/>
     </w:pPr>
   </w:style>
-  <w:style w:type="paragraph" w:styleId="2">
+  <w:style w:type="paragraph" w:styleId="Heading2">
     <w:name w:val="heading 2"/>
-    <w:basedOn w:val="a"/>
-    <w:next w:val="a"/>
-    <w:link w:val="20"/>
+    <w:basedOn w:val="Normal"/>
+    <w:next w:val="Normal"/>
+    <w:link w:val="Heading2Char"/>
     <w:uiPriority w:val="9"/>
     <w:unhideWhenUsed/>
     <w:qFormat/>
@@ -5828,11 +5840,11 @@
       <w:szCs w:val="32"/>
     </w:rPr>
   </w:style>
-  <w:style w:type="paragraph" w:styleId="3">
+  <w:style w:type="paragraph" w:styleId="Heading3">
     <w:name w:val="heading 3"/>
-    <w:basedOn w:val="a"/>
-    <w:next w:val="a"/>
-    <w:link w:val="30"/>
+    <w:basedOn w:val="Normal"/>
+    <w:next w:val="Normal"/>
+    <w:link w:val="Heading3Char"/>
     <w:uiPriority w:val="9"/>
     <w:unhideWhenUsed/>
     <w:qFormat/>
@@ -5850,11 +5862,11 @@
       <w:szCs w:val="32"/>
     </w:rPr>
   </w:style>
-  <w:style w:type="paragraph" w:styleId="4">
+  <w:style w:type="paragraph" w:styleId="Heading4">
     <w:name w:val="heading 4"/>
-    <w:basedOn w:val="a"/>
-    <w:next w:val="a"/>
-    <w:link w:val="40"/>
+    <w:basedOn w:val="Normal"/>
+    <w:next w:val="Normal"/>
+    <w:link w:val="Heading4Char"/>
     <w:uiPriority w:val="9"/>
     <w:unhideWhenUsed/>
     <w:qFormat/>
@@ -5873,11 +5885,11 @@
       <w:szCs w:val="28"/>
     </w:rPr>
   </w:style>
-  <w:style w:type="paragraph" w:styleId="5">
+  <w:style w:type="paragraph" w:styleId="Heading5">
     <w:name w:val="heading 5"/>
-    <w:basedOn w:val="a"/>
-    <w:next w:val="a"/>
-    <w:link w:val="50"/>
+    <w:basedOn w:val="Normal"/>
+    <w:next w:val="Normal"/>
+    <w:link w:val="Heading5Char"/>
     <w:uiPriority w:val="9"/>
     <w:unhideWhenUsed/>
     <w:qFormat/>
@@ -5895,11 +5907,11 @@
       <w:szCs w:val="28"/>
     </w:rPr>
   </w:style>
-  <w:style w:type="paragraph" w:styleId="6">
+  <w:style w:type="paragraph" w:styleId="Heading6">
     <w:name w:val="heading 6"/>
-    <w:basedOn w:val="a"/>
-    <w:next w:val="a"/>
-    <w:link w:val="60"/>
+    <w:basedOn w:val="Normal"/>
+    <w:next w:val="Normal"/>
+    <w:link w:val="Heading6Char"/>
     <w:uiPriority w:val="9"/>
     <w:unhideWhenUsed/>
     <w:qFormat/>
@@ -5918,13 +5930,13 @@
       <w:szCs w:val="24"/>
     </w:rPr>
   </w:style>
-  <w:style w:type="character" w:default="1" w:styleId="a0">
+  <w:style w:type="character" w:default="1" w:styleId="DefaultParagraphFont">
     <w:name w:val="Default Paragraph Font"/>
     <w:uiPriority w:val="1"/>
     <w:semiHidden/>
     <w:unhideWhenUsed/>
   </w:style>
-  <w:style w:type="table" w:default="1" w:styleId="a1">
+  <w:style w:type="table" w:default="1" w:styleId="TableNormal">
     <w:name w:val="Normal Table"/>
     <w:uiPriority w:val="99"/>
     <w:semiHidden/>
@@ -5939,16 +5951,16 @@
       </w:tblCellMar>
     </w:tblPr>
   </w:style>
-  <w:style w:type="numbering" w:default="1" w:styleId="a2">
+  <w:style w:type="numbering" w:default="1" w:styleId="NoList">
     <w:name w:val="No List"/>
     <w:uiPriority w:val="99"/>
     <w:semiHidden/>
     <w:unhideWhenUsed/>
   </w:style>
-  <w:style w:type="character" w:customStyle="1" w:styleId="20">
-    <w:name w:val="标题 2 字符"/>
-    <w:basedOn w:val="a0"/>
-    <w:link w:val="2"/>
+  <w:style w:type="character" w:customStyle="1" w:styleId="Heading2Char">
+    <w:name w:val="Heading 2 Char"/>
+    <w:basedOn w:val="DefaultParagraphFont"/>
+    <w:link w:val="Heading2"/>
     <w:uiPriority w:val="9"/>
     <w:rsid w:val="00A4279C"/>
     <w:rPr>
@@ -5959,9 +5971,9 @@
       <w:szCs w:val="32"/>
     </w:rPr>
   </w:style>
-  <w:style w:type="paragraph" w:styleId="a3">
+  <w:style w:type="paragraph" w:styleId="ListParagraph">
     <w:name w:val="List Paragraph"/>
-    <w:basedOn w:val="a"/>
+    <w:basedOn w:val="Normal"/>
     <w:uiPriority w:val="34"/>
     <w:qFormat/>
     <w:rsid w:val="00CD3F2E"/>
@@ -5969,10 +5981,10 @@
       <w:ind w:firstLineChars="200" w:firstLine="420"/>
     </w:pPr>
   </w:style>
-  <w:style w:type="character" w:customStyle="1" w:styleId="30">
-    <w:name w:val="标题 3 字符"/>
-    <w:basedOn w:val="a0"/>
-    <w:link w:val="3"/>
+  <w:style w:type="character" w:customStyle="1" w:styleId="Heading3Char">
+    <w:name w:val="Heading 3 Char"/>
+    <w:basedOn w:val="DefaultParagraphFont"/>
+    <w:link w:val="Heading3"/>
     <w:uiPriority w:val="9"/>
     <w:rsid w:val="007C16DD"/>
     <w:rPr>
@@ -5982,9 +5994,9 @@
       <w:szCs w:val="32"/>
     </w:rPr>
   </w:style>
-  <w:style w:type="table" w:styleId="a4">
+  <w:style w:type="table" w:styleId="TableGrid">
     <w:name w:val="Table Grid"/>
-    <w:basedOn w:val="a1"/>
+    <w:basedOn w:val="TableNormal"/>
     <w:uiPriority w:val="39"/>
     <w:rsid w:val="00AD4B60"/>
     <w:tblPr>
@@ -5998,11 +6010,11 @@
       </w:tblBorders>
     </w:tblPr>
   </w:style>
-  <w:style w:type="paragraph" w:styleId="a5">
+  <w:style w:type="paragraph" w:styleId="Subtitle">
     <w:name w:val="Subtitle"/>
-    <w:basedOn w:val="a"/>
-    <w:next w:val="a"/>
-    <w:link w:val="a6"/>
+    <w:basedOn w:val="Normal"/>
+    <w:next w:val="Normal"/>
+    <w:link w:val="SubtitleChar"/>
     <w:uiPriority w:val="11"/>
     <w:qFormat/>
     <w:rsid w:val="001751BB"/>
@@ -6019,10 +6031,10 @@
       <w:szCs w:val="32"/>
     </w:rPr>
   </w:style>
-  <w:style w:type="character" w:customStyle="1" w:styleId="a6">
-    <w:name w:val="副标题 字符"/>
-    <w:basedOn w:val="a0"/>
-    <w:link w:val="a5"/>
+  <w:style w:type="character" w:customStyle="1" w:styleId="SubtitleChar">
+    <w:name w:val="Subtitle Char"/>
+    <w:basedOn w:val="DefaultParagraphFont"/>
+    <w:link w:val="Subtitle"/>
     <w:uiPriority w:val="11"/>
     <w:rsid w:val="001751BB"/>
     <w:rPr>
@@ -6033,11 +6045,11 @@
       <w:szCs w:val="32"/>
     </w:rPr>
   </w:style>
-  <w:style w:type="paragraph" w:styleId="a7">
+  <w:style w:type="paragraph" w:styleId="Title">
     <w:name w:val="Title"/>
-    <w:basedOn w:val="a"/>
-    <w:next w:val="a"/>
-    <w:link w:val="a8"/>
+    <w:basedOn w:val="Normal"/>
+    <w:next w:val="Normal"/>
+    <w:link w:val="TitleChar"/>
     <w:uiPriority w:val="10"/>
     <w:qFormat/>
     <w:rsid w:val="001751BB"/>
@@ -6054,10 +6066,10 @@
       <w:szCs w:val="32"/>
     </w:rPr>
   </w:style>
-  <w:style w:type="character" w:customStyle="1" w:styleId="a8">
-    <w:name w:val="标题 字符"/>
-    <w:basedOn w:val="a0"/>
-    <w:link w:val="a7"/>
+  <w:style w:type="character" w:customStyle="1" w:styleId="TitleChar">
+    <w:name w:val="Title Char"/>
+    <w:basedOn w:val="DefaultParagraphFont"/>
+    <w:link w:val="Title"/>
     <w:uiPriority w:val="10"/>
     <w:rsid w:val="001751BB"/>
     <w:rPr>
@@ -6068,10 +6080,10 @@
       <w:szCs w:val="32"/>
     </w:rPr>
   </w:style>
-  <w:style w:type="character" w:customStyle="1" w:styleId="40">
-    <w:name w:val="标题 4 字符"/>
-    <w:basedOn w:val="a0"/>
-    <w:link w:val="4"/>
+  <w:style w:type="character" w:customStyle="1" w:styleId="Heading4Char">
+    <w:name w:val="Heading 4 Char"/>
+    <w:basedOn w:val="DefaultParagraphFont"/>
+    <w:link w:val="Heading4"/>
     <w:uiPriority w:val="9"/>
     <w:rsid w:val="001751BB"/>
     <w:rPr>
@@ -6082,10 +6094,10 @@
       <w:szCs w:val="28"/>
     </w:rPr>
   </w:style>
-  <w:style w:type="character" w:customStyle="1" w:styleId="50">
-    <w:name w:val="标题 5 字符"/>
-    <w:basedOn w:val="a0"/>
-    <w:link w:val="5"/>
+  <w:style w:type="character" w:customStyle="1" w:styleId="Heading5Char">
+    <w:name w:val="Heading 5 Char"/>
+    <w:basedOn w:val="DefaultParagraphFont"/>
+    <w:link w:val="Heading5"/>
     <w:uiPriority w:val="9"/>
     <w:rsid w:val="002432CF"/>
     <w:rPr>
@@ -6095,10 +6107,10 @@
       <w:szCs w:val="28"/>
     </w:rPr>
   </w:style>
-  <w:style w:type="character" w:customStyle="1" w:styleId="60">
-    <w:name w:val="标题 6 字符"/>
-    <w:basedOn w:val="a0"/>
-    <w:link w:val="6"/>
+  <w:style w:type="character" w:customStyle="1" w:styleId="Heading6Char">
+    <w:name w:val="Heading 6 Char"/>
+    <w:basedOn w:val="DefaultParagraphFont"/>
+    <w:link w:val="Heading6"/>
     <w:uiPriority w:val="9"/>
     <w:rsid w:val="002432CF"/>
     <w:rPr>
@@ -6109,10 +6121,10 @@
       <w:szCs w:val="24"/>
     </w:rPr>
   </w:style>
-  <w:style w:type="paragraph" w:styleId="a9">
+  <w:style w:type="paragraph" w:styleId="BalloonText">
     <w:name w:val="Balloon Text"/>
-    <w:basedOn w:val="a"/>
-    <w:link w:val="aa"/>
+    <w:basedOn w:val="Normal"/>
+    <w:link w:val="BalloonTextChar"/>
     <w:uiPriority w:val="99"/>
     <w:semiHidden/>
     <w:unhideWhenUsed/>
@@ -6123,10 +6135,10 @@
       <w:szCs w:val="18"/>
     </w:rPr>
   </w:style>
-  <w:style w:type="character" w:customStyle="1" w:styleId="aa">
-    <w:name w:val="批注框文本 字符"/>
-    <w:basedOn w:val="a0"/>
-    <w:link w:val="a9"/>
+  <w:style w:type="character" w:customStyle="1" w:styleId="BalloonTextChar">
+    <w:name w:val="Balloon Text Char"/>
+    <w:basedOn w:val="DefaultParagraphFont"/>
+    <w:link w:val="BalloonText"/>
     <w:uiPriority w:val="99"/>
     <w:semiHidden/>
     <w:rsid w:val="008C4922"/>
@@ -6136,9 +6148,9 @@
       <w:szCs w:val="18"/>
     </w:rPr>
   </w:style>
-  <w:style w:type="character" w:styleId="ab">
+  <w:style w:type="character" w:styleId="Hyperlink">
     <w:name w:val="Hyperlink"/>
-    <w:basedOn w:val="a0"/>
+    <w:basedOn w:val="DefaultParagraphFont"/>
     <w:uiPriority w:val="99"/>
     <w:semiHidden/>
     <w:unhideWhenUsed/>
@@ -6148,10 +6160,10 @@
       <w:u w:val="single"/>
     </w:rPr>
   </w:style>
-  <w:style w:type="paragraph" w:styleId="ac">
+  <w:style w:type="paragraph" w:styleId="Header">
     <w:name w:val="header"/>
-    <w:basedOn w:val="a"/>
-    <w:link w:val="ad"/>
+    <w:basedOn w:val="Normal"/>
+    <w:link w:val="HeaderChar"/>
     <w:uiPriority w:val="99"/>
     <w:unhideWhenUsed/>
     <w:rsid w:val="007C16DD"/>
@@ -6171,10 +6183,10 @@
       <w:szCs w:val="18"/>
     </w:rPr>
   </w:style>
-  <w:style w:type="character" w:customStyle="1" w:styleId="ad">
-    <w:name w:val="页眉 字符"/>
-    <w:basedOn w:val="a0"/>
-    <w:link w:val="ac"/>
+  <w:style w:type="character" w:customStyle="1" w:styleId="HeaderChar">
+    <w:name w:val="Header Char"/>
+    <w:basedOn w:val="DefaultParagraphFont"/>
+    <w:link w:val="Header"/>
     <w:uiPriority w:val="99"/>
     <w:rsid w:val="007C16DD"/>
     <w:rPr>
@@ -6182,10 +6194,10 @@
       <w:szCs w:val="18"/>
     </w:rPr>
   </w:style>
-  <w:style w:type="paragraph" w:styleId="ae">
+  <w:style w:type="paragraph" w:styleId="Footer">
     <w:name w:val="footer"/>
-    <w:basedOn w:val="a"/>
-    <w:link w:val="af"/>
+    <w:basedOn w:val="Normal"/>
+    <w:link w:val="FooterChar"/>
     <w:uiPriority w:val="99"/>
     <w:unhideWhenUsed/>
     <w:rsid w:val="007C16DD"/>
@@ -6202,10 +6214,10 @@
       <w:szCs w:val="18"/>
     </w:rPr>
   </w:style>
-  <w:style w:type="character" w:customStyle="1" w:styleId="af">
-    <w:name w:val="页脚 字符"/>
-    <w:basedOn w:val="a0"/>
-    <w:link w:val="ae"/>
+  <w:style w:type="character" w:customStyle="1" w:styleId="FooterChar">
+    <w:name w:val="Footer Char"/>
+    <w:basedOn w:val="DefaultParagraphFont"/>
+    <w:link w:val="Footer"/>
     <w:uiPriority w:val="99"/>
     <w:rsid w:val="007C16DD"/>
     <w:rPr>

</xml_diff>

<commit_message>
Add a pic in doc
</commit_message>
<xml_diff>
--- a/doc/开发文档.docx
+++ b/doc/开发文档.docx
@@ -4,7 +4,7 @@
   <w:body>
     <w:p>
       <w:pPr>
-        <w:pStyle w:val="Heading3"/>
+        <w:pStyle w:val="3"/>
       </w:pPr>
       <w:r>
         <w:rPr>
@@ -54,7 +54,7 @@
     </w:p>
     <w:p>
       <w:pPr>
-        <w:pStyle w:val="Heading3"/>
+        <w:pStyle w:val="3"/>
       </w:pPr>
       <w:r>
         <w:rPr>
@@ -65,7 +65,7 @@
     </w:p>
     <w:tbl>
       <w:tblPr>
-        <w:tblStyle w:val="TableGrid"/>
+        <w:tblStyle w:val="a4"/>
         <w:tblW w:w="0" w:type="auto"/>
         <w:tblLook w:val="04A0" w:firstRow="1" w:lastRow="0" w:firstColumn="1" w:lastColumn="0" w:noHBand="0" w:noVBand="1"/>
       </w:tblPr>
@@ -219,11 +219,6 @@
             </w:r>
           </w:p>
           <w:p>
-            <w:pPr>
-              <w:rPr>
-                <w:rFonts w:hint="eastAsia"/>
-              </w:rPr>
-            </w:pPr>
             <w:r>
               <w:rPr>
                 <w:rFonts w:hint="eastAsia"/>
@@ -376,11 +371,6 @@
             <w:tcW w:w="2766" w:type="dxa"/>
           </w:tcPr>
           <w:p>
-            <w:pPr>
-              <w:rPr>
-                <w:rFonts w:hint="eastAsia"/>
-              </w:rPr>
-            </w:pPr>
             <w:r>
               <w:rPr>
                 <w:rFonts w:hint="eastAsia"/>
@@ -422,7 +412,7 @@
     </w:tbl>
     <w:p>
       <w:pPr>
-        <w:pStyle w:val="Heading3"/>
+        <w:pStyle w:val="3"/>
       </w:pPr>
       <w:r>
         <w:rPr>
@@ -450,7 +440,7 @@
     </w:p>
     <w:p>
       <w:pPr>
-        <w:pStyle w:val="ListParagraph"/>
+        <w:pStyle w:val="a3"/>
         <w:numPr>
           <w:ilvl w:val="0"/>
           <w:numId w:val="2"/>
@@ -466,7 +456,7 @@
     </w:p>
     <w:p>
       <w:pPr>
-        <w:pStyle w:val="ListParagraph"/>
+        <w:pStyle w:val="a3"/>
         <w:numPr>
           <w:ilvl w:val="1"/>
           <w:numId w:val="2"/>
@@ -482,7 +472,7 @@
     </w:p>
     <w:p>
       <w:pPr>
-        <w:pStyle w:val="ListParagraph"/>
+        <w:pStyle w:val="a3"/>
         <w:numPr>
           <w:ilvl w:val="1"/>
           <w:numId w:val="2"/>
@@ -501,12 +491,10 @@
         </w:rPr>
         <w:t>广播</w:t>
       </w:r>
-      <w:bookmarkStart w:id="0" w:name="_GoBack"/>
-      <w:bookmarkEnd w:id="0"/>
-    </w:p>
-    <w:p>
-      <w:pPr>
-        <w:pStyle w:val="ListParagraph"/>
+    </w:p>
+    <w:p>
+      <w:pPr>
+        <w:pStyle w:val="a3"/>
         <w:numPr>
           <w:ilvl w:val="0"/>
           <w:numId w:val="2"/>
@@ -522,7 +510,7 @@
     </w:p>
     <w:p>
       <w:pPr>
-        <w:pStyle w:val="ListParagraph"/>
+        <w:pStyle w:val="a3"/>
         <w:numPr>
           <w:ilvl w:val="1"/>
           <w:numId w:val="2"/>
@@ -544,7 +532,7 @@
     </w:p>
     <w:p>
       <w:pPr>
-        <w:pStyle w:val="ListParagraph"/>
+        <w:pStyle w:val="a3"/>
         <w:numPr>
           <w:ilvl w:val="1"/>
           <w:numId w:val="2"/>
@@ -560,7 +548,7 @@
     </w:p>
     <w:p>
       <w:pPr>
-        <w:pStyle w:val="ListParagraph"/>
+        <w:pStyle w:val="a3"/>
         <w:numPr>
           <w:ilvl w:val="1"/>
           <w:numId w:val="2"/>
@@ -576,7 +564,7 @@
     </w:p>
     <w:p>
       <w:pPr>
-        <w:pStyle w:val="Heading3"/>
+        <w:pStyle w:val="3"/>
       </w:pPr>
       <w:r>
         <w:rPr>
@@ -587,7 +575,7 @@
     </w:p>
     <w:p>
       <w:pPr>
-        <w:pStyle w:val="ListParagraph"/>
+        <w:pStyle w:val="a3"/>
         <w:numPr>
           <w:ilvl w:val="0"/>
           <w:numId w:val="3"/>
@@ -603,7 +591,7 @@
     </w:p>
     <w:p>
       <w:pPr>
-        <w:pStyle w:val="ListParagraph"/>
+        <w:pStyle w:val="a3"/>
         <w:numPr>
           <w:ilvl w:val="1"/>
           <w:numId w:val="3"/>
@@ -616,7 +604,7 @@
     </w:p>
     <w:p>
       <w:pPr>
-        <w:pStyle w:val="ListParagraph"/>
+        <w:pStyle w:val="a3"/>
         <w:numPr>
           <w:ilvl w:val="1"/>
           <w:numId w:val="3"/>
@@ -629,7 +617,7 @@
     </w:p>
     <w:p>
       <w:pPr>
-        <w:pStyle w:val="ListParagraph"/>
+        <w:pStyle w:val="a3"/>
         <w:numPr>
           <w:ilvl w:val="0"/>
           <w:numId w:val="3"/>
@@ -663,7 +651,7 @@
     </w:p>
     <w:p>
       <w:pPr>
-        <w:pStyle w:val="Heading3"/>
+        <w:pStyle w:val="3"/>
       </w:pPr>
       <w:r>
         <w:rPr>
@@ -747,7 +735,7 @@
     </w:p>
     <w:p>
       <w:pPr>
-        <w:pStyle w:val="Heading3"/>
+        <w:pStyle w:val="3"/>
       </w:pPr>
       <w:r>
         <w:rPr>
@@ -758,7 +746,7 @@
     </w:p>
     <w:p>
       <w:pPr>
-        <w:pStyle w:val="Heading4"/>
+        <w:pStyle w:val="4"/>
       </w:pPr>
       <w:r>
         <w:rPr>
@@ -795,7 +783,7 @@
     </w:p>
     <w:p>
       <w:pPr>
-        <w:pStyle w:val="Heading4"/>
+        <w:pStyle w:val="4"/>
       </w:pPr>
       <w:r>
         <w:rPr>
@@ -821,7 +809,7 @@
     </w:p>
     <w:p>
       <w:pPr>
-        <w:pStyle w:val="Heading4"/>
+        <w:pStyle w:val="4"/>
       </w:pPr>
       <w:r>
         <w:rPr>
@@ -840,7 +828,7 @@
     </w:p>
     <w:p>
       <w:pPr>
-        <w:pStyle w:val="Heading4"/>
+        <w:pStyle w:val="4"/>
       </w:pPr>
       <w:r>
         <w:rPr>
@@ -872,7 +860,7 @@
     <w:p/>
     <w:p>
       <w:pPr>
-        <w:pStyle w:val="Heading3"/>
+        <w:pStyle w:val="3"/>
       </w:pPr>
       <w:r>
         <w:rPr>
@@ -920,35 +908,48 @@
         </w:rPr>
         <w:t>使用的流为</w:t>
       </w:r>
+      <w:proofErr w:type="spellStart"/>
       <w:r>
         <w:t>BufferedReader</w:t>
       </w:r>
+      <w:proofErr w:type="spellEnd"/>
       <w:r>
         <w:rPr>
           <w:rFonts w:hint="eastAsia"/>
         </w:rPr>
         <w:t>与</w:t>
       </w:r>
+      <w:proofErr w:type="spellStart"/>
       <w:r>
         <w:t>BufferedWriter</w:t>
       </w:r>
-    </w:p>
-    <w:p>
-      <w:pPr>
-        <w:rPr>
-          <w:rFonts w:hint="eastAsia"/>
-        </w:rPr>
-      </w:pPr>
-      <w:r>
-        <w:rPr>
-          <w:rFonts w:hint="eastAsia"/>
-        </w:rPr>
-        <w:t>数据传输按照JSONArray的数据结构进行传输</w:t>
-      </w:r>
-    </w:p>
-    <w:p>
-      <w:pPr>
-        <w:pStyle w:val="Heading3"/>
+      <w:proofErr w:type="spellEnd"/>
+    </w:p>
+    <w:p>
+      <w:r>
+        <w:rPr>
+          <w:rFonts w:hint="eastAsia"/>
+        </w:rPr>
+        <w:t>数据传输按照</w:t>
+      </w:r>
+      <w:proofErr w:type="spellStart"/>
+      <w:r>
+        <w:rPr>
+          <w:rFonts w:hint="eastAsia"/>
+        </w:rPr>
+        <w:t>JSONArray</w:t>
+      </w:r>
+      <w:proofErr w:type="spellEnd"/>
+      <w:r>
+        <w:rPr>
+          <w:rFonts w:hint="eastAsia"/>
+        </w:rPr>
+        <w:t>的数据结构进行传输</w:t>
+      </w:r>
+    </w:p>
+    <w:p>
+      <w:pPr>
+        <w:pStyle w:val="3"/>
       </w:pPr>
       <w:r>
         <w:rPr>
@@ -959,7 +960,7 @@
     </w:p>
     <w:p>
       <w:pPr>
-        <w:pStyle w:val="ListParagraph"/>
+        <w:pStyle w:val="a3"/>
         <w:numPr>
           <w:ilvl w:val="0"/>
           <w:numId w:val="8"/>
@@ -999,6 +1000,7 @@
       <w:r>
         <w:t xml:space="preserve"> </w:t>
       </w:r>
+      <w:proofErr w:type="spellStart"/>
       <w:r>
         <w:t>n</w:t>
       </w:r>
@@ -1006,7 +1008,14 @@
         <w:rPr>
           <w:rFonts w:hint="eastAsia"/>
         </w:rPr>
-        <w:t>et.sf.json.</w:t>
+        <w:t>et.sf.json</w:t>
+      </w:r>
+      <w:proofErr w:type="spellEnd"/>
+      <w:r>
+        <w:rPr>
+          <w:rFonts w:hint="eastAsia"/>
+        </w:rPr>
+        <w:t>.</w:t>
       </w:r>
       <w:r>
         <w:t>*</w:t>
@@ -1015,13 +1024,27 @@
         <w:rPr>
           <w:rFonts w:hint="eastAsia"/>
         </w:rPr>
-        <w:t>和j</w:t>
-      </w:r>
-      <w:r>
-        <w:rPr>
-          <w:rFonts w:hint="eastAsia"/>
-        </w:rPr>
-        <w:t>ava.sql.</w:t>
+        <w:t>和</w:t>
+      </w:r>
+      <w:proofErr w:type="spellStart"/>
+      <w:r>
+        <w:rPr>
+          <w:rFonts w:hint="eastAsia"/>
+        </w:rPr>
+        <w:t>j</w:t>
+      </w:r>
+      <w:r>
+        <w:rPr>
+          <w:rFonts w:hint="eastAsia"/>
+        </w:rPr>
+        <w:t>ava.sql</w:t>
+      </w:r>
+      <w:proofErr w:type="spellEnd"/>
+      <w:r>
+        <w:rPr>
+          <w:rFonts w:hint="eastAsia"/>
+        </w:rPr>
+        <w:t>.</w:t>
       </w:r>
       <w:r>
         <w:t>*</w:t>
@@ -1029,7 +1052,7 @@
     </w:p>
     <w:p>
       <w:pPr>
-        <w:pStyle w:val="ListParagraph"/>
+        <w:pStyle w:val="a3"/>
         <w:numPr>
           <w:ilvl w:val="0"/>
           <w:numId w:val="8"/>
@@ -1063,7 +1086,7 @@
     </w:p>
     <w:p>
       <w:pPr>
-        <w:pStyle w:val="ListParagraph"/>
+        <w:pStyle w:val="a3"/>
         <w:numPr>
           <w:ilvl w:val="1"/>
           <w:numId w:val="8"/>
@@ -1107,7 +1130,7 @@
     </w:p>
     <w:p>
       <w:pPr>
-        <w:pStyle w:val="ListParagraph"/>
+        <w:pStyle w:val="a3"/>
         <w:numPr>
           <w:ilvl w:val="1"/>
           <w:numId w:val="8"/>
@@ -1143,7 +1166,7 @@
     </w:p>
     <w:p>
       <w:pPr>
-        <w:pStyle w:val="ListParagraph"/>
+        <w:pStyle w:val="a3"/>
         <w:numPr>
           <w:ilvl w:val="1"/>
           <w:numId w:val="8"/>
@@ -1179,7 +1202,7 @@
     </w:p>
     <w:p>
       <w:pPr>
-        <w:pStyle w:val="ListParagraph"/>
+        <w:pStyle w:val="a3"/>
         <w:numPr>
           <w:ilvl w:val="1"/>
           <w:numId w:val="8"/>
@@ -1215,7 +1238,7 @@
     </w:p>
     <w:p>
       <w:pPr>
-        <w:pStyle w:val="ListParagraph"/>
+        <w:pStyle w:val="a3"/>
         <w:numPr>
           <w:ilvl w:val="1"/>
           <w:numId w:val="8"/>
@@ -1251,7 +1274,7 @@
     </w:p>
     <w:p>
       <w:pPr>
-        <w:pStyle w:val="ListParagraph"/>
+        <w:pStyle w:val="a3"/>
         <w:numPr>
           <w:ilvl w:val="1"/>
           <w:numId w:val="8"/>
@@ -1295,7 +1318,7 @@
     </w:p>
     <w:p>
       <w:pPr>
-        <w:pStyle w:val="ListParagraph"/>
+        <w:pStyle w:val="a3"/>
         <w:numPr>
           <w:ilvl w:val="1"/>
           <w:numId w:val="8"/>
@@ -1331,7 +1354,7 @@
     </w:p>
     <w:p>
       <w:pPr>
-        <w:pStyle w:val="ListParagraph"/>
+        <w:pStyle w:val="a3"/>
         <w:numPr>
           <w:ilvl w:val="0"/>
           <w:numId w:val="8"/>
@@ -1364,13 +1387,23 @@
         </w:rPr>
         <w:t>使用原因：在与数据库的通信中，我们应用</w:t>
       </w:r>
-      <w:r>
-        <w:rPr>
-          <w:rFonts w:eastAsiaTheme="minorHAnsi" w:cs="Monaco"/>
-          <w:kern w:val="0"/>
-          <w:szCs w:val="21"/>
-        </w:rPr>
-        <w:t>java.sql.*</w:t>
+      <w:proofErr w:type="spellStart"/>
+      <w:r>
+        <w:rPr>
+          <w:rFonts w:eastAsiaTheme="minorHAnsi" w:cs="Monaco"/>
+          <w:kern w:val="0"/>
+          <w:szCs w:val="21"/>
+        </w:rPr>
+        <w:t>java.sql</w:t>
+      </w:r>
+      <w:proofErr w:type="spellEnd"/>
+      <w:r>
+        <w:rPr>
+          <w:rFonts w:eastAsiaTheme="minorHAnsi" w:cs="Monaco"/>
+          <w:kern w:val="0"/>
+          <w:szCs w:val="21"/>
+        </w:rPr>
+        <w:t>.*</w:t>
       </w:r>
       <w:r>
         <w:rPr>
@@ -1394,7 +1427,16 @@
           <w:kern w:val="0"/>
           <w:szCs w:val="21"/>
         </w:rPr>
-        <w:t>格式处理与服务器之间传递的部分数据，所以使用了n</w:t>
+        <w:t>格式处理与服务器之间传递的部分数据，所以使用了</w:t>
+      </w:r>
+      <w:proofErr w:type="spellStart"/>
+      <w:r>
+        <w:rPr>
+          <w:rFonts w:eastAsiaTheme="minorHAnsi" w:cs="Monaco" w:hint="eastAsia"/>
+          <w:kern w:val="0"/>
+          <w:szCs w:val="21"/>
+        </w:rPr>
+        <w:t>n</w:t>
       </w:r>
       <w:r>
         <w:rPr>
@@ -1404,6 +1446,7 @@
         </w:rPr>
         <w:t>et.sf.json</w:t>
       </w:r>
+      <w:proofErr w:type="spellEnd"/>
       <w:r>
         <w:rPr>
           <w:rFonts w:eastAsiaTheme="minorHAnsi" w:cs="Monaco" w:hint="eastAsia"/>
@@ -1431,7 +1474,7 @@
     </w:p>
     <w:p>
       <w:pPr>
-        <w:pStyle w:val="Heading3"/>
+        <w:pStyle w:val="3"/>
       </w:pPr>
       <w:r>
         <w:rPr>
@@ -2840,7 +2883,7 @@
         <w:adjustRightInd w:val="0"/>
         <w:jc w:val="center"/>
         <w:rPr>
-          <w:rFonts w:eastAsiaTheme="minorHAnsi" w:cs="Monaco" w:hint="eastAsia"/>
+          <w:rFonts w:eastAsiaTheme="minorHAnsi" w:cs="Monaco"/>
           <w:kern w:val="0"/>
           <w:szCs w:val="21"/>
         </w:rPr>
@@ -3459,7 +3502,114 @@
     </w:p>
     <w:p>
       <w:pPr>
-        <w:pStyle w:val="Heading3"/>
+        <w:tabs>
+          <w:tab w:val="left" w:pos="560"/>
+          <w:tab w:val="left" w:pos="1120"/>
+          <w:tab w:val="left" w:pos="1680"/>
+          <w:tab w:val="left" w:pos="2240"/>
+          <w:tab w:val="left" w:pos="2800"/>
+          <w:tab w:val="left" w:pos="3360"/>
+          <w:tab w:val="left" w:pos="3920"/>
+          <w:tab w:val="left" w:pos="4480"/>
+          <w:tab w:val="left" w:pos="5040"/>
+          <w:tab w:val="left" w:pos="5600"/>
+          <w:tab w:val="left" w:pos="6160"/>
+          <w:tab w:val="left" w:pos="6720"/>
+        </w:tabs>
+        <w:autoSpaceDE w:val="0"/>
+        <w:autoSpaceDN w:val="0"/>
+        <w:adjustRightInd w:val="0"/>
+        <w:jc w:val="center"/>
+        <w:rPr>
+          <w:rFonts w:eastAsiaTheme="minorHAnsi" w:cs="Monaco"/>
+          <w:kern w:val="0"/>
+          <w:szCs w:val="21"/>
+        </w:rPr>
+      </w:pPr>
+      <w:r>
+        <w:rPr>
+          <w:rFonts w:eastAsiaTheme="minorHAnsi" w:cs="Monaco"/>
+          <w:kern w:val="0"/>
+          <w:szCs w:val="21"/>
+        </w:rPr>
+        <w:lastRenderedPageBreak/>
+        <w:drawing>
+          <wp:inline distT="0" distB="0" distL="0" distR="0" wp14:anchorId="1179F20D" wp14:editId="1CB0222A">
+            <wp:extent cx="5274310" cy="3541395"/>
+            <wp:effectExtent l="0" t="0" r="0" b="1905"/>
+            <wp:docPr id="14" name="图片 14"/>
+            <wp:cNvGraphicFramePr>
+              <a:graphicFrameLocks xmlns:a="http://schemas.openxmlformats.org/drawingml/2006/main" noChangeAspect="1"/>
+            </wp:cNvGraphicFramePr>
+            <a:graphic xmlns:a="http://schemas.openxmlformats.org/drawingml/2006/main">
+              <a:graphicData uri="http://schemas.openxmlformats.org/drawingml/2006/picture">
+                <pic:pic xmlns:pic="http://schemas.openxmlformats.org/drawingml/2006/picture">
+                  <pic:nvPicPr>
+                    <pic:cNvPr id="1" name=""/>
+                    <pic:cNvPicPr/>
+                  </pic:nvPicPr>
+                  <pic:blipFill>
+                    <a:blip r:embed="rId21"/>
+                    <a:stretch>
+                      <a:fillRect/>
+                    </a:stretch>
+                  </pic:blipFill>
+                  <pic:spPr>
+                    <a:xfrm>
+                      <a:off x="0" y="0"/>
+                      <a:ext cx="5274310" cy="3541395"/>
+                    </a:xfrm>
+                    <a:prstGeom prst="rect">
+                      <a:avLst/>
+                    </a:prstGeom>
+                  </pic:spPr>
+                </pic:pic>
+              </a:graphicData>
+            </a:graphic>
+          </wp:inline>
+        </w:drawing>
+      </w:r>
+      <w:bookmarkStart w:id="0" w:name="_GoBack"/>
+      <w:bookmarkEnd w:id="0"/>
+    </w:p>
+    <w:p>
+      <w:pPr>
+        <w:tabs>
+          <w:tab w:val="left" w:pos="560"/>
+          <w:tab w:val="left" w:pos="1120"/>
+          <w:tab w:val="left" w:pos="1680"/>
+          <w:tab w:val="left" w:pos="2240"/>
+          <w:tab w:val="left" w:pos="2800"/>
+          <w:tab w:val="left" w:pos="3360"/>
+          <w:tab w:val="left" w:pos="3920"/>
+          <w:tab w:val="left" w:pos="4480"/>
+          <w:tab w:val="left" w:pos="5040"/>
+          <w:tab w:val="left" w:pos="5600"/>
+          <w:tab w:val="left" w:pos="6160"/>
+          <w:tab w:val="left" w:pos="6720"/>
+        </w:tabs>
+        <w:autoSpaceDE w:val="0"/>
+        <w:autoSpaceDN w:val="0"/>
+        <w:adjustRightInd w:val="0"/>
+        <w:jc w:val="center"/>
+        <w:rPr>
+          <w:rFonts w:eastAsiaTheme="minorHAnsi" w:cs="Monaco" w:hint="eastAsia"/>
+          <w:kern w:val="0"/>
+          <w:szCs w:val="21"/>
+        </w:rPr>
+      </w:pPr>
+      <w:r>
+        <w:rPr>
+          <w:rFonts w:eastAsiaTheme="minorHAnsi" w:cs="Monaco" w:hint="eastAsia"/>
+          <w:kern w:val="0"/>
+          <w:szCs w:val="21"/>
+        </w:rPr>
+        <w:t>服务器端发送消息给上线用户</w:t>
+      </w:r>
+    </w:p>
+    <w:p>
+      <w:pPr>
+        <w:pStyle w:val="3"/>
       </w:pPr>
       <w:r>
         <w:rPr>
@@ -3510,7 +3660,7 @@
     </w:p>
     <w:p>
       <w:pPr>
-        <w:pStyle w:val="ListParagraph"/>
+        <w:pStyle w:val="a3"/>
         <w:numPr>
           <w:ilvl w:val="0"/>
           <w:numId w:val="5"/>
@@ -3566,7 +3716,7 @@
     </w:p>
     <w:p>
       <w:pPr>
-        <w:pStyle w:val="ListParagraph"/>
+        <w:pStyle w:val="a3"/>
         <w:tabs>
           <w:tab w:val="left" w:pos="560"/>
           <w:tab w:val="left" w:pos="1120"/>
@@ -3598,7 +3748,6 @@
           <w:kern w:val="0"/>
           <w:szCs w:val="21"/>
         </w:rPr>
-        <w:lastRenderedPageBreak/>
         <w:drawing>
           <wp:inline distT="0" distB="0" distL="0" distR="0" wp14:anchorId="120A41C0" wp14:editId="2E8918C6">
             <wp:extent cx="3873500" cy="2120900"/>
@@ -3638,7 +3787,7 @@
     </w:p>
     <w:p>
       <w:pPr>
-        <w:pStyle w:val="ListParagraph"/>
+        <w:pStyle w:val="a3"/>
         <w:tabs>
           <w:tab w:val="left" w:pos="560"/>
           <w:tab w:val="left" w:pos="1120"/>
@@ -3730,7 +3879,7 @@
     </w:p>
     <w:p>
       <w:pPr>
-        <w:pStyle w:val="ListParagraph"/>
+        <w:pStyle w:val="a3"/>
         <w:numPr>
           <w:ilvl w:val="0"/>
           <w:numId w:val="6"/>
@@ -3770,7 +3919,7 @@
     </w:p>
     <w:p>
       <w:pPr>
-        <w:pStyle w:val="ListParagraph"/>
+        <w:pStyle w:val="a3"/>
         <w:tabs>
           <w:tab w:val="left" w:pos="560"/>
           <w:tab w:val="left" w:pos="1120"/>
@@ -3802,6 +3951,7 @@
           <w:kern w:val="0"/>
           <w:szCs w:val="21"/>
         </w:rPr>
+        <w:lastRenderedPageBreak/>
         <w:drawing>
           <wp:inline distT="0" distB="0" distL="0" distR="0" wp14:anchorId="60C91872" wp14:editId="1DBBC2FB">
             <wp:extent cx="3810000" cy="2120900"/>
@@ -3841,7 +3991,7 @@
     </w:p>
     <w:p>
       <w:pPr>
-        <w:pStyle w:val="ListParagraph"/>
+        <w:pStyle w:val="a3"/>
         <w:tabs>
           <w:tab w:val="left" w:pos="560"/>
           <w:tab w:val="left" w:pos="1120"/>
@@ -3885,7 +4035,7 @@
     </w:p>
     <w:p>
       <w:pPr>
-        <w:pStyle w:val="ListParagraph"/>
+        <w:pStyle w:val="a3"/>
         <w:numPr>
           <w:ilvl w:val="0"/>
           <w:numId w:val="6"/>
@@ -3925,7 +4075,7 @@
     </w:p>
     <w:p>
       <w:pPr>
-        <w:pStyle w:val="ListParagraph"/>
+        <w:pStyle w:val="a3"/>
         <w:tabs>
           <w:tab w:val="left" w:pos="560"/>
           <w:tab w:val="left" w:pos="1120"/>
@@ -3996,7 +4146,7 @@
     </w:p>
     <w:p>
       <w:pPr>
-        <w:pStyle w:val="ListParagraph"/>
+        <w:pStyle w:val="a3"/>
         <w:tabs>
           <w:tab w:val="left" w:pos="560"/>
           <w:tab w:val="left" w:pos="1120"/>
@@ -4032,7 +4182,7 @@
     </w:p>
     <w:p>
       <w:pPr>
-        <w:pStyle w:val="ListParagraph"/>
+        <w:pStyle w:val="a3"/>
         <w:numPr>
           <w:ilvl w:val="0"/>
           <w:numId w:val="6"/>
@@ -4096,7 +4246,7 @@
     </w:p>
     <w:p>
       <w:pPr>
-        <w:pStyle w:val="ListParagraph"/>
+        <w:pStyle w:val="a3"/>
         <w:tabs>
           <w:tab w:val="left" w:pos="560"/>
           <w:tab w:val="left" w:pos="1120"/>
@@ -4196,7 +4346,7 @@
     </w:p>
     <w:p>
       <w:pPr>
-        <w:pStyle w:val="ListParagraph"/>
+        <w:pStyle w:val="a3"/>
         <w:numPr>
           <w:ilvl w:val="0"/>
           <w:numId w:val="7"/>
@@ -4231,13 +4381,12 @@
           <w:kern w:val="0"/>
           <w:szCs w:val="21"/>
         </w:rPr>
-        <w:lastRenderedPageBreak/>
         <w:t>消息框及发送按钮不可用</w:t>
       </w:r>
     </w:p>
     <w:p>
       <w:pPr>
-        <w:pStyle w:val="ListParagraph"/>
+        <w:pStyle w:val="a3"/>
         <w:tabs>
           <w:tab w:val="left" w:pos="560"/>
           <w:tab w:val="left" w:pos="1120"/>
@@ -4266,7 +4415,7 @@
     </w:p>
     <w:p>
       <w:pPr>
-        <w:pStyle w:val="ListParagraph"/>
+        <w:pStyle w:val="a3"/>
         <w:tabs>
           <w:tab w:val="left" w:pos="560"/>
           <w:tab w:val="left" w:pos="1120"/>
@@ -4344,7 +4493,7 @@
     </w:p>
     <w:p>
       <w:pPr>
-        <w:pStyle w:val="ListParagraph"/>
+        <w:pStyle w:val="a3"/>
         <w:tabs>
           <w:tab w:val="left" w:pos="560"/>
           <w:tab w:val="left" w:pos="1120"/>
@@ -4388,7 +4537,7 @@
     </w:p>
     <w:p>
       <w:pPr>
-        <w:pStyle w:val="ListParagraph"/>
+        <w:pStyle w:val="a3"/>
         <w:numPr>
           <w:ilvl w:val="0"/>
           <w:numId w:val="7"/>
@@ -4428,7 +4577,7 @@
     </w:p>
     <w:p>
       <w:pPr>
-        <w:pStyle w:val="ListParagraph"/>
+        <w:pStyle w:val="a3"/>
         <w:tabs>
           <w:tab w:val="left" w:pos="560"/>
           <w:tab w:val="left" w:pos="1120"/>
@@ -4460,6 +4609,7 @@
           <w:kern w:val="0"/>
           <w:szCs w:val="21"/>
         </w:rPr>
+        <w:lastRenderedPageBreak/>
         <w:drawing>
           <wp:inline distT="0" distB="0" distL="0" distR="0" wp14:anchorId="4E223B88" wp14:editId="20522BFB">
             <wp:extent cx="5274310" cy="3303905"/>
@@ -4499,7 +4649,7 @@
     </w:p>
     <w:p>
       <w:pPr>
-        <w:pStyle w:val="ListParagraph"/>
+        <w:pStyle w:val="a3"/>
         <w:tabs>
           <w:tab w:val="left" w:pos="560"/>
           <w:tab w:val="left" w:pos="1120"/>
@@ -4543,7 +4693,7 @@
     </w:p>
     <w:p>
       <w:pPr>
-        <w:pStyle w:val="ListParagraph"/>
+        <w:pStyle w:val="a3"/>
         <w:numPr>
           <w:ilvl w:val="0"/>
           <w:numId w:val="7"/>
@@ -4591,7 +4741,7 @@
     </w:p>
     <w:p>
       <w:pPr>
-        <w:pStyle w:val="ListParagraph"/>
+        <w:pStyle w:val="a3"/>
         <w:tabs>
           <w:tab w:val="left" w:pos="560"/>
           <w:tab w:val="left" w:pos="1120"/>
@@ -4611,7 +4761,7 @@
         <w:adjustRightInd w:val="0"/>
         <w:ind w:left="360" w:firstLineChars="0" w:firstLine="0"/>
         <w:rPr>
-          <w:rFonts w:eastAsiaTheme="minorHAnsi" w:cs="Monaco" w:hint="eastAsia"/>
+          <w:rFonts w:eastAsiaTheme="minorHAnsi" w:cs="Monaco"/>
           <w:kern w:val="0"/>
           <w:szCs w:val="21"/>
         </w:rPr>
@@ -5808,7 +5958,7 @@
     <w:lsdException w:name="Unresolved Mention" w:semiHidden="1" w:unhideWhenUsed="1"/>
     <w:lsdException w:name="Smart Link" w:semiHidden="1" w:unhideWhenUsed="1"/>
   </w:latentStyles>
-  <w:style w:type="paragraph" w:default="1" w:styleId="Normal">
+  <w:style w:type="paragraph" w:default="1" w:styleId="a">
     <w:name w:val="Normal"/>
     <w:qFormat/>
     <w:rsid w:val="00C83692"/>
@@ -5817,11 +5967,11 @@
       <w:jc w:val="both"/>
     </w:pPr>
   </w:style>
-  <w:style w:type="paragraph" w:styleId="Heading2">
+  <w:style w:type="paragraph" w:styleId="2">
     <w:name w:val="heading 2"/>
-    <w:basedOn w:val="Normal"/>
-    <w:next w:val="Normal"/>
-    <w:link w:val="Heading2Char"/>
+    <w:basedOn w:val="a"/>
+    <w:next w:val="a"/>
+    <w:link w:val="20"/>
     <w:uiPriority w:val="9"/>
     <w:unhideWhenUsed/>
     <w:qFormat/>
@@ -5840,11 +5990,11 @@
       <w:szCs w:val="32"/>
     </w:rPr>
   </w:style>
-  <w:style w:type="paragraph" w:styleId="Heading3">
+  <w:style w:type="paragraph" w:styleId="3">
     <w:name w:val="heading 3"/>
-    <w:basedOn w:val="Normal"/>
-    <w:next w:val="Normal"/>
-    <w:link w:val="Heading3Char"/>
+    <w:basedOn w:val="a"/>
+    <w:next w:val="a"/>
+    <w:link w:val="30"/>
     <w:uiPriority w:val="9"/>
     <w:unhideWhenUsed/>
     <w:qFormat/>
@@ -5862,11 +6012,11 @@
       <w:szCs w:val="32"/>
     </w:rPr>
   </w:style>
-  <w:style w:type="paragraph" w:styleId="Heading4">
+  <w:style w:type="paragraph" w:styleId="4">
     <w:name w:val="heading 4"/>
-    <w:basedOn w:val="Normal"/>
-    <w:next w:val="Normal"/>
-    <w:link w:val="Heading4Char"/>
+    <w:basedOn w:val="a"/>
+    <w:next w:val="a"/>
+    <w:link w:val="40"/>
     <w:uiPriority w:val="9"/>
     <w:unhideWhenUsed/>
     <w:qFormat/>
@@ -5885,11 +6035,11 @@
       <w:szCs w:val="28"/>
     </w:rPr>
   </w:style>
-  <w:style w:type="paragraph" w:styleId="Heading5">
+  <w:style w:type="paragraph" w:styleId="5">
     <w:name w:val="heading 5"/>
-    <w:basedOn w:val="Normal"/>
-    <w:next w:val="Normal"/>
-    <w:link w:val="Heading5Char"/>
+    <w:basedOn w:val="a"/>
+    <w:next w:val="a"/>
+    <w:link w:val="50"/>
     <w:uiPriority w:val="9"/>
     <w:unhideWhenUsed/>
     <w:qFormat/>
@@ -5907,11 +6057,11 @@
       <w:szCs w:val="28"/>
     </w:rPr>
   </w:style>
-  <w:style w:type="paragraph" w:styleId="Heading6">
+  <w:style w:type="paragraph" w:styleId="6">
     <w:name w:val="heading 6"/>
-    <w:basedOn w:val="Normal"/>
-    <w:next w:val="Normal"/>
-    <w:link w:val="Heading6Char"/>
+    <w:basedOn w:val="a"/>
+    <w:next w:val="a"/>
+    <w:link w:val="60"/>
     <w:uiPriority w:val="9"/>
     <w:unhideWhenUsed/>
     <w:qFormat/>
@@ -5930,13 +6080,13 @@
       <w:szCs w:val="24"/>
     </w:rPr>
   </w:style>
-  <w:style w:type="character" w:default="1" w:styleId="DefaultParagraphFont">
+  <w:style w:type="character" w:default="1" w:styleId="a0">
     <w:name w:val="Default Paragraph Font"/>
     <w:uiPriority w:val="1"/>
     <w:semiHidden/>
     <w:unhideWhenUsed/>
   </w:style>
-  <w:style w:type="table" w:default="1" w:styleId="TableNormal">
+  <w:style w:type="table" w:default="1" w:styleId="a1">
     <w:name w:val="Normal Table"/>
     <w:uiPriority w:val="99"/>
     <w:semiHidden/>
@@ -5951,16 +6101,16 @@
       </w:tblCellMar>
     </w:tblPr>
   </w:style>
-  <w:style w:type="numbering" w:default="1" w:styleId="NoList">
+  <w:style w:type="numbering" w:default="1" w:styleId="a2">
     <w:name w:val="No List"/>
     <w:uiPriority w:val="99"/>
     <w:semiHidden/>
     <w:unhideWhenUsed/>
   </w:style>
-  <w:style w:type="character" w:customStyle="1" w:styleId="Heading2Char">
-    <w:name w:val="Heading 2 Char"/>
-    <w:basedOn w:val="DefaultParagraphFont"/>
-    <w:link w:val="Heading2"/>
+  <w:style w:type="character" w:customStyle="1" w:styleId="20">
+    <w:name w:val="标题 2 字符"/>
+    <w:basedOn w:val="a0"/>
+    <w:link w:val="2"/>
     <w:uiPriority w:val="9"/>
     <w:rsid w:val="00A4279C"/>
     <w:rPr>
@@ -5971,9 +6121,9 @@
       <w:szCs w:val="32"/>
     </w:rPr>
   </w:style>
-  <w:style w:type="paragraph" w:styleId="ListParagraph">
+  <w:style w:type="paragraph" w:styleId="a3">
     <w:name w:val="List Paragraph"/>
-    <w:basedOn w:val="Normal"/>
+    <w:basedOn w:val="a"/>
     <w:uiPriority w:val="34"/>
     <w:qFormat/>
     <w:rsid w:val="00CD3F2E"/>
@@ -5981,10 +6131,10 @@
       <w:ind w:firstLineChars="200" w:firstLine="420"/>
     </w:pPr>
   </w:style>
-  <w:style w:type="character" w:customStyle="1" w:styleId="Heading3Char">
-    <w:name w:val="Heading 3 Char"/>
-    <w:basedOn w:val="DefaultParagraphFont"/>
-    <w:link w:val="Heading3"/>
+  <w:style w:type="character" w:customStyle="1" w:styleId="30">
+    <w:name w:val="标题 3 字符"/>
+    <w:basedOn w:val="a0"/>
+    <w:link w:val="3"/>
     <w:uiPriority w:val="9"/>
     <w:rsid w:val="007C16DD"/>
     <w:rPr>
@@ -5994,9 +6144,9 @@
       <w:szCs w:val="32"/>
     </w:rPr>
   </w:style>
-  <w:style w:type="table" w:styleId="TableGrid">
+  <w:style w:type="table" w:styleId="a4">
     <w:name w:val="Table Grid"/>
-    <w:basedOn w:val="TableNormal"/>
+    <w:basedOn w:val="a1"/>
     <w:uiPriority w:val="39"/>
     <w:rsid w:val="00AD4B60"/>
     <w:tblPr>
@@ -6010,11 +6160,11 @@
       </w:tblBorders>
     </w:tblPr>
   </w:style>
-  <w:style w:type="paragraph" w:styleId="Subtitle">
+  <w:style w:type="paragraph" w:styleId="a5">
     <w:name w:val="Subtitle"/>
-    <w:basedOn w:val="Normal"/>
-    <w:next w:val="Normal"/>
-    <w:link w:val="SubtitleChar"/>
+    <w:basedOn w:val="a"/>
+    <w:next w:val="a"/>
+    <w:link w:val="a6"/>
     <w:uiPriority w:val="11"/>
     <w:qFormat/>
     <w:rsid w:val="001751BB"/>
@@ -6031,10 +6181,10 @@
       <w:szCs w:val="32"/>
     </w:rPr>
   </w:style>
-  <w:style w:type="character" w:customStyle="1" w:styleId="SubtitleChar">
-    <w:name w:val="Subtitle Char"/>
-    <w:basedOn w:val="DefaultParagraphFont"/>
-    <w:link w:val="Subtitle"/>
+  <w:style w:type="character" w:customStyle="1" w:styleId="a6">
+    <w:name w:val="副标题 字符"/>
+    <w:basedOn w:val="a0"/>
+    <w:link w:val="a5"/>
     <w:uiPriority w:val="11"/>
     <w:rsid w:val="001751BB"/>
     <w:rPr>
@@ -6045,11 +6195,11 @@
       <w:szCs w:val="32"/>
     </w:rPr>
   </w:style>
-  <w:style w:type="paragraph" w:styleId="Title">
+  <w:style w:type="paragraph" w:styleId="a7">
     <w:name w:val="Title"/>
-    <w:basedOn w:val="Normal"/>
-    <w:next w:val="Normal"/>
-    <w:link w:val="TitleChar"/>
+    <w:basedOn w:val="a"/>
+    <w:next w:val="a"/>
+    <w:link w:val="a8"/>
     <w:uiPriority w:val="10"/>
     <w:qFormat/>
     <w:rsid w:val="001751BB"/>
@@ -6066,10 +6216,10 @@
       <w:szCs w:val="32"/>
     </w:rPr>
   </w:style>
-  <w:style w:type="character" w:customStyle="1" w:styleId="TitleChar">
-    <w:name w:val="Title Char"/>
-    <w:basedOn w:val="DefaultParagraphFont"/>
-    <w:link w:val="Title"/>
+  <w:style w:type="character" w:customStyle="1" w:styleId="a8">
+    <w:name w:val="标题 字符"/>
+    <w:basedOn w:val="a0"/>
+    <w:link w:val="a7"/>
     <w:uiPriority w:val="10"/>
     <w:rsid w:val="001751BB"/>
     <w:rPr>
@@ -6080,10 +6230,10 @@
       <w:szCs w:val="32"/>
     </w:rPr>
   </w:style>
-  <w:style w:type="character" w:customStyle="1" w:styleId="Heading4Char">
-    <w:name w:val="Heading 4 Char"/>
-    <w:basedOn w:val="DefaultParagraphFont"/>
-    <w:link w:val="Heading4"/>
+  <w:style w:type="character" w:customStyle="1" w:styleId="40">
+    <w:name w:val="标题 4 字符"/>
+    <w:basedOn w:val="a0"/>
+    <w:link w:val="4"/>
     <w:uiPriority w:val="9"/>
     <w:rsid w:val="001751BB"/>
     <w:rPr>
@@ -6094,10 +6244,10 @@
       <w:szCs w:val="28"/>
     </w:rPr>
   </w:style>
-  <w:style w:type="character" w:customStyle="1" w:styleId="Heading5Char">
-    <w:name w:val="Heading 5 Char"/>
-    <w:basedOn w:val="DefaultParagraphFont"/>
-    <w:link w:val="Heading5"/>
+  <w:style w:type="character" w:customStyle="1" w:styleId="50">
+    <w:name w:val="标题 5 字符"/>
+    <w:basedOn w:val="a0"/>
+    <w:link w:val="5"/>
     <w:uiPriority w:val="9"/>
     <w:rsid w:val="002432CF"/>
     <w:rPr>
@@ -6107,10 +6257,10 @@
       <w:szCs w:val="28"/>
     </w:rPr>
   </w:style>
-  <w:style w:type="character" w:customStyle="1" w:styleId="Heading6Char">
-    <w:name w:val="Heading 6 Char"/>
-    <w:basedOn w:val="DefaultParagraphFont"/>
-    <w:link w:val="Heading6"/>
+  <w:style w:type="character" w:customStyle="1" w:styleId="60">
+    <w:name w:val="标题 6 字符"/>
+    <w:basedOn w:val="a0"/>
+    <w:link w:val="6"/>
     <w:uiPriority w:val="9"/>
     <w:rsid w:val="002432CF"/>
     <w:rPr>
@@ -6121,10 +6271,10 @@
       <w:szCs w:val="24"/>
     </w:rPr>
   </w:style>
-  <w:style w:type="paragraph" w:styleId="BalloonText">
+  <w:style w:type="paragraph" w:styleId="a9">
     <w:name w:val="Balloon Text"/>
-    <w:basedOn w:val="Normal"/>
-    <w:link w:val="BalloonTextChar"/>
+    <w:basedOn w:val="a"/>
+    <w:link w:val="aa"/>
     <w:uiPriority w:val="99"/>
     <w:semiHidden/>
     <w:unhideWhenUsed/>
@@ -6135,10 +6285,10 @@
       <w:szCs w:val="18"/>
     </w:rPr>
   </w:style>
-  <w:style w:type="character" w:customStyle="1" w:styleId="BalloonTextChar">
-    <w:name w:val="Balloon Text Char"/>
-    <w:basedOn w:val="DefaultParagraphFont"/>
-    <w:link w:val="BalloonText"/>
+  <w:style w:type="character" w:customStyle="1" w:styleId="aa">
+    <w:name w:val="批注框文本 字符"/>
+    <w:basedOn w:val="a0"/>
+    <w:link w:val="a9"/>
     <w:uiPriority w:val="99"/>
     <w:semiHidden/>
     <w:rsid w:val="008C4922"/>
@@ -6148,9 +6298,9 @@
       <w:szCs w:val="18"/>
     </w:rPr>
   </w:style>
-  <w:style w:type="character" w:styleId="Hyperlink">
+  <w:style w:type="character" w:styleId="ab">
     <w:name w:val="Hyperlink"/>
-    <w:basedOn w:val="DefaultParagraphFont"/>
+    <w:basedOn w:val="a0"/>
     <w:uiPriority w:val="99"/>
     <w:semiHidden/>
     <w:unhideWhenUsed/>
@@ -6160,10 +6310,10 @@
       <w:u w:val="single"/>
     </w:rPr>
   </w:style>
-  <w:style w:type="paragraph" w:styleId="Header">
+  <w:style w:type="paragraph" w:styleId="ac">
     <w:name w:val="header"/>
-    <w:basedOn w:val="Normal"/>
-    <w:link w:val="HeaderChar"/>
+    <w:basedOn w:val="a"/>
+    <w:link w:val="ad"/>
     <w:uiPriority w:val="99"/>
     <w:unhideWhenUsed/>
     <w:rsid w:val="007C16DD"/>
@@ -6183,10 +6333,10 @@
       <w:szCs w:val="18"/>
     </w:rPr>
   </w:style>
-  <w:style w:type="character" w:customStyle="1" w:styleId="HeaderChar">
-    <w:name w:val="Header Char"/>
-    <w:basedOn w:val="DefaultParagraphFont"/>
-    <w:link w:val="Header"/>
+  <w:style w:type="character" w:customStyle="1" w:styleId="ad">
+    <w:name w:val="页眉 字符"/>
+    <w:basedOn w:val="a0"/>
+    <w:link w:val="ac"/>
     <w:uiPriority w:val="99"/>
     <w:rsid w:val="007C16DD"/>
     <w:rPr>
@@ -6194,10 +6344,10 @@
       <w:szCs w:val="18"/>
     </w:rPr>
   </w:style>
-  <w:style w:type="paragraph" w:styleId="Footer">
+  <w:style w:type="paragraph" w:styleId="ae">
     <w:name w:val="footer"/>
-    <w:basedOn w:val="Normal"/>
-    <w:link w:val="FooterChar"/>
+    <w:basedOn w:val="a"/>
+    <w:link w:val="af"/>
     <w:uiPriority w:val="99"/>
     <w:unhideWhenUsed/>
     <w:rsid w:val="007C16DD"/>
@@ -6214,10 +6364,10 @@
       <w:szCs w:val="18"/>
     </w:rPr>
   </w:style>
-  <w:style w:type="character" w:customStyle="1" w:styleId="FooterChar">
-    <w:name w:val="Footer Char"/>
-    <w:basedOn w:val="DefaultParagraphFont"/>
-    <w:link w:val="Footer"/>
+  <w:style w:type="character" w:customStyle="1" w:styleId="af">
+    <w:name w:val="页脚 字符"/>
+    <w:basedOn w:val="a0"/>
+    <w:link w:val="ae"/>
     <w:uiPriority w:val="99"/>
     <w:rsid w:val="007C16DD"/>
     <w:rPr>

</xml_diff>